<commit_message>
Evento solo a contenedor padre de los frascos
</commit_message>
<xml_diff>
--- a/Documentación.docx
+++ b/Documentación.docx
@@ -54,74 +54,26 @@
           <w:sz w:val="24"/>
           <w:szCs w:val="24"/>
         </w:rPr>
-        <w:t xml:space="preserve">Consiste en ordenar las bolas por color, uno en cada frasco, antes de que el contador llegue a cero. No se puede poner una bola encima de otra con distinto color. Para poder jugar al juego, como mínimo </w:t>
-      </w:r>
-      <w:proofErr w:type="gramStart"/>
-      <w:r>
-        <w:rPr>
-          <w:sz w:val="24"/>
-          <w:szCs w:val="24"/>
-        </w:rPr>
-        <w:t>uno de los frascos tienen</w:t>
-      </w:r>
-      <w:proofErr w:type="gramEnd"/>
-      <w:r>
-        <w:rPr>
-          <w:sz w:val="24"/>
-          <w:szCs w:val="24"/>
-        </w:rPr>
-        <w:t xml:space="preserve"> que empezar vacíos y los demás tienen que empezar llenos.</w:t>
-      </w:r>
-    </w:p>
-    <w:p>
-      <w:pPr>
-        <w:tabs>
-          <w:tab w:val="left" w:pos="2595"/>
-        </w:tabs>
-        <w:jc w:val="both"/>
-        <w:rPr>
-          <w:sz w:val="24"/>
-          <w:szCs w:val="24"/>
-        </w:rPr>
-      </w:pPr>
-      <w:r>
-        <w:rPr>
-          <w:sz w:val="24"/>
-          <w:szCs w:val="24"/>
-        </w:rPr>
-        <w:t xml:space="preserve">Algunos Ball </w:t>
-      </w:r>
-      <w:proofErr w:type="spellStart"/>
-      <w:r>
-        <w:rPr>
-          <w:sz w:val="24"/>
-          <w:szCs w:val="24"/>
-        </w:rPr>
-        <w:t>Sort</w:t>
-      </w:r>
-      <w:proofErr w:type="spellEnd"/>
-      <w:r>
-        <w:rPr>
-          <w:sz w:val="24"/>
-          <w:szCs w:val="24"/>
-        </w:rPr>
-        <w:t xml:space="preserve"> </w:t>
-      </w:r>
-      <w:proofErr w:type="spellStart"/>
-      <w:r>
-        <w:rPr>
-          <w:sz w:val="24"/>
-          <w:szCs w:val="24"/>
-        </w:rPr>
-        <w:t>Puzzle</w:t>
-      </w:r>
-      <w:proofErr w:type="spellEnd"/>
-      <w:r>
-        <w:rPr>
-          <w:sz w:val="24"/>
-          <w:szCs w:val="24"/>
-        </w:rPr>
-        <w:t xml:space="preserve"> también añaden un sistema de puntos, y con cada movimiento vas perdiendo puntos, y si llegas a cero puntos pierdes la partida; yo no he añadido esta función.</w:t>
+        <w:t>Consiste en ordenar las bolas por color, uno en cada frasco, antes de que el contador llegue a cero. No se puede poner una bola encima de otra con distinto color. Para poder jugar al juego, como mínimo uno de los frascos tienen que empezar vacíos y los demás tienen que empezar llenos.</w:t>
+      </w:r>
+    </w:p>
+    <w:p>
+      <w:pPr>
+        <w:tabs>
+          <w:tab w:val="left" w:pos="2595"/>
+        </w:tabs>
+        <w:jc w:val="both"/>
+        <w:rPr>
+          <w:sz w:val="24"/>
+          <w:szCs w:val="24"/>
+        </w:rPr>
+      </w:pPr>
+      <w:r>
+        <w:rPr>
+          <w:sz w:val="24"/>
+          <w:szCs w:val="24"/>
+        </w:rPr>
+        <w:t>Algunos Ball Sort Puzzle también añaden un sistema de puntos, y con cada movimiento vas perdiendo puntos, y si llegas a cero puntos pierdes la partida; yo no he añadido esta función.</w:t>
       </w:r>
     </w:p>
     <w:p>
@@ -175,32 +127,7 @@
           <w:sz w:val="24"/>
           <w:szCs w:val="24"/>
         </w:rPr>
-        <w:t xml:space="preserve">Antes de generar el tablero hay una breve introducción, jugando con </w:t>
-      </w:r>
-      <w:proofErr w:type="spellStart"/>
-      <w:proofErr w:type="gramStart"/>
-      <w:r>
-        <w:rPr>
-          <w:sz w:val="24"/>
-          <w:szCs w:val="24"/>
-        </w:rPr>
-        <w:t>setTimeOut</w:t>
-      </w:r>
-      <w:proofErr w:type="spellEnd"/>
-      <w:r>
-        <w:rPr>
-          <w:sz w:val="24"/>
-          <w:szCs w:val="24"/>
-        </w:rPr>
-        <w:t>(</w:t>
-      </w:r>
-      <w:proofErr w:type="gramEnd"/>
-      <w:r>
-        <w:rPr>
-          <w:sz w:val="24"/>
-          <w:szCs w:val="24"/>
-        </w:rPr>
-        <w:t>) y eventos, con esto consigo que el programa espere a la interacción del usuario y que vaya ejecutándose código cada cierto tiempo.</w:t>
+        <w:t>Antes de generar el tablero hay una breve introducción, jugando con setTimeOut() y eventos, con esto consigo que el programa espere a la interacción del usuario y que vaya ejecutándose código cada cierto tiempo.</w:t>
       </w:r>
     </w:p>
     <w:p>
@@ -226,39 +153,7 @@
           <w:sz w:val="24"/>
           <w:szCs w:val="24"/>
         </w:rPr>
-        <w:t xml:space="preserve"> que cada uno contiene un array frasco, no es una matriz, es un array que contiene </w:t>
-      </w:r>
-      <w:proofErr w:type="spellStart"/>
-      <w:r>
-        <w:rPr>
-          <w:sz w:val="24"/>
-          <w:szCs w:val="24"/>
-        </w:rPr>
-        <w:t>arrays</w:t>
-      </w:r>
-      <w:proofErr w:type="spellEnd"/>
-      <w:r>
-        <w:rPr>
-          <w:sz w:val="24"/>
-          <w:szCs w:val="24"/>
-        </w:rPr>
-        <w:t xml:space="preserve">. Para crear esta estructura hubiera preferido usar pilas en los </w:t>
-      </w:r>
-      <w:proofErr w:type="gramStart"/>
-      <w:r>
-        <w:rPr>
-          <w:sz w:val="24"/>
-          <w:szCs w:val="24"/>
-        </w:rPr>
-        <w:t>frascos</w:t>
-      </w:r>
-      <w:proofErr w:type="gramEnd"/>
-      <w:r>
-        <w:rPr>
-          <w:sz w:val="24"/>
-          <w:szCs w:val="24"/>
-        </w:rPr>
-        <w:t xml:space="preserve"> pero nunca he usado pilas en JS y probablemente hubiera tenido problemas.</w:t>
+        <w:t xml:space="preserve"> que cada uno contiene un array frasco, no es una matriz, es un array que contiene arrays. Para crear esta estructura hubiera preferido usar pilas en los frascos pero nunca he usado pilas en JS y probablemente hubiera tenido problemas.</w:t>
       </w:r>
     </w:p>
     <w:p>
@@ -310,39 +205,7 @@
           <w:sz w:val="24"/>
           <w:szCs w:val="24"/>
         </w:rPr>
-        <w:t xml:space="preserve">Cada vez que muevo una bola, lo que realmente cambia es la estructura de </w:t>
-      </w:r>
-      <w:proofErr w:type="spellStart"/>
-      <w:r>
-        <w:rPr>
-          <w:sz w:val="24"/>
-          <w:szCs w:val="24"/>
-        </w:rPr>
-        <w:t>arrays</w:t>
-      </w:r>
-      <w:proofErr w:type="spellEnd"/>
-      <w:r>
-        <w:rPr>
-          <w:sz w:val="24"/>
-          <w:szCs w:val="24"/>
-        </w:rPr>
-        <w:t xml:space="preserve">, y mediante una función, actualizo el entorno gráfico en base a esta estructura de </w:t>
-      </w:r>
-      <w:proofErr w:type="spellStart"/>
-      <w:r>
-        <w:rPr>
-          <w:sz w:val="24"/>
-          <w:szCs w:val="24"/>
-        </w:rPr>
-        <w:t>arrays</w:t>
-      </w:r>
-      <w:proofErr w:type="spellEnd"/>
-      <w:r>
-        <w:rPr>
-          <w:sz w:val="24"/>
-          <w:szCs w:val="24"/>
-        </w:rPr>
-        <w:t>. Cada vez que realizo un movimiento compruebo si el tablero se ha ordenado, en caso de que sí, compruebo si se ha ganado la partida o si se pasa al siguiente nivel, en caso contrario, espero al siguiente movimiento.</w:t>
+        <w:t>Cada vez que muevo una bola, lo que realmente cambia es la estructura de arrays, y mediante una función, actualizo el entorno gráfico en base a esta estructura de arrays. Cada vez que realizo un movimiento compruebo si el tablero se ha ordenado, en caso de que sí, compruebo si se ha ganado la partida o si se pasa al siguiente nivel, en caso contrario, espero al siguiente movimiento.</w:t>
       </w:r>
     </w:p>
     <w:p>
@@ -419,23 +282,7 @@
           <w:sz w:val="24"/>
           <w:szCs w:val="24"/>
         </w:rPr>
-        <w:t xml:space="preserve">El juego solo se puede jugar </w:t>
-      </w:r>
-      <w:proofErr w:type="spellStart"/>
-      <w:r>
-        <w:rPr>
-          <w:sz w:val="24"/>
-          <w:szCs w:val="24"/>
-        </w:rPr>
-        <w:t>clickando</w:t>
-      </w:r>
-      <w:proofErr w:type="spellEnd"/>
-      <w:r>
-        <w:rPr>
-          <w:sz w:val="24"/>
-          <w:szCs w:val="24"/>
-        </w:rPr>
-        <w:t xml:space="preserve"> en los frascos</w:t>
+        <w:t>El juego solo se puede jugar clickando en los frascos</w:t>
       </w:r>
       <w:r>
         <w:rPr>
@@ -487,54 +334,659 @@
         </w:tabs>
         <w:jc w:val="both"/>
         <w:rPr>
-          <w:sz w:val="24"/>
-          <w:szCs w:val="24"/>
-        </w:rPr>
-      </w:pPr>
-      <w:r>
-        <w:rPr>
-          <w:sz w:val="24"/>
-          <w:szCs w:val="24"/>
-        </w:rPr>
-        <w:t xml:space="preserve">La primera función que se ejecuta es </w:t>
-      </w:r>
-      <w:proofErr w:type="spellStart"/>
-      <w:proofErr w:type="gramStart"/>
-      <w:r>
-        <w:rPr>
-          <w:sz w:val="24"/>
-          <w:szCs w:val="24"/>
-        </w:rPr>
-        <w:t>inicioIntro</w:t>
-      </w:r>
-      <w:proofErr w:type="spellEnd"/>
-      <w:r>
-        <w:rPr>
-          <w:sz w:val="24"/>
-          <w:szCs w:val="24"/>
-        </w:rPr>
-        <w:t>(</w:t>
-      </w:r>
-      <w:proofErr w:type="gramEnd"/>
-      <w:r>
-        <w:rPr>
-          <w:sz w:val="24"/>
-          <w:szCs w:val="24"/>
-        </w:rPr>
-        <w:t>), cuando se carga la página. Esta función ejecuta la secuencia de introducción, llamo secuencia a algo que sucede cada cierto tiempo y sin necesidad de que el usuario interactúe.</w:t>
-      </w:r>
-    </w:p>
-    <w:p>
-      <w:pPr>
-        <w:tabs>
-          <w:tab w:val="left" w:pos="2595"/>
-        </w:tabs>
-        <w:jc w:val="both"/>
-        <w:rPr>
-          <w:sz w:val="24"/>
-          <w:szCs w:val="24"/>
-        </w:rPr>
-      </w:pPr>
+          <w:b/>
+          <w:bCs/>
+          <w:sz w:val="24"/>
+          <w:szCs w:val="24"/>
+        </w:rPr>
+      </w:pPr>
+      <w:r>
+        <w:rPr>
+          <w:b/>
+          <w:bCs/>
+          <w:sz w:val="24"/>
+          <w:szCs w:val="24"/>
+        </w:rPr>
+        <w:t>inicioIntro()</w:t>
+      </w:r>
+      <w:r>
+        <w:rPr>
+          <w:b/>
+          <w:bCs/>
+          <w:sz w:val="24"/>
+          <w:szCs w:val="24"/>
+        </w:rPr>
+        <w:t>:</w:t>
+      </w:r>
+    </w:p>
+    <w:p>
+      <w:pPr>
+        <w:tabs>
+          <w:tab w:val="left" w:pos="2595"/>
+        </w:tabs>
+        <w:jc w:val="both"/>
+        <w:rPr>
+          <w:sz w:val="24"/>
+          <w:szCs w:val="24"/>
+        </w:rPr>
+      </w:pPr>
+      <w:r>
+        <w:rPr>
+          <w:sz w:val="24"/>
+          <w:szCs w:val="24"/>
+        </w:rPr>
+        <w:t>La primera función que se ejecuta es inicioIntro(), cuando se carga la página. Esta función ejecuta la secuencia de introducción, llamo secuencia a algo que sucede cada cierto tiempo y sin necesidad de que el usuario interactúe.</w:t>
+      </w:r>
+      <w:r>
+        <w:rPr>
+          <w:sz w:val="24"/>
+          <w:szCs w:val="24"/>
+        </w:rPr>
+        <w:t xml:space="preserve"> Esta secuencia presenta el juego y al final añade un botón para que el usuario comience el juego.</w:t>
+      </w:r>
+    </w:p>
+    <w:p>
+      <w:pPr>
+        <w:tabs>
+          <w:tab w:val="left" w:pos="2595"/>
+        </w:tabs>
+        <w:jc w:val="both"/>
+        <w:rPr>
+          <w:sz w:val="24"/>
+          <w:szCs w:val="24"/>
+        </w:rPr>
+      </w:pPr>
+    </w:p>
+    <w:p>
+      <w:pPr>
+        <w:tabs>
+          <w:tab w:val="left" w:pos="2595"/>
+        </w:tabs>
+        <w:jc w:val="both"/>
+        <w:rPr>
+          <w:b/>
+          <w:bCs/>
+          <w:sz w:val="24"/>
+          <w:szCs w:val="24"/>
+        </w:rPr>
+      </w:pPr>
+      <w:r>
+        <w:rPr>
+          <w:b/>
+          <w:bCs/>
+          <w:sz w:val="24"/>
+          <w:szCs w:val="24"/>
+        </w:rPr>
+        <w:t>createTextoTitulo</w:t>
+      </w:r>
+      <w:r>
+        <w:rPr>
+          <w:b/>
+          <w:bCs/>
+          <w:sz w:val="24"/>
+          <w:szCs w:val="24"/>
+        </w:rPr>
+        <w:t xml:space="preserve"> </w:t>
+      </w:r>
+      <w:r>
+        <w:rPr>
+          <w:b/>
+          <w:bCs/>
+          <w:sz w:val="24"/>
+          <w:szCs w:val="24"/>
+        </w:rPr>
+        <w:t>()</w:t>
+      </w:r>
+      <w:r>
+        <w:rPr>
+          <w:b/>
+          <w:bCs/>
+          <w:sz w:val="24"/>
+          <w:szCs w:val="24"/>
+        </w:rPr>
+        <w:t>:</w:t>
+      </w:r>
+    </w:p>
+    <w:p>
+      <w:pPr>
+        <w:tabs>
+          <w:tab w:val="left" w:pos="2595"/>
+        </w:tabs>
+        <w:jc w:val="both"/>
+        <w:rPr>
+          <w:sz w:val="24"/>
+          <w:szCs w:val="24"/>
+        </w:rPr>
+      </w:pPr>
+      <w:r>
+        <w:rPr>
+          <w:sz w:val="24"/>
+          <w:szCs w:val="24"/>
+        </w:rPr>
+        <w:t>Recibe dos variables opcionales y automáticamente crea y añade en pantalla los dos parámetros, que serán alfanuméricos.</w:t>
+      </w:r>
+    </w:p>
+    <w:p>
+      <w:pPr>
+        <w:tabs>
+          <w:tab w:val="left" w:pos="2595"/>
+        </w:tabs>
+        <w:jc w:val="both"/>
+        <w:rPr>
+          <w:sz w:val="24"/>
+          <w:szCs w:val="24"/>
+        </w:rPr>
+      </w:pPr>
+    </w:p>
+    <w:p>
+      <w:pPr>
+        <w:tabs>
+          <w:tab w:val="left" w:pos="2595"/>
+        </w:tabs>
+        <w:jc w:val="both"/>
+        <w:rPr>
+          <w:b/>
+          <w:bCs/>
+          <w:sz w:val="24"/>
+          <w:szCs w:val="24"/>
+        </w:rPr>
+      </w:pPr>
+      <w:r>
+        <w:rPr>
+          <w:b/>
+          <w:bCs/>
+          <w:sz w:val="24"/>
+          <w:szCs w:val="24"/>
+        </w:rPr>
+        <w:t>cargaPersonaje</w:t>
+      </w:r>
+      <w:r>
+        <w:rPr>
+          <w:b/>
+          <w:bCs/>
+          <w:sz w:val="24"/>
+          <w:szCs w:val="24"/>
+        </w:rPr>
+        <w:t xml:space="preserve"> </w:t>
+      </w:r>
+      <w:r>
+        <w:rPr>
+          <w:b/>
+          <w:bCs/>
+          <w:sz w:val="24"/>
+          <w:szCs w:val="24"/>
+        </w:rPr>
+        <w:t>():</w:t>
+      </w:r>
+    </w:p>
+    <w:p>
+      <w:pPr>
+        <w:tabs>
+          <w:tab w:val="left" w:pos="2595"/>
+        </w:tabs>
+        <w:jc w:val="both"/>
+        <w:rPr>
+          <w:sz w:val="24"/>
+          <w:szCs w:val="24"/>
+        </w:rPr>
+      </w:pPr>
+      <w:r>
+        <w:rPr>
+          <w:sz w:val="24"/>
+          <w:szCs w:val="24"/>
+        </w:rPr>
+        <w:t>Carga la información de la imagen del protagonita Theo para mostrarlo en pantalla</w:t>
+      </w:r>
+    </w:p>
+    <w:p>
+      <w:pPr>
+        <w:tabs>
+          <w:tab w:val="left" w:pos="2595"/>
+        </w:tabs>
+        <w:jc w:val="both"/>
+        <w:rPr>
+          <w:sz w:val="24"/>
+          <w:szCs w:val="24"/>
+        </w:rPr>
+      </w:pPr>
+    </w:p>
+    <w:p>
+      <w:pPr>
+        <w:tabs>
+          <w:tab w:val="left" w:pos="2595"/>
+        </w:tabs>
+        <w:jc w:val="both"/>
+        <w:rPr>
+          <w:b/>
+          <w:bCs/>
+          <w:sz w:val="24"/>
+          <w:szCs w:val="24"/>
+        </w:rPr>
+      </w:pPr>
+      <w:r>
+        <w:rPr>
+          <w:b/>
+          <w:bCs/>
+          <w:sz w:val="24"/>
+          <w:szCs w:val="24"/>
+        </w:rPr>
+        <w:t>iniciaEntorno</w:t>
+      </w:r>
+      <w:r>
+        <w:rPr>
+          <w:b/>
+          <w:bCs/>
+          <w:sz w:val="24"/>
+          <w:szCs w:val="24"/>
+        </w:rPr>
+        <w:t xml:space="preserve"> </w:t>
+      </w:r>
+      <w:r>
+        <w:rPr>
+          <w:b/>
+          <w:bCs/>
+          <w:sz w:val="24"/>
+          <w:szCs w:val="24"/>
+        </w:rPr>
+        <w:t>():</w:t>
+      </w:r>
+    </w:p>
+    <w:p>
+      <w:pPr>
+        <w:tabs>
+          <w:tab w:val="left" w:pos="2595"/>
+        </w:tabs>
+        <w:jc w:val="both"/>
+        <w:rPr>
+          <w:sz w:val="24"/>
+          <w:szCs w:val="24"/>
+        </w:rPr>
+      </w:pPr>
+      <w:r>
+        <w:rPr>
+          <w:sz w:val="24"/>
+          <w:szCs w:val="24"/>
+        </w:rPr>
+        <w:t>Resetea la partida, funciona como una especie de breakpoint y devuelve todos los valores a su valor inicial. En esta función se puede modificar la configuración del juego (MAXniveles, MAXfrascos y MAXbolas pueden ser modificados al gusto).</w:t>
+      </w:r>
+    </w:p>
+    <w:p>
+      <w:pPr>
+        <w:tabs>
+          <w:tab w:val="left" w:pos="2595"/>
+        </w:tabs>
+        <w:jc w:val="both"/>
+        <w:rPr>
+          <w:sz w:val="24"/>
+          <w:szCs w:val="24"/>
+        </w:rPr>
+      </w:pPr>
+    </w:p>
+    <w:p>
+      <w:pPr>
+        <w:tabs>
+          <w:tab w:val="left" w:pos="2595"/>
+        </w:tabs>
+        <w:jc w:val="both"/>
+        <w:rPr>
+          <w:b/>
+          <w:bCs/>
+          <w:sz w:val="24"/>
+          <w:szCs w:val="24"/>
+        </w:rPr>
+      </w:pPr>
+      <w:r>
+        <w:rPr>
+          <w:b/>
+          <w:bCs/>
+          <w:sz w:val="24"/>
+          <w:szCs w:val="24"/>
+        </w:rPr>
+        <w:t>actualizarEntorno</w:t>
+      </w:r>
+      <w:r>
+        <w:rPr>
+          <w:b/>
+          <w:bCs/>
+          <w:sz w:val="24"/>
+          <w:szCs w:val="24"/>
+        </w:rPr>
+        <w:t xml:space="preserve"> </w:t>
+      </w:r>
+      <w:r>
+        <w:rPr>
+          <w:b/>
+          <w:bCs/>
+          <w:sz w:val="24"/>
+          <w:szCs w:val="24"/>
+        </w:rPr>
+        <w:t>():</w:t>
+      </w:r>
+    </w:p>
+    <w:p>
+      <w:pPr>
+        <w:tabs>
+          <w:tab w:val="left" w:pos="2595"/>
+        </w:tabs>
+        <w:jc w:val="both"/>
+        <w:rPr>
+          <w:sz w:val="24"/>
+          <w:szCs w:val="24"/>
+        </w:rPr>
+      </w:pPr>
+      <w:r>
+        <w:rPr>
+          <w:sz w:val="24"/>
+          <w:szCs w:val="24"/>
+        </w:rPr>
+        <w:t>Recibe dos variables opcionales. Esta función actualiza el entorno gráfico.</w:t>
+      </w:r>
+    </w:p>
+    <w:p>
+      <w:pPr>
+        <w:tabs>
+          <w:tab w:val="left" w:pos="2595"/>
+        </w:tabs>
+        <w:jc w:val="both"/>
+        <w:rPr>
+          <w:sz w:val="24"/>
+          <w:szCs w:val="24"/>
+        </w:rPr>
+      </w:pPr>
+      <w:r>
+        <w:rPr>
+          <w:sz w:val="24"/>
+          <w:szCs w:val="24"/>
+        </w:rPr>
+        <w:t>Si recibo dos parámetros actualizo dos frascos en comparación al TAD, dadas sus posiciones por los dos parámetros de la función.</w:t>
+      </w:r>
+      <w:r>
+        <w:t xml:space="preserve"> </w:t>
+      </w:r>
+      <w:r>
+        <w:rPr>
+          <w:sz w:val="24"/>
+          <w:szCs w:val="24"/>
+        </w:rPr>
+        <w:t>editarEntorno</w:t>
+      </w:r>
+      <w:r>
+        <w:rPr>
+          <w:sz w:val="24"/>
+          <w:szCs w:val="24"/>
+        </w:rPr>
+        <w:t>()</w:t>
+      </w:r>
+    </w:p>
+    <w:p>
+      <w:pPr>
+        <w:tabs>
+          <w:tab w:val="left" w:pos="2595"/>
+        </w:tabs>
+        <w:jc w:val="both"/>
+        <w:rPr>
+          <w:sz w:val="24"/>
+          <w:szCs w:val="24"/>
+        </w:rPr>
+      </w:pPr>
+      <w:r>
+        <w:rPr>
+          <w:sz w:val="24"/>
+          <w:szCs w:val="24"/>
+        </w:rPr>
+        <w:t xml:space="preserve">Si no recibo dos parámetros, significa que estoy generando el mismo, actualiza el entorno añadiendo </w:t>
+      </w:r>
+      <w:r>
+        <w:rPr>
+          <w:sz w:val="24"/>
+          <w:szCs w:val="24"/>
+        </w:rPr>
+        <w:t>el evento al contenedor de los frascos</w:t>
+      </w:r>
+      <w:r>
+        <w:rPr>
+          <w:sz w:val="24"/>
+          <w:szCs w:val="24"/>
+        </w:rPr>
+        <w:t xml:space="preserve">. </w:t>
+      </w:r>
+      <w:r>
+        <w:rPr>
+          <w:sz w:val="24"/>
+          <w:szCs w:val="24"/>
+        </w:rPr>
+        <w:t>generarEntorno</w:t>
+      </w:r>
+      <w:r>
+        <w:rPr>
+          <w:sz w:val="24"/>
+          <w:szCs w:val="24"/>
+        </w:rPr>
+        <w:t>()</w:t>
+      </w:r>
+    </w:p>
+    <w:p>
+      <w:pPr>
+        <w:tabs>
+          <w:tab w:val="left" w:pos="2595"/>
+        </w:tabs>
+        <w:jc w:val="both"/>
+        <w:rPr>
+          <w:sz w:val="24"/>
+          <w:szCs w:val="24"/>
+        </w:rPr>
+      </w:pPr>
+    </w:p>
+    <w:p>
+      <w:pPr>
+        <w:tabs>
+          <w:tab w:val="left" w:pos="2595"/>
+        </w:tabs>
+        <w:jc w:val="both"/>
+        <w:rPr>
+          <w:b/>
+          <w:bCs/>
+          <w:sz w:val="24"/>
+          <w:szCs w:val="24"/>
+        </w:rPr>
+      </w:pPr>
+      <w:r>
+        <w:rPr>
+          <w:b/>
+          <w:bCs/>
+          <w:sz w:val="24"/>
+          <w:szCs w:val="24"/>
+        </w:rPr>
+        <w:t xml:space="preserve">actualizarEntorno </w:t>
+      </w:r>
+      <w:r>
+        <w:rPr>
+          <w:b/>
+          <w:bCs/>
+          <w:sz w:val="24"/>
+          <w:szCs w:val="24"/>
+        </w:rPr>
+        <w:t>():</w:t>
+      </w:r>
+    </w:p>
+    <w:p>
+      <w:pPr>
+        <w:tabs>
+          <w:tab w:val="left" w:pos="2595"/>
+        </w:tabs>
+        <w:jc w:val="both"/>
+        <w:rPr>
+          <w:sz w:val="24"/>
+          <w:szCs w:val="24"/>
+        </w:rPr>
+      </w:pPr>
+      <w:r>
+        <w:rPr>
+          <w:sz w:val="24"/>
+          <w:szCs w:val="24"/>
+        </w:rPr>
+        <w:t>Recibe dos variables opcionales. Esta función actualiza el entorno gráfico.</w:t>
+      </w:r>
+    </w:p>
+    <w:p>
+      <w:pPr>
+        <w:tabs>
+          <w:tab w:val="left" w:pos="2595"/>
+        </w:tabs>
+        <w:jc w:val="both"/>
+        <w:rPr>
+          <w:sz w:val="24"/>
+          <w:szCs w:val="24"/>
+        </w:rPr>
+      </w:pPr>
+      <w:r>
+        <w:rPr>
+          <w:sz w:val="24"/>
+          <w:szCs w:val="24"/>
+        </w:rPr>
+        <w:t>Si recibo dos parámetros actualizo dos frascos en comparación al TAD, dadas sus posiciones por los dos parámetros de la función.</w:t>
+      </w:r>
+      <w:r>
+        <w:t xml:space="preserve"> </w:t>
+      </w:r>
+      <w:r>
+        <w:rPr>
+          <w:sz w:val="24"/>
+          <w:szCs w:val="24"/>
+        </w:rPr>
+        <w:t>editarEntorno</w:t>
+      </w:r>
+      <w:r>
+        <w:rPr>
+          <w:sz w:val="24"/>
+          <w:szCs w:val="24"/>
+        </w:rPr>
+        <w:t>()</w:t>
+      </w:r>
+    </w:p>
+    <w:p>
+      <w:pPr>
+        <w:tabs>
+          <w:tab w:val="left" w:pos="2595"/>
+        </w:tabs>
+        <w:jc w:val="both"/>
+        <w:rPr>
+          <w:sz w:val="24"/>
+          <w:szCs w:val="24"/>
+        </w:rPr>
+      </w:pPr>
+      <w:r>
+        <w:rPr>
+          <w:sz w:val="24"/>
+          <w:szCs w:val="24"/>
+        </w:rPr>
+        <w:t xml:space="preserve">Si no recibo dos parámetros, significa que estoy generando el mismo, actualiza el entorno añadiendo el evento al contenedor de los frascos. </w:t>
+      </w:r>
+      <w:r>
+        <w:rPr>
+          <w:sz w:val="24"/>
+          <w:szCs w:val="24"/>
+        </w:rPr>
+        <w:t>generarEntorno</w:t>
+      </w:r>
+      <w:r>
+        <w:rPr>
+          <w:sz w:val="24"/>
+          <w:szCs w:val="24"/>
+        </w:rPr>
+        <w:t>()</w:t>
+      </w:r>
+    </w:p>
+    <w:p>
+      <w:pPr>
+        <w:tabs>
+          <w:tab w:val="left" w:pos="2595"/>
+        </w:tabs>
+        <w:jc w:val="both"/>
+        <w:rPr>
+          <w:sz w:val="24"/>
+          <w:szCs w:val="24"/>
+        </w:rPr>
+      </w:pPr>
+    </w:p>
+    <w:p>
+      <w:pPr>
+        <w:tabs>
+          <w:tab w:val="left" w:pos="2595"/>
+        </w:tabs>
+        <w:jc w:val="both"/>
+        <w:rPr>
+          <w:b/>
+          <w:bCs/>
+          <w:sz w:val="24"/>
+          <w:szCs w:val="24"/>
+        </w:rPr>
+      </w:pPr>
+      <w:r>
+        <w:rPr>
+          <w:b/>
+          <w:bCs/>
+          <w:sz w:val="24"/>
+          <w:szCs w:val="24"/>
+        </w:rPr>
+        <w:t>accionFrasco</w:t>
+      </w:r>
+      <w:r>
+        <w:rPr>
+          <w:b/>
+          <w:bCs/>
+          <w:sz w:val="24"/>
+          <w:szCs w:val="24"/>
+        </w:rPr>
+        <w:t xml:space="preserve"> </w:t>
+      </w:r>
+      <w:r>
+        <w:rPr>
+          <w:b/>
+          <w:bCs/>
+          <w:sz w:val="24"/>
+          <w:szCs w:val="24"/>
+        </w:rPr>
+        <w:t>():</w:t>
+      </w:r>
+    </w:p>
+    <w:p>
+      <w:pPr>
+        <w:tabs>
+          <w:tab w:val="left" w:pos="2595"/>
+        </w:tabs>
+        <w:jc w:val="both"/>
+        <w:rPr>
+          <w:sz w:val="24"/>
+          <w:szCs w:val="24"/>
+        </w:rPr>
+      </w:pPr>
+      <w:r>
+        <w:rPr>
+          <w:sz w:val="24"/>
+          <w:szCs w:val="24"/>
+        </w:rPr>
+        <w:t>Contiene gran parte de la lógica del juego controla lo que pasa cuando queremos realizar un movimiento de bola, en este caso el mayor reto ha sido refactorizar el código y no repetir código, ya que al trabajar con eventos en referencia tengo que controlar los clicks, a una bola, a un frasco y fuera de los anteriores.</w:t>
+      </w:r>
+    </w:p>
+    <w:p>
+      <w:pPr>
+        <w:tabs>
+          <w:tab w:val="left" w:pos="2595"/>
+        </w:tabs>
+        <w:jc w:val="both"/>
+        <w:rPr>
+          <w:sz w:val="24"/>
+          <w:szCs w:val="24"/>
+        </w:rPr>
+      </w:pPr>
+      <w:r>
+        <w:rPr>
+          <w:sz w:val="24"/>
+          <w:szCs w:val="24"/>
+        </w:rPr>
+        <w:t>Esta función primero edita el TAD, y luego actualiza el entorno gráfico.</w:t>
+      </w:r>
     </w:p>
     <w:sectPr>
       <w:headerReference w:type="default" r:id="rId8"/>

</xml_diff>

<commit_message>
Versión final para entrega DWEC
</commit_message>
<xml_diff>
--- a/Documentación.docx
+++ b/Documentación.docx
@@ -13,8 +13,15 @@
       <w:r>
         <w:t>DAD</w:t>
       </w:r>
-    </w:p>
-    <w:p/>
+      <w:r>
+        <w:t xml:space="preserve"> PRÁCTICA 1 DWEC</w:t>
+      </w:r>
+    </w:p>
+    <w:p>
+      <w:pPr>
+        <w:jc w:val="both"/>
+      </w:pPr>
+    </w:p>
     <w:p>
       <w:pPr>
         <w:tabs>
@@ -54,26 +61,74 @@
           <w:sz w:val="24"/>
           <w:szCs w:val="24"/>
         </w:rPr>
-        <w:t>Consiste en ordenar las bolas por color, uno en cada frasco, antes de que el contador llegue a cero. No se puede poner una bola encima de otra con distinto color. Para poder jugar al juego, como mínimo uno de los frascos tienen que empezar vacíos y los demás tienen que empezar llenos.</w:t>
-      </w:r>
-    </w:p>
-    <w:p>
-      <w:pPr>
-        <w:tabs>
-          <w:tab w:val="left" w:pos="2595"/>
-        </w:tabs>
-        <w:jc w:val="both"/>
-        <w:rPr>
-          <w:sz w:val="24"/>
-          <w:szCs w:val="24"/>
-        </w:rPr>
-      </w:pPr>
-      <w:r>
-        <w:rPr>
-          <w:sz w:val="24"/>
-          <w:szCs w:val="24"/>
-        </w:rPr>
-        <w:t>Algunos Ball Sort Puzzle también añaden un sistema de puntos, y con cada movimiento vas perdiendo puntos, y si llegas a cero puntos pierdes la partida; yo no he añadido esta función.</w:t>
+        <w:t xml:space="preserve">Consiste en ordenar las bolas por color, uno en cada frasco, antes de que el contador llegue a cero. No se puede poner una bola encima de otra con distinto color. Para poder jugar al juego, como mínimo </w:t>
+      </w:r>
+      <w:proofErr w:type="gramStart"/>
+      <w:r>
+        <w:rPr>
+          <w:sz w:val="24"/>
+          <w:szCs w:val="24"/>
+        </w:rPr>
+        <w:t>uno de los frascos tienen</w:t>
+      </w:r>
+      <w:proofErr w:type="gramEnd"/>
+      <w:r>
+        <w:rPr>
+          <w:sz w:val="24"/>
+          <w:szCs w:val="24"/>
+        </w:rPr>
+        <w:t xml:space="preserve"> que empezar vacíos y los demás tienen que empezar llenos.</w:t>
+      </w:r>
+    </w:p>
+    <w:p>
+      <w:pPr>
+        <w:tabs>
+          <w:tab w:val="left" w:pos="2595"/>
+        </w:tabs>
+        <w:jc w:val="both"/>
+        <w:rPr>
+          <w:sz w:val="24"/>
+          <w:szCs w:val="24"/>
+        </w:rPr>
+      </w:pPr>
+      <w:r>
+        <w:rPr>
+          <w:sz w:val="24"/>
+          <w:szCs w:val="24"/>
+        </w:rPr>
+        <w:t xml:space="preserve">Algunos Ball </w:t>
+      </w:r>
+      <w:proofErr w:type="spellStart"/>
+      <w:r>
+        <w:rPr>
+          <w:sz w:val="24"/>
+          <w:szCs w:val="24"/>
+        </w:rPr>
+        <w:t>Sort</w:t>
+      </w:r>
+      <w:proofErr w:type="spellEnd"/>
+      <w:r>
+        <w:rPr>
+          <w:sz w:val="24"/>
+          <w:szCs w:val="24"/>
+        </w:rPr>
+        <w:t xml:space="preserve"> </w:t>
+      </w:r>
+      <w:proofErr w:type="spellStart"/>
+      <w:r>
+        <w:rPr>
+          <w:sz w:val="24"/>
+          <w:szCs w:val="24"/>
+        </w:rPr>
+        <w:t>Puzzle</w:t>
+      </w:r>
+      <w:proofErr w:type="spellEnd"/>
+      <w:r>
+        <w:rPr>
+          <w:sz w:val="24"/>
+          <w:szCs w:val="24"/>
+        </w:rPr>
+        <w:t xml:space="preserve"> también añaden un sistema de puntos, y con cada movimiento vas perdiendo puntos, y si llegas a cero puntos pierdes la partida; yo no he añadido esta función.</w:t>
       </w:r>
     </w:p>
     <w:p>
@@ -127,7 +182,32 @@
           <w:sz w:val="24"/>
           <w:szCs w:val="24"/>
         </w:rPr>
-        <w:t>Antes de generar el tablero hay una breve introducción, jugando con setTimeOut() y eventos, con esto consigo que el programa espere a la interacción del usuario y que vaya ejecutándose código cada cierto tiempo.</w:t>
+        <w:t xml:space="preserve">Antes de generar el tablero hay una breve introducción, jugando con </w:t>
+      </w:r>
+      <w:proofErr w:type="spellStart"/>
+      <w:proofErr w:type="gramStart"/>
+      <w:r>
+        <w:rPr>
+          <w:sz w:val="24"/>
+          <w:szCs w:val="24"/>
+        </w:rPr>
+        <w:t>setTimeOut</w:t>
+      </w:r>
+      <w:proofErr w:type="spellEnd"/>
+      <w:r>
+        <w:rPr>
+          <w:sz w:val="24"/>
+          <w:szCs w:val="24"/>
+        </w:rPr>
+        <w:t>(</w:t>
+      </w:r>
+      <w:proofErr w:type="gramEnd"/>
+      <w:r>
+        <w:rPr>
+          <w:sz w:val="24"/>
+          <w:szCs w:val="24"/>
+        </w:rPr>
+        <w:t>) y eventos, con esto consigo que el programa espere a la interacción del usuario y que vaya ejecutándose código cada cierto tiempo.</w:t>
       </w:r>
     </w:p>
     <w:p>
@@ -153,7 +233,39 @@
           <w:sz w:val="24"/>
           <w:szCs w:val="24"/>
         </w:rPr>
-        <w:t xml:space="preserve"> que cada uno contiene un array frasco, no es una matriz, es un array que contiene arrays. Para crear esta estructura hubiera preferido usar pilas en los frascos pero nunca he usado pilas en JS y probablemente hubiera tenido problemas.</w:t>
+        <w:t xml:space="preserve"> que cada uno contiene un array frasco, no es una matriz, es un array que contiene </w:t>
+      </w:r>
+      <w:proofErr w:type="spellStart"/>
+      <w:r>
+        <w:rPr>
+          <w:sz w:val="24"/>
+          <w:szCs w:val="24"/>
+        </w:rPr>
+        <w:t>arrays</w:t>
+      </w:r>
+      <w:proofErr w:type="spellEnd"/>
+      <w:r>
+        <w:rPr>
+          <w:sz w:val="24"/>
+          <w:szCs w:val="24"/>
+        </w:rPr>
+        <w:t xml:space="preserve">. Para crear esta estructura hubiera preferido usar pilas en los </w:t>
+      </w:r>
+      <w:proofErr w:type="gramStart"/>
+      <w:r>
+        <w:rPr>
+          <w:sz w:val="24"/>
+          <w:szCs w:val="24"/>
+        </w:rPr>
+        <w:t>frascos</w:t>
+      </w:r>
+      <w:proofErr w:type="gramEnd"/>
+      <w:r>
+        <w:rPr>
+          <w:sz w:val="24"/>
+          <w:szCs w:val="24"/>
+        </w:rPr>
+        <w:t xml:space="preserve"> pero nunca he usado pilas en JS y probablemente hubiera tenido problemas.</w:t>
       </w:r>
     </w:p>
     <w:p>
@@ -186,26 +298,74 @@
           <w:sz w:val="24"/>
           <w:szCs w:val="24"/>
         </w:rPr>
-        <w:t>rascos llenos haya, y el mismo número de bolas de cada color, este numero es igual a la capacidad máxima de un frasco, asique para hacer esto, al principio lleno cada frasco de un color y después hago un recorrido para “barajar estas bolas” como si de una baraja se tratase (siempre dejo dos frascos vacíos).</w:t>
-      </w:r>
-    </w:p>
-    <w:p>
-      <w:pPr>
-        <w:tabs>
-          <w:tab w:val="left" w:pos="2595"/>
-        </w:tabs>
-        <w:jc w:val="both"/>
-        <w:rPr>
-          <w:sz w:val="24"/>
-          <w:szCs w:val="24"/>
-        </w:rPr>
-      </w:pPr>
-      <w:r>
-        <w:rPr>
-          <w:sz w:val="24"/>
-          <w:szCs w:val="24"/>
-        </w:rPr>
-        <w:t>Cada vez que muevo una bola, lo que realmente cambia es la estructura de arrays, y mediante una función, actualizo el entorno gráfico en base a esta estructura de arrays. Cada vez que realizo un movimiento compruebo si el tablero se ha ordenado, en caso de que sí, compruebo si se ha ganado la partida o si se pasa al siguiente nivel, en caso contrario, espero al siguiente movimiento.</w:t>
+        <w:t xml:space="preserve">rascos llenos haya, y el mismo número de bolas de cada color, este </w:t>
+      </w:r>
+      <w:proofErr w:type="spellStart"/>
+      <w:r>
+        <w:rPr>
+          <w:sz w:val="24"/>
+          <w:szCs w:val="24"/>
+        </w:rPr>
+        <w:t>numero</w:t>
+      </w:r>
+      <w:proofErr w:type="spellEnd"/>
+      <w:r>
+        <w:rPr>
+          <w:sz w:val="24"/>
+          <w:szCs w:val="24"/>
+        </w:rPr>
+        <w:t xml:space="preserve"> es igual a la capacidad máxima de un frasco, asique para hacer esto, al principio lleno cada frasco de un color y después hago un recorrido para “barajar estas bolas” como si de una baraja se tratase (siempre dejo dos frascos vacíos).</w:t>
+      </w:r>
+    </w:p>
+    <w:p>
+      <w:pPr>
+        <w:tabs>
+          <w:tab w:val="left" w:pos="2595"/>
+        </w:tabs>
+        <w:jc w:val="both"/>
+        <w:rPr>
+          <w:sz w:val="24"/>
+          <w:szCs w:val="24"/>
+        </w:rPr>
+      </w:pPr>
+      <w:r>
+        <w:rPr>
+          <w:sz w:val="24"/>
+          <w:szCs w:val="24"/>
+        </w:rPr>
+        <w:t xml:space="preserve">Cada vez que muevo una bola, lo que realmente cambia es la estructura de </w:t>
+      </w:r>
+      <w:proofErr w:type="spellStart"/>
+      <w:r>
+        <w:rPr>
+          <w:sz w:val="24"/>
+          <w:szCs w:val="24"/>
+        </w:rPr>
+        <w:t>arrays</w:t>
+      </w:r>
+      <w:proofErr w:type="spellEnd"/>
+      <w:r>
+        <w:rPr>
+          <w:sz w:val="24"/>
+          <w:szCs w:val="24"/>
+        </w:rPr>
+        <w:t xml:space="preserve">, y mediante una función, actualizo el entorno gráfico en base a esta estructura de </w:t>
+      </w:r>
+      <w:proofErr w:type="spellStart"/>
+      <w:r>
+        <w:rPr>
+          <w:sz w:val="24"/>
+          <w:szCs w:val="24"/>
+        </w:rPr>
+        <w:t>arrays</w:t>
+      </w:r>
+      <w:proofErr w:type="spellEnd"/>
+      <w:r>
+        <w:rPr>
+          <w:sz w:val="24"/>
+          <w:szCs w:val="24"/>
+        </w:rPr>
+        <w:t>. Cada vez que realizo un movimiento compruebo si el tablero se ha ordenado, en caso de que sí, compruebo si se ha ganado la partida o si se pasa al siguiente nivel, en caso contrario, espero al siguiente movimiento.</w:t>
       </w:r>
     </w:p>
     <w:p>
@@ -282,7 +442,23 @@
           <w:sz w:val="24"/>
           <w:szCs w:val="24"/>
         </w:rPr>
-        <w:t>El juego solo se puede jugar clickando en los frascos</w:t>
+        <w:t xml:space="preserve">El juego solo se puede jugar </w:t>
+      </w:r>
+      <w:proofErr w:type="spellStart"/>
+      <w:r>
+        <w:rPr>
+          <w:sz w:val="24"/>
+          <w:szCs w:val="24"/>
+        </w:rPr>
+        <w:t>clickando</w:t>
+      </w:r>
+      <w:proofErr w:type="spellEnd"/>
+      <w:r>
+        <w:rPr>
+          <w:sz w:val="24"/>
+          <w:szCs w:val="24"/>
+        </w:rPr>
+        <w:t xml:space="preserve"> en los frascos</w:t>
       </w:r>
       <w:r>
         <w:rPr>
@@ -340,14 +516,36 @@
           <w:szCs w:val="24"/>
         </w:rPr>
       </w:pPr>
-      <w:r>
-        <w:rPr>
-          <w:b/>
-          <w:bCs/>
-          <w:sz w:val="24"/>
-          <w:szCs w:val="24"/>
-        </w:rPr>
-        <w:t>inicioIntro()</w:t>
+      <w:proofErr w:type="spellStart"/>
+      <w:proofErr w:type="gramStart"/>
+      <w:r>
+        <w:rPr>
+          <w:b/>
+          <w:bCs/>
+          <w:sz w:val="24"/>
+          <w:szCs w:val="24"/>
+        </w:rPr>
+        <w:t>inicioIntro</w:t>
+      </w:r>
+      <w:proofErr w:type="spellEnd"/>
+      <w:r>
+        <w:rPr>
+          <w:b/>
+          <w:bCs/>
+          <w:sz w:val="24"/>
+          <w:szCs w:val="24"/>
+        </w:rPr>
+        <w:t>(</w:t>
+      </w:r>
+      <w:proofErr w:type="gramEnd"/>
+      <w:r>
+        <w:rPr>
+          <w:b/>
+          <w:bCs/>
+          <w:sz w:val="24"/>
+          <w:szCs w:val="24"/>
+        </w:rPr>
+        <w:t>)</w:t>
       </w:r>
       <w:r>
         <w:rPr>
@@ -375,7 +573,32 @@
           <w:sz w:val="24"/>
           <w:szCs w:val="24"/>
         </w:rPr>
-        <w:t>La primera función que se ejecuta es inicioIntro(), cuando se carga la página. Esta función ejecuta la secuencia de introducción, llamo secuencia a algo que sucede cada cierto tiempo y sin necesidad de que el usuario interactúe.</w:t>
+        <w:t xml:space="preserve">La primera función que se ejecuta es </w:t>
+      </w:r>
+      <w:proofErr w:type="spellStart"/>
+      <w:proofErr w:type="gramStart"/>
+      <w:r>
+        <w:rPr>
+          <w:sz w:val="24"/>
+          <w:szCs w:val="24"/>
+        </w:rPr>
+        <w:t>inicioIntro</w:t>
+      </w:r>
+      <w:proofErr w:type="spellEnd"/>
+      <w:r>
+        <w:rPr>
+          <w:sz w:val="24"/>
+          <w:szCs w:val="24"/>
+        </w:rPr>
+        <w:t>(</w:t>
+      </w:r>
+      <w:proofErr w:type="gramEnd"/>
+      <w:r>
+        <w:rPr>
+          <w:sz w:val="24"/>
+          <w:szCs w:val="24"/>
+        </w:rPr>
+        <w:t>), cuando se carga la página. Esta función ejecuta la secuencia de introducción, llamo secuencia a algo que sucede cada cierto tiempo y sin necesidad de que el usuario interactúe.</w:t>
       </w:r>
       <w:r>
         <w:rPr>
@@ -410,6 +633,7 @@
           <w:szCs w:val="24"/>
         </w:rPr>
       </w:pPr>
+      <w:proofErr w:type="spellStart"/>
       <w:r>
         <w:rPr>
           <w:b/>
@@ -419,6 +643,81 @@
         </w:rPr>
         <w:t>createTextoTitulo</w:t>
       </w:r>
+      <w:proofErr w:type="spellEnd"/>
+      <w:r>
+        <w:rPr>
+          <w:b/>
+          <w:bCs/>
+          <w:sz w:val="24"/>
+          <w:szCs w:val="24"/>
+        </w:rPr>
+        <w:t xml:space="preserve"> ()</w:t>
+      </w:r>
+      <w:r>
+        <w:rPr>
+          <w:b/>
+          <w:bCs/>
+          <w:sz w:val="24"/>
+          <w:szCs w:val="24"/>
+        </w:rPr>
+        <w:t>:</w:t>
+      </w:r>
+    </w:p>
+    <w:p>
+      <w:pPr>
+        <w:tabs>
+          <w:tab w:val="left" w:pos="2595"/>
+        </w:tabs>
+        <w:jc w:val="both"/>
+        <w:rPr>
+          <w:sz w:val="24"/>
+          <w:szCs w:val="24"/>
+        </w:rPr>
+      </w:pPr>
+      <w:r>
+        <w:rPr>
+          <w:sz w:val="24"/>
+          <w:szCs w:val="24"/>
+        </w:rPr>
+        <w:t>Recibe dos variables opcionales y automáticamente crea y añade en pantalla los dos parámetros, que serán alfanuméricos.</w:t>
+      </w:r>
+    </w:p>
+    <w:p>
+      <w:pPr>
+        <w:tabs>
+          <w:tab w:val="left" w:pos="2595"/>
+        </w:tabs>
+        <w:jc w:val="both"/>
+        <w:rPr>
+          <w:sz w:val="24"/>
+          <w:szCs w:val="24"/>
+        </w:rPr>
+      </w:pPr>
+    </w:p>
+    <w:p>
+      <w:pPr>
+        <w:tabs>
+          <w:tab w:val="left" w:pos="2595"/>
+        </w:tabs>
+        <w:jc w:val="both"/>
+        <w:rPr>
+          <w:b/>
+          <w:bCs/>
+          <w:sz w:val="24"/>
+          <w:szCs w:val="24"/>
+        </w:rPr>
+      </w:pPr>
+      <w:proofErr w:type="spellStart"/>
+      <w:r>
+        <w:rPr>
+          <w:b/>
+          <w:bCs/>
+          <w:sz w:val="24"/>
+          <w:szCs w:val="24"/>
+        </w:rPr>
+        <w:t>cargaPersonaje</w:t>
+      </w:r>
+      <w:proofErr w:type="spellEnd"/>
       <w:r>
         <w:rPr>
           <w:b/>
@@ -435,7 +734,3194 @@
           <w:sz w:val="24"/>
           <w:szCs w:val="24"/>
         </w:rPr>
-        <w:t>()</w:t>
+        <w:t>():</w:t>
+      </w:r>
+    </w:p>
+    <w:p>
+      <w:pPr>
+        <w:tabs>
+          <w:tab w:val="left" w:pos="2595"/>
+        </w:tabs>
+        <w:jc w:val="both"/>
+        <w:rPr>
+          <w:sz w:val="24"/>
+          <w:szCs w:val="24"/>
+        </w:rPr>
+      </w:pPr>
+      <w:r>
+        <w:rPr>
+          <w:sz w:val="24"/>
+          <w:szCs w:val="24"/>
+        </w:rPr>
+        <w:t xml:space="preserve">Carga la información de la imagen del </w:t>
+      </w:r>
+      <w:proofErr w:type="spellStart"/>
+      <w:r>
+        <w:rPr>
+          <w:sz w:val="24"/>
+          <w:szCs w:val="24"/>
+        </w:rPr>
+        <w:t>protagonita</w:t>
+      </w:r>
+      <w:proofErr w:type="spellEnd"/>
+      <w:r>
+        <w:rPr>
+          <w:sz w:val="24"/>
+          <w:szCs w:val="24"/>
+        </w:rPr>
+        <w:t xml:space="preserve"> Theo para mostrarlo en pantalla</w:t>
+      </w:r>
+    </w:p>
+    <w:p>
+      <w:pPr>
+        <w:tabs>
+          <w:tab w:val="left" w:pos="2595"/>
+        </w:tabs>
+        <w:jc w:val="both"/>
+        <w:rPr>
+          <w:sz w:val="24"/>
+          <w:szCs w:val="24"/>
+        </w:rPr>
+      </w:pPr>
+    </w:p>
+    <w:p>
+      <w:pPr>
+        <w:tabs>
+          <w:tab w:val="left" w:pos="2595"/>
+        </w:tabs>
+        <w:jc w:val="both"/>
+        <w:rPr>
+          <w:b/>
+          <w:bCs/>
+          <w:sz w:val="24"/>
+          <w:szCs w:val="24"/>
+        </w:rPr>
+      </w:pPr>
+      <w:proofErr w:type="spellStart"/>
+      <w:r>
+        <w:rPr>
+          <w:b/>
+          <w:bCs/>
+          <w:sz w:val="24"/>
+          <w:szCs w:val="24"/>
+        </w:rPr>
+        <w:t>iniciaEntorno</w:t>
+      </w:r>
+      <w:proofErr w:type="spellEnd"/>
+      <w:r>
+        <w:rPr>
+          <w:b/>
+          <w:bCs/>
+          <w:sz w:val="24"/>
+          <w:szCs w:val="24"/>
+        </w:rPr>
+        <w:t xml:space="preserve"> </w:t>
+      </w:r>
+      <w:r>
+        <w:rPr>
+          <w:b/>
+          <w:bCs/>
+          <w:sz w:val="24"/>
+          <w:szCs w:val="24"/>
+        </w:rPr>
+        <w:t>():</w:t>
+      </w:r>
+    </w:p>
+    <w:p>
+      <w:pPr>
+        <w:tabs>
+          <w:tab w:val="left" w:pos="2595"/>
+        </w:tabs>
+        <w:jc w:val="both"/>
+        <w:rPr>
+          <w:sz w:val="24"/>
+          <w:szCs w:val="24"/>
+        </w:rPr>
+      </w:pPr>
+      <w:proofErr w:type="gramStart"/>
+      <w:r>
+        <w:rPr>
+          <w:sz w:val="24"/>
+          <w:szCs w:val="24"/>
+        </w:rPr>
+        <w:t>Resetea</w:t>
+      </w:r>
+      <w:proofErr w:type="gramEnd"/>
+      <w:r>
+        <w:rPr>
+          <w:sz w:val="24"/>
+          <w:szCs w:val="24"/>
+        </w:rPr>
+        <w:t xml:space="preserve"> la partida, funciona como una especie de </w:t>
+      </w:r>
+      <w:proofErr w:type="spellStart"/>
+      <w:r>
+        <w:rPr>
+          <w:sz w:val="24"/>
+          <w:szCs w:val="24"/>
+        </w:rPr>
+        <w:t>breakpoint</w:t>
+      </w:r>
+      <w:proofErr w:type="spellEnd"/>
+      <w:r>
+        <w:rPr>
+          <w:sz w:val="24"/>
+          <w:szCs w:val="24"/>
+        </w:rPr>
+        <w:t xml:space="preserve"> y devuelve todos los valores a su valor inicial. En esta función se puede modificar la configuración del juego (</w:t>
+      </w:r>
+      <w:proofErr w:type="spellStart"/>
+      <w:r>
+        <w:rPr>
+          <w:sz w:val="24"/>
+          <w:szCs w:val="24"/>
+        </w:rPr>
+        <w:t>MAXniveles</w:t>
+      </w:r>
+      <w:proofErr w:type="spellEnd"/>
+      <w:r>
+        <w:rPr>
+          <w:sz w:val="24"/>
+          <w:szCs w:val="24"/>
+        </w:rPr>
+        <w:t xml:space="preserve">, </w:t>
+      </w:r>
+      <w:proofErr w:type="spellStart"/>
+      <w:r>
+        <w:rPr>
+          <w:sz w:val="24"/>
+          <w:szCs w:val="24"/>
+        </w:rPr>
+        <w:t>MAXfrascos</w:t>
+      </w:r>
+      <w:proofErr w:type="spellEnd"/>
+      <w:r>
+        <w:rPr>
+          <w:sz w:val="24"/>
+          <w:szCs w:val="24"/>
+        </w:rPr>
+        <w:t xml:space="preserve"> y </w:t>
+      </w:r>
+      <w:proofErr w:type="spellStart"/>
+      <w:r>
+        <w:rPr>
+          <w:sz w:val="24"/>
+          <w:szCs w:val="24"/>
+        </w:rPr>
+        <w:t>MAXbolas</w:t>
+      </w:r>
+      <w:proofErr w:type="spellEnd"/>
+      <w:r>
+        <w:rPr>
+          <w:sz w:val="24"/>
+          <w:szCs w:val="24"/>
+        </w:rPr>
+        <w:t xml:space="preserve"> pueden ser modificados al gusto).</w:t>
+      </w:r>
+    </w:p>
+    <w:p>
+      <w:pPr>
+        <w:tabs>
+          <w:tab w:val="left" w:pos="2595"/>
+        </w:tabs>
+        <w:jc w:val="both"/>
+        <w:rPr>
+          <w:sz w:val="24"/>
+          <w:szCs w:val="24"/>
+        </w:rPr>
+      </w:pPr>
+      <w:r>
+        <w:rPr>
+          <w:sz w:val="24"/>
+          <w:szCs w:val="24"/>
+        </w:rPr>
+        <w:drawing>
+          <wp:inline distT="0" distB="0" distL="0" distR="0" wp14:anchorId="031F0002" wp14:editId="574FF915">
+            <wp:extent cx="2267266" cy="1114581"/>
+            <wp:effectExtent l="0" t="0" r="0" b="9525"/>
+            <wp:docPr id="1369230184" name="Imagen 1" descr="Texto&#10;&#10;Descripción generada automáticamente"/>
+            <wp:cNvGraphicFramePr>
+              <a:graphicFrameLocks xmlns:a="http://schemas.openxmlformats.org/drawingml/2006/main" noChangeAspect="1"/>
+            </wp:cNvGraphicFramePr>
+            <a:graphic xmlns:a="http://schemas.openxmlformats.org/drawingml/2006/main">
+              <a:graphicData uri="http://schemas.openxmlformats.org/drawingml/2006/picture">
+                <pic:pic xmlns:pic="http://schemas.openxmlformats.org/drawingml/2006/picture">
+                  <pic:nvPicPr>
+                    <pic:cNvPr id="1369230184" name="Imagen 1" descr="Texto&#10;&#10;Descripción generada automáticamente"/>
+                    <pic:cNvPicPr/>
+                  </pic:nvPicPr>
+                  <pic:blipFill>
+                    <a:blip r:embed="rId8"/>
+                    <a:stretch>
+                      <a:fillRect/>
+                    </a:stretch>
+                  </pic:blipFill>
+                  <pic:spPr>
+                    <a:xfrm>
+                      <a:off x="0" y="0"/>
+                      <a:ext cx="2267266" cy="1114581"/>
+                    </a:xfrm>
+                    <a:prstGeom prst="rect">
+                      <a:avLst/>
+                    </a:prstGeom>
+                  </pic:spPr>
+                </pic:pic>
+              </a:graphicData>
+            </a:graphic>
+          </wp:inline>
+        </w:drawing>
+      </w:r>
+    </w:p>
+    <w:p>
+      <w:pPr>
+        <w:tabs>
+          <w:tab w:val="left" w:pos="2595"/>
+        </w:tabs>
+        <w:jc w:val="both"/>
+        <w:rPr>
+          <w:sz w:val="24"/>
+          <w:szCs w:val="24"/>
+        </w:rPr>
+      </w:pPr>
+      <w:r>
+        <w:rPr>
+          <w:sz w:val="24"/>
+          <w:szCs w:val="24"/>
+        </w:rPr>
+        <w:t>En esta función se controla el audio de fondo, el cual es una variable global:</w:t>
+      </w:r>
+    </w:p>
+    <w:p>
+      <w:pPr>
+        <w:tabs>
+          <w:tab w:val="left" w:pos="2595"/>
+        </w:tabs>
+        <w:jc w:val="both"/>
+        <w:rPr>
+          <w:sz w:val="24"/>
+          <w:szCs w:val="24"/>
+        </w:rPr>
+      </w:pPr>
+      <w:r>
+        <w:rPr>
+          <w:sz w:val="24"/>
+          <w:szCs w:val="24"/>
+        </w:rPr>
+        <w:lastRenderedPageBreak/>
+        <w:drawing>
+          <wp:inline distT="0" distB="0" distL="0" distR="0" wp14:anchorId="45B70FBB" wp14:editId="1AE351BA">
+            <wp:extent cx="2095792" cy="743054"/>
+            <wp:effectExtent l="0" t="0" r="0" b="0"/>
+            <wp:docPr id="1842220913" name="Imagen 1" descr="Texto&#10;&#10;Descripción generada automáticamente"/>
+            <wp:cNvGraphicFramePr>
+              <a:graphicFrameLocks xmlns:a="http://schemas.openxmlformats.org/drawingml/2006/main" noChangeAspect="1"/>
+            </wp:cNvGraphicFramePr>
+            <a:graphic xmlns:a="http://schemas.openxmlformats.org/drawingml/2006/main">
+              <a:graphicData uri="http://schemas.openxmlformats.org/drawingml/2006/picture">
+                <pic:pic xmlns:pic="http://schemas.openxmlformats.org/drawingml/2006/picture">
+                  <pic:nvPicPr>
+                    <pic:cNvPr id="1842220913" name="Imagen 1" descr="Texto&#10;&#10;Descripción generada automáticamente"/>
+                    <pic:cNvPicPr/>
+                  </pic:nvPicPr>
+                  <pic:blipFill>
+                    <a:blip r:embed="rId9"/>
+                    <a:stretch>
+                      <a:fillRect/>
+                    </a:stretch>
+                  </pic:blipFill>
+                  <pic:spPr>
+                    <a:xfrm>
+                      <a:off x="0" y="0"/>
+                      <a:ext cx="2095792" cy="743054"/>
+                    </a:xfrm>
+                    <a:prstGeom prst="rect">
+                      <a:avLst/>
+                    </a:prstGeom>
+                  </pic:spPr>
+                </pic:pic>
+              </a:graphicData>
+            </a:graphic>
+          </wp:inline>
+        </w:drawing>
+      </w:r>
+    </w:p>
+    <w:p>
+      <w:pPr>
+        <w:tabs>
+          <w:tab w:val="left" w:pos="2595"/>
+        </w:tabs>
+        <w:jc w:val="both"/>
+        <w:rPr>
+          <w:sz w:val="24"/>
+          <w:szCs w:val="24"/>
+        </w:rPr>
+      </w:pPr>
+      <w:r>
+        <w:rPr>
+          <w:sz w:val="24"/>
+          <w:szCs w:val="24"/>
+        </w:rPr>
+        <w:t>Variable global:</w:t>
+      </w:r>
+    </w:p>
+    <w:p>
+      <w:pPr>
+        <w:tabs>
+          <w:tab w:val="left" w:pos="2595"/>
+        </w:tabs>
+        <w:jc w:val="both"/>
+        <w:rPr>
+          <w:sz w:val="24"/>
+          <w:szCs w:val="24"/>
+        </w:rPr>
+      </w:pPr>
+      <w:r>
+        <w:rPr>
+          <w:sz w:val="24"/>
+          <w:szCs w:val="24"/>
+        </w:rPr>
+        <w:drawing>
+          <wp:inline distT="0" distB="0" distL="0" distR="0" wp14:anchorId="328D1949" wp14:editId="6A0FC6B2">
+            <wp:extent cx="5287113" cy="657317"/>
+            <wp:effectExtent l="0" t="0" r="0" b="9525"/>
+            <wp:docPr id="7146797" name="Imagen 1" descr="Interfaz de usuario gráfica&#10;&#10;Descripción generada automáticamente con confianza baja"/>
+            <wp:cNvGraphicFramePr>
+              <a:graphicFrameLocks xmlns:a="http://schemas.openxmlformats.org/drawingml/2006/main" noChangeAspect="1"/>
+            </wp:cNvGraphicFramePr>
+            <a:graphic xmlns:a="http://schemas.openxmlformats.org/drawingml/2006/main">
+              <a:graphicData uri="http://schemas.openxmlformats.org/drawingml/2006/picture">
+                <pic:pic xmlns:pic="http://schemas.openxmlformats.org/drawingml/2006/picture">
+                  <pic:nvPicPr>
+                    <pic:cNvPr id="7146797" name="Imagen 1" descr="Interfaz de usuario gráfica&#10;&#10;Descripción generada automáticamente con confianza baja"/>
+                    <pic:cNvPicPr/>
+                  </pic:nvPicPr>
+                  <pic:blipFill>
+                    <a:blip r:embed="rId10"/>
+                    <a:stretch>
+                      <a:fillRect/>
+                    </a:stretch>
+                  </pic:blipFill>
+                  <pic:spPr>
+                    <a:xfrm>
+                      <a:off x="0" y="0"/>
+                      <a:ext cx="5287113" cy="657317"/>
+                    </a:xfrm>
+                    <a:prstGeom prst="rect">
+                      <a:avLst/>
+                    </a:prstGeom>
+                  </pic:spPr>
+                </pic:pic>
+              </a:graphicData>
+            </a:graphic>
+          </wp:inline>
+        </w:drawing>
+      </w:r>
+    </w:p>
+    <w:p>
+      <w:pPr>
+        <w:tabs>
+          <w:tab w:val="left" w:pos="2595"/>
+        </w:tabs>
+        <w:jc w:val="both"/>
+        <w:rPr>
+          <w:sz w:val="24"/>
+          <w:szCs w:val="24"/>
+        </w:rPr>
+      </w:pPr>
+    </w:p>
+    <w:p>
+      <w:pPr>
+        <w:tabs>
+          <w:tab w:val="left" w:pos="2595"/>
+        </w:tabs>
+        <w:jc w:val="both"/>
+        <w:rPr>
+          <w:sz w:val="24"/>
+          <w:szCs w:val="24"/>
+        </w:rPr>
+      </w:pPr>
+    </w:p>
+    <w:p>
+      <w:pPr>
+        <w:tabs>
+          <w:tab w:val="left" w:pos="2595"/>
+        </w:tabs>
+        <w:jc w:val="both"/>
+        <w:rPr>
+          <w:b/>
+          <w:bCs/>
+          <w:sz w:val="24"/>
+          <w:szCs w:val="24"/>
+        </w:rPr>
+      </w:pPr>
+      <w:proofErr w:type="spellStart"/>
+      <w:r>
+        <w:rPr>
+          <w:b/>
+          <w:bCs/>
+          <w:sz w:val="24"/>
+          <w:szCs w:val="24"/>
+        </w:rPr>
+        <w:t>actualizarEntorno</w:t>
+      </w:r>
+      <w:proofErr w:type="spellEnd"/>
+      <w:r>
+        <w:rPr>
+          <w:b/>
+          <w:bCs/>
+          <w:sz w:val="24"/>
+          <w:szCs w:val="24"/>
+        </w:rPr>
+        <w:t xml:space="preserve"> </w:t>
+      </w:r>
+      <w:r>
+        <w:rPr>
+          <w:b/>
+          <w:bCs/>
+          <w:sz w:val="24"/>
+          <w:szCs w:val="24"/>
+        </w:rPr>
+        <w:t>():</w:t>
+      </w:r>
+    </w:p>
+    <w:p>
+      <w:pPr>
+        <w:tabs>
+          <w:tab w:val="left" w:pos="2595"/>
+        </w:tabs>
+        <w:jc w:val="both"/>
+        <w:rPr>
+          <w:sz w:val="24"/>
+          <w:szCs w:val="24"/>
+        </w:rPr>
+      </w:pPr>
+      <w:r>
+        <w:rPr>
+          <w:sz w:val="24"/>
+          <w:szCs w:val="24"/>
+        </w:rPr>
+        <w:t>Recibe dos variables opcionales. Esta función actualiza el entorno gráfico.</w:t>
+      </w:r>
+    </w:p>
+    <w:p>
+      <w:pPr>
+        <w:tabs>
+          <w:tab w:val="left" w:pos="2595"/>
+        </w:tabs>
+        <w:jc w:val="both"/>
+        <w:rPr>
+          <w:sz w:val="24"/>
+          <w:szCs w:val="24"/>
+        </w:rPr>
+      </w:pPr>
+      <w:r>
+        <w:rPr>
+          <w:sz w:val="24"/>
+          <w:szCs w:val="24"/>
+        </w:rPr>
+        <w:t>Si recibo dos parámetros actualizo dos frascos en comparación al TAD, dadas sus posiciones por los dos parámetros de la función.</w:t>
+      </w:r>
+      <w:r>
+        <w:t xml:space="preserve"> </w:t>
+      </w:r>
+      <w:proofErr w:type="spellStart"/>
+      <w:proofErr w:type="gramStart"/>
+      <w:r>
+        <w:rPr>
+          <w:sz w:val="24"/>
+          <w:szCs w:val="24"/>
+        </w:rPr>
+        <w:t>editarEntorno</w:t>
+      </w:r>
+      <w:proofErr w:type="spellEnd"/>
+      <w:r>
+        <w:rPr>
+          <w:sz w:val="24"/>
+          <w:szCs w:val="24"/>
+        </w:rPr>
+        <w:t>(</w:t>
+      </w:r>
+      <w:proofErr w:type="gramEnd"/>
+      <w:r>
+        <w:rPr>
+          <w:sz w:val="24"/>
+          <w:szCs w:val="24"/>
+        </w:rPr>
+        <w:t>)</w:t>
+      </w:r>
+    </w:p>
+    <w:p>
+      <w:pPr>
+        <w:tabs>
+          <w:tab w:val="left" w:pos="2595"/>
+        </w:tabs>
+        <w:jc w:val="both"/>
+        <w:rPr>
+          <w:sz w:val="24"/>
+          <w:szCs w:val="24"/>
+        </w:rPr>
+      </w:pPr>
+      <w:r>
+        <w:rPr>
+          <w:sz w:val="24"/>
+          <w:szCs w:val="24"/>
+        </w:rPr>
+        <w:t xml:space="preserve">Si no recibo dos parámetros, significa que estoy generando el mismo, actualiza el entorno añadiendo </w:t>
+      </w:r>
+      <w:r>
+        <w:rPr>
+          <w:sz w:val="24"/>
+          <w:szCs w:val="24"/>
+        </w:rPr>
+        <w:t>el evento al contenedor de los frascos</w:t>
+      </w:r>
+      <w:r>
+        <w:rPr>
+          <w:sz w:val="24"/>
+          <w:szCs w:val="24"/>
+        </w:rPr>
+        <w:t xml:space="preserve">. </w:t>
+      </w:r>
+      <w:proofErr w:type="spellStart"/>
+      <w:proofErr w:type="gramStart"/>
+      <w:r>
+        <w:rPr>
+          <w:sz w:val="24"/>
+          <w:szCs w:val="24"/>
+        </w:rPr>
+        <w:t>generarEntorno</w:t>
+      </w:r>
+      <w:proofErr w:type="spellEnd"/>
+      <w:r>
+        <w:rPr>
+          <w:sz w:val="24"/>
+          <w:szCs w:val="24"/>
+        </w:rPr>
+        <w:t>(</w:t>
+      </w:r>
+      <w:proofErr w:type="gramEnd"/>
+      <w:r>
+        <w:rPr>
+          <w:sz w:val="24"/>
+          <w:szCs w:val="24"/>
+        </w:rPr>
+        <w:t>)</w:t>
+      </w:r>
+    </w:p>
+    <w:p>
+      <w:pPr>
+        <w:tabs>
+          <w:tab w:val="left" w:pos="2595"/>
+        </w:tabs>
+        <w:jc w:val="both"/>
+        <w:rPr>
+          <w:sz w:val="24"/>
+          <w:szCs w:val="24"/>
+        </w:rPr>
+      </w:pPr>
+    </w:p>
+    <w:p>
+      <w:pPr>
+        <w:tabs>
+          <w:tab w:val="left" w:pos="2595"/>
+        </w:tabs>
+        <w:jc w:val="both"/>
+        <w:rPr>
+          <w:b/>
+          <w:bCs/>
+          <w:sz w:val="24"/>
+          <w:szCs w:val="24"/>
+        </w:rPr>
+      </w:pPr>
+      <w:proofErr w:type="spellStart"/>
+      <w:r>
+        <w:rPr>
+          <w:b/>
+          <w:bCs/>
+          <w:sz w:val="24"/>
+          <w:szCs w:val="24"/>
+        </w:rPr>
+        <w:t>tableroRand</w:t>
+      </w:r>
+      <w:proofErr w:type="spellEnd"/>
+      <w:r>
+        <w:rPr>
+          <w:b/>
+          <w:bCs/>
+          <w:sz w:val="24"/>
+          <w:szCs w:val="24"/>
+        </w:rPr>
+        <w:t xml:space="preserve"> </w:t>
+      </w:r>
+      <w:r>
+        <w:rPr>
+          <w:b/>
+          <w:bCs/>
+          <w:sz w:val="24"/>
+          <w:szCs w:val="24"/>
+        </w:rPr>
+        <w:t>():</w:t>
+      </w:r>
+    </w:p>
+    <w:p>
+      <w:pPr>
+        <w:tabs>
+          <w:tab w:val="left" w:pos="2595"/>
+        </w:tabs>
+        <w:jc w:val="both"/>
+        <w:rPr>
+          <w:sz w:val="24"/>
+          <w:szCs w:val="24"/>
+        </w:rPr>
+      </w:pPr>
+      <w:r>
+        <w:rPr>
+          <w:sz w:val="24"/>
+          <w:szCs w:val="24"/>
+        </w:rPr>
+        <w:t>Contiene dos recorridos de dos dimensiones cada uno.</w:t>
+      </w:r>
+    </w:p>
+    <w:p>
+      <w:pPr>
+        <w:tabs>
+          <w:tab w:val="left" w:pos="2595"/>
+        </w:tabs>
+        <w:jc w:val="both"/>
+        <w:rPr>
+          <w:sz w:val="24"/>
+          <w:szCs w:val="24"/>
+        </w:rPr>
+      </w:pPr>
+      <w:r>
+        <w:rPr>
+          <w:sz w:val="24"/>
+          <w:szCs w:val="24"/>
+        </w:rPr>
+        <w:t>Esta función presupone que el TAD está vacío para el correcto funcionamiento del juego</w:t>
+      </w:r>
+      <w:r>
+        <w:rPr>
+          <w:sz w:val="24"/>
+          <w:szCs w:val="24"/>
+        </w:rPr>
+        <w:t>.</w:t>
+      </w:r>
+    </w:p>
+    <w:p>
+      <w:pPr>
+        <w:tabs>
+          <w:tab w:val="left" w:pos="2595"/>
+        </w:tabs>
+        <w:jc w:val="both"/>
+        <w:rPr>
+          <w:sz w:val="24"/>
+          <w:szCs w:val="24"/>
+        </w:rPr>
+      </w:pPr>
+      <w:r>
+        <w:rPr>
+          <w:sz w:val="24"/>
+          <w:szCs w:val="24"/>
+        </w:rPr>
+        <w:t xml:space="preserve">Como menciono en el inicio del documento, esta es la función que se encarga de la </w:t>
+      </w:r>
+      <w:proofErr w:type="spellStart"/>
+      <w:r>
+        <w:rPr>
+          <w:sz w:val="24"/>
+          <w:szCs w:val="24"/>
+        </w:rPr>
+        <w:t>aletoriedad</w:t>
+      </w:r>
+      <w:proofErr w:type="spellEnd"/>
+      <w:r>
+        <w:rPr>
+          <w:sz w:val="24"/>
+          <w:szCs w:val="24"/>
+        </w:rPr>
+        <w:t xml:space="preserve"> de las bolas, primero genero una bola de cada color para cada frasco y posteriormente las ‘barajo’:</w:t>
+      </w:r>
+    </w:p>
+    <w:p>
+      <w:pPr>
+        <w:tabs>
+          <w:tab w:val="left" w:pos="2595"/>
+        </w:tabs>
+        <w:jc w:val="both"/>
+        <w:rPr>
+          <w:sz w:val="24"/>
+          <w:szCs w:val="24"/>
+        </w:rPr>
+      </w:pPr>
+      <w:r>
+        <w:rPr>
+          <w:sz w:val="24"/>
+          <w:szCs w:val="24"/>
+        </w:rPr>
+        <w:drawing>
+          <wp:inline distT="0" distB="0" distL="0" distR="0" wp14:anchorId="666CE4D8" wp14:editId="7A942C13">
+            <wp:extent cx="5087060" cy="1867161"/>
+            <wp:effectExtent l="0" t="0" r="0" b="0"/>
+            <wp:docPr id="685108086" name="Imagen 1" descr="Texto&#10;&#10;Descripción generada automáticamente"/>
+            <wp:cNvGraphicFramePr>
+              <a:graphicFrameLocks xmlns:a="http://schemas.openxmlformats.org/drawingml/2006/main" noChangeAspect="1"/>
+            </wp:cNvGraphicFramePr>
+            <a:graphic xmlns:a="http://schemas.openxmlformats.org/drawingml/2006/main">
+              <a:graphicData uri="http://schemas.openxmlformats.org/drawingml/2006/picture">
+                <pic:pic xmlns:pic="http://schemas.openxmlformats.org/drawingml/2006/picture">
+                  <pic:nvPicPr>
+                    <pic:cNvPr id="685108086" name="Imagen 1" descr="Texto&#10;&#10;Descripción generada automáticamente"/>
+                    <pic:cNvPicPr/>
+                  </pic:nvPicPr>
+                  <pic:blipFill>
+                    <a:blip r:embed="rId11"/>
+                    <a:stretch>
+                      <a:fillRect/>
+                    </a:stretch>
+                  </pic:blipFill>
+                  <pic:spPr>
+                    <a:xfrm>
+                      <a:off x="0" y="0"/>
+                      <a:ext cx="5087060" cy="1867161"/>
+                    </a:xfrm>
+                    <a:prstGeom prst="rect">
+                      <a:avLst/>
+                    </a:prstGeom>
+                  </pic:spPr>
+                </pic:pic>
+              </a:graphicData>
+            </a:graphic>
+          </wp:inline>
+        </w:drawing>
+      </w:r>
+    </w:p>
+    <w:p>
+      <w:pPr>
+        <w:tabs>
+          <w:tab w:val="left" w:pos="2595"/>
+        </w:tabs>
+        <w:jc w:val="both"/>
+        <w:rPr>
+          <w:sz w:val="24"/>
+          <w:szCs w:val="24"/>
+        </w:rPr>
+      </w:pPr>
+      <w:r>
+        <w:rPr>
+          <w:sz w:val="24"/>
+          <w:szCs w:val="24"/>
+        </w:rPr>
+        <w:lastRenderedPageBreak/>
+        <w:drawing>
+          <wp:inline distT="0" distB="0" distL="0" distR="0" wp14:anchorId="1944A69D" wp14:editId="04B2255A">
+            <wp:extent cx="5400040" cy="2370455"/>
+            <wp:effectExtent l="0" t="0" r="0" b="0"/>
+            <wp:docPr id="1937503725" name="Imagen 1" descr="Pantalla de computadora con letras&#10;&#10;Descripción generada automáticamente con confianza media"/>
+            <wp:cNvGraphicFramePr>
+              <a:graphicFrameLocks xmlns:a="http://schemas.openxmlformats.org/drawingml/2006/main" noChangeAspect="1"/>
+            </wp:cNvGraphicFramePr>
+            <a:graphic xmlns:a="http://schemas.openxmlformats.org/drawingml/2006/main">
+              <a:graphicData uri="http://schemas.openxmlformats.org/drawingml/2006/picture">
+                <pic:pic xmlns:pic="http://schemas.openxmlformats.org/drawingml/2006/picture">
+                  <pic:nvPicPr>
+                    <pic:cNvPr id="1937503725" name="Imagen 1" descr="Pantalla de computadora con letras&#10;&#10;Descripción generada automáticamente con confianza media"/>
+                    <pic:cNvPicPr/>
+                  </pic:nvPicPr>
+                  <pic:blipFill>
+                    <a:blip r:embed="rId12"/>
+                    <a:stretch>
+                      <a:fillRect/>
+                    </a:stretch>
+                  </pic:blipFill>
+                  <pic:spPr>
+                    <a:xfrm>
+                      <a:off x="0" y="0"/>
+                      <a:ext cx="5400040" cy="2370455"/>
+                    </a:xfrm>
+                    <a:prstGeom prst="rect">
+                      <a:avLst/>
+                    </a:prstGeom>
+                  </pic:spPr>
+                </pic:pic>
+              </a:graphicData>
+            </a:graphic>
+          </wp:inline>
+        </w:drawing>
+      </w:r>
+    </w:p>
+    <w:p>
+      <w:pPr>
+        <w:tabs>
+          <w:tab w:val="left" w:pos="2595"/>
+        </w:tabs>
+        <w:jc w:val="both"/>
+        <w:rPr>
+          <w:sz w:val="24"/>
+          <w:szCs w:val="24"/>
+        </w:rPr>
+      </w:pPr>
+      <w:r>
+        <w:rPr>
+          <w:sz w:val="24"/>
+          <w:szCs w:val="24"/>
+        </w:rPr>
+        <w:t xml:space="preserve">Barajo las bolas tantas veces como bolas por frascos menos dos haya, esto no quiere decir que todas las bolas sean barajadas, ya que cuando barajas una bola, en realidad cambias de posición 2 bolas por lo que, en realidad cada bola tiene dos oportunidades para ser barajada en una situación ideal. Esta condición me parece relativamente óptima ya que establece un equilibrio entre el tamaño del TAD y la </w:t>
+      </w:r>
+      <w:proofErr w:type="spellStart"/>
+      <w:r>
+        <w:rPr>
+          <w:sz w:val="24"/>
+          <w:szCs w:val="24"/>
+        </w:rPr>
+        <w:t>aletoriedad</w:t>
+      </w:r>
+      <w:proofErr w:type="spellEnd"/>
+      <w:r>
+        <w:rPr>
+          <w:sz w:val="24"/>
+          <w:szCs w:val="24"/>
+        </w:rPr>
+        <w:t xml:space="preserve"> del juego.</w:t>
+      </w:r>
+    </w:p>
+    <w:p>
+      <w:pPr>
+        <w:tabs>
+          <w:tab w:val="left" w:pos="2595"/>
+        </w:tabs>
+        <w:jc w:val="both"/>
+        <w:rPr>
+          <w:sz w:val="24"/>
+          <w:szCs w:val="24"/>
+        </w:rPr>
+      </w:pPr>
+      <w:r>
+        <w:rPr>
+          <w:sz w:val="24"/>
+          <w:szCs w:val="24"/>
+        </w:rPr>
+        <w:t xml:space="preserve">Uso mi función </w:t>
+      </w:r>
+      <w:proofErr w:type="spellStart"/>
+      <w:proofErr w:type="gramStart"/>
+      <w:r>
+        <w:rPr>
+          <w:sz w:val="24"/>
+          <w:szCs w:val="24"/>
+        </w:rPr>
+        <w:t>recorridoGanado</w:t>
+      </w:r>
+      <w:proofErr w:type="spellEnd"/>
+      <w:r>
+        <w:rPr>
+          <w:sz w:val="24"/>
+          <w:szCs w:val="24"/>
+        </w:rPr>
+        <w:t>(</w:t>
+      </w:r>
+      <w:proofErr w:type="gramEnd"/>
+      <w:r>
+        <w:rPr>
+          <w:sz w:val="24"/>
+          <w:szCs w:val="24"/>
+        </w:rPr>
+        <w:t xml:space="preserve">) en el do </w:t>
+      </w:r>
+      <w:proofErr w:type="spellStart"/>
+      <w:r>
+        <w:rPr>
+          <w:sz w:val="24"/>
+          <w:szCs w:val="24"/>
+        </w:rPr>
+        <w:t>while</w:t>
+      </w:r>
+      <w:proofErr w:type="spellEnd"/>
+      <w:r>
+        <w:rPr>
+          <w:sz w:val="24"/>
+          <w:szCs w:val="24"/>
+        </w:rPr>
+        <w:t xml:space="preserve"> para comprobar que la partida no comienza ordenada, cosa que puede ocurrir cuando hay pocas bolas.</w:t>
+      </w:r>
+    </w:p>
+    <w:p>
+      <w:pPr>
+        <w:tabs>
+          <w:tab w:val="left" w:pos="2595"/>
+        </w:tabs>
+        <w:jc w:val="both"/>
+        <w:rPr>
+          <w:sz w:val="24"/>
+          <w:szCs w:val="24"/>
+        </w:rPr>
+      </w:pPr>
+      <w:r>
+        <w:rPr>
+          <w:sz w:val="24"/>
+          <w:szCs w:val="24"/>
+        </w:rPr>
+        <w:t xml:space="preserve">Si añado un ‘!’ antes de </w:t>
+      </w:r>
+      <w:proofErr w:type="spellStart"/>
+      <w:proofErr w:type="gramStart"/>
+      <w:r>
+        <w:rPr>
+          <w:sz w:val="24"/>
+          <w:szCs w:val="24"/>
+        </w:rPr>
+        <w:t>recorridoGanado</w:t>
+      </w:r>
+      <w:proofErr w:type="spellEnd"/>
+      <w:r>
+        <w:rPr>
+          <w:sz w:val="24"/>
+          <w:szCs w:val="24"/>
+        </w:rPr>
+        <w:t>(</w:t>
+      </w:r>
+      <w:proofErr w:type="gramEnd"/>
+      <w:r>
+        <w:rPr>
+          <w:sz w:val="24"/>
+          <w:szCs w:val="24"/>
+        </w:rPr>
+        <w:t>) la partida comienza ganando, cosa que puede ayudar para el desarrollo del juego.</w:t>
+      </w:r>
+    </w:p>
+    <w:p>
+      <w:pPr>
+        <w:tabs>
+          <w:tab w:val="left" w:pos="2595"/>
+        </w:tabs>
+        <w:jc w:val="both"/>
+        <w:rPr>
+          <w:sz w:val="24"/>
+          <w:szCs w:val="24"/>
+        </w:rPr>
+      </w:pPr>
+    </w:p>
+    <w:p>
+      <w:pPr>
+        <w:tabs>
+          <w:tab w:val="left" w:pos="2595"/>
+        </w:tabs>
+        <w:jc w:val="both"/>
+        <w:rPr>
+          <w:b/>
+          <w:bCs/>
+          <w:sz w:val="24"/>
+          <w:szCs w:val="24"/>
+        </w:rPr>
+      </w:pPr>
+      <w:proofErr w:type="spellStart"/>
+      <w:r>
+        <w:rPr>
+          <w:b/>
+          <w:bCs/>
+          <w:sz w:val="24"/>
+          <w:szCs w:val="24"/>
+        </w:rPr>
+        <w:t>accionFrasco</w:t>
+      </w:r>
+      <w:proofErr w:type="spellEnd"/>
+      <w:r>
+        <w:rPr>
+          <w:b/>
+          <w:bCs/>
+          <w:sz w:val="24"/>
+          <w:szCs w:val="24"/>
+        </w:rPr>
+        <w:t xml:space="preserve"> </w:t>
+      </w:r>
+      <w:r>
+        <w:rPr>
+          <w:b/>
+          <w:bCs/>
+          <w:sz w:val="24"/>
+          <w:szCs w:val="24"/>
+        </w:rPr>
+        <w:t>():</w:t>
+      </w:r>
+    </w:p>
+    <w:p>
+      <w:pPr>
+        <w:tabs>
+          <w:tab w:val="left" w:pos="2595"/>
+        </w:tabs>
+        <w:jc w:val="both"/>
+        <w:rPr>
+          <w:sz w:val="24"/>
+          <w:szCs w:val="24"/>
+        </w:rPr>
+      </w:pPr>
+      <w:r>
+        <w:rPr>
+          <w:sz w:val="24"/>
+          <w:szCs w:val="24"/>
+        </w:rPr>
+        <w:t xml:space="preserve">Contiene gran parte de la lógica del juego controla lo que pasa cuando queremos realizar un movimiento de bola, en este caso el mayor reto ha sido refactorizar el código y no repetir código, ya que al trabajar con eventos en referencia tengo que controlar los </w:t>
+      </w:r>
+      <w:proofErr w:type="spellStart"/>
+      <w:r>
+        <w:rPr>
+          <w:sz w:val="24"/>
+          <w:szCs w:val="24"/>
+        </w:rPr>
+        <w:t>clicks</w:t>
+      </w:r>
+      <w:proofErr w:type="spellEnd"/>
+      <w:r>
+        <w:rPr>
+          <w:sz w:val="24"/>
+          <w:szCs w:val="24"/>
+        </w:rPr>
+        <w:t>, a una bola, a un frasco y fuera de los anteriores.</w:t>
+      </w:r>
+    </w:p>
+    <w:p>
+      <w:pPr>
+        <w:tabs>
+          <w:tab w:val="left" w:pos="2595"/>
+        </w:tabs>
+        <w:jc w:val="both"/>
+        <w:rPr>
+          <w:sz w:val="24"/>
+          <w:szCs w:val="24"/>
+        </w:rPr>
+      </w:pPr>
+      <w:r>
+        <w:rPr>
+          <w:sz w:val="24"/>
+          <w:szCs w:val="24"/>
+        </w:rPr>
+        <w:t>Esta función primero edita el TAD y luego actualiza el entorno gráfico</w:t>
+      </w:r>
+      <w:r>
+        <w:rPr>
+          <w:sz w:val="24"/>
+          <w:szCs w:val="24"/>
+        </w:rPr>
+        <w:t xml:space="preserve"> mediante actualizar entorno</w:t>
+      </w:r>
+      <w:r>
+        <w:rPr>
+          <w:sz w:val="24"/>
+          <w:szCs w:val="24"/>
+        </w:rPr>
+        <w:t>.</w:t>
+      </w:r>
+    </w:p>
+    <w:p>
+      <w:pPr>
+        <w:tabs>
+          <w:tab w:val="left" w:pos="2595"/>
+        </w:tabs>
+        <w:jc w:val="both"/>
+        <w:rPr>
+          <w:sz w:val="24"/>
+          <w:szCs w:val="24"/>
+        </w:rPr>
+      </w:pPr>
+      <w:r>
+        <w:rPr>
+          <w:sz w:val="24"/>
+          <w:szCs w:val="24"/>
+        </w:rPr>
+        <w:t xml:space="preserve">Mediante una variable booleana </w:t>
+      </w:r>
+      <w:proofErr w:type="spellStart"/>
+      <w:proofErr w:type="gramStart"/>
+      <w:r>
+        <w:rPr>
+          <w:sz w:val="24"/>
+          <w:szCs w:val="24"/>
+        </w:rPr>
+        <w:t>click</w:t>
+      </w:r>
+      <w:proofErr w:type="spellEnd"/>
+      <w:proofErr w:type="gramEnd"/>
+      <w:r>
+        <w:rPr>
+          <w:sz w:val="24"/>
+          <w:szCs w:val="24"/>
+        </w:rPr>
+        <w:t xml:space="preserve"> gestiono si saco o meto bola, cuando saco una bola calculo cuantas bolas quedan para que el frasco se llene, lo multiplico por 40 píxeles y le sumo 7</w:t>
+      </w:r>
+      <w:r>
+        <w:rPr>
+          <w:sz w:val="24"/>
+          <w:szCs w:val="24"/>
+        </w:rPr>
+        <w:t>5</w:t>
+      </w:r>
+      <w:r>
+        <w:rPr>
+          <w:sz w:val="24"/>
+          <w:szCs w:val="24"/>
+        </w:rPr>
+        <w:t xml:space="preserve"> píxeles </w:t>
+      </w:r>
+      <w:proofErr w:type="spellStart"/>
+      <w:r>
+        <w:rPr>
+          <w:sz w:val="24"/>
+          <w:szCs w:val="24"/>
+        </w:rPr>
+        <w:t>aprox</w:t>
+      </w:r>
+      <w:proofErr w:type="spellEnd"/>
+      <w:r>
+        <w:rPr>
+          <w:sz w:val="24"/>
+          <w:szCs w:val="24"/>
+        </w:rPr>
+        <w:t>, esto se lo resto a la propiedad top de la bola para que la bola quede 7</w:t>
+      </w:r>
+      <w:r>
+        <w:rPr>
+          <w:sz w:val="24"/>
+          <w:szCs w:val="24"/>
+        </w:rPr>
+        <w:t>5</w:t>
+      </w:r>
+      <w:r>
+        <w:rPr>
+          <w:sz w:val="24"/>
+          <w:szCs w:val="24"/>
+        </w:rPr>
+        <w:t xml:space="preserve"> píxeles </w:t>
+      </w:r>
+      <w:proofErr w:type="spellStart"/>
+      <w:r>
+        <w:rPr>
+          <w:sz w:val="24"/>
+          <w:szCs w:val="24"/>
+        </w:rPr>
+        <w:t>aprox</w:t>
+      </w:r>
+      <w:proofErr w:type="spellEnd"/>
+      <w:r>
+        <w:rPr>
+          <w:sz w:val="24"/>
+          <w:szCs w:val="24"/>
+        </w:rPr>
+        <w:t xml:space="preserve"> encima del frasco</w:t>
+      </w:r>
+      <w:r>
+        <w:rPr>
+          <w:sz w:val="24"/>
+          <w:szCs w:val="24"/>
+        </w:rPr>
+        <w:t xml:space="preserve"> (Sin contar posibles </w:t>
+      </w:r>
+      <w:proofErr w:type="spellStart"/>
+      <w:r>
+        <w:rPr>
+          <w:sz w:val="24"/>
+          <w:szCs w:val="24"/>
+        </w:rPr>
+        <w:t>paddings</w:t>
+      </w:r>
+      <w:proofErr w:type="spellEnd"/>
+      <w:r>
+        <w:rPr>
+          <w:sz w:val="24"/>
+          <w:szCs w:val="24"/>
+        </w:rPr>
+        <w:t xml:space="preserve"> o </w:t>
+      </w:r>
+      <w:proofErr w:type="spellStart"/>
+      <w:r>
+        <w:rPr>
+          <w:sz w:val="24"/>
+          <w:szCs w:val="24"/>
+        </w:rPr>
+        <w:t>margins</w:t>
+      </w:r>
+      <w:proofErr w:type="spellEnd"/>
+      <w:r>
+        <w:rPr>
+          <w:sz w:val="24"/>
+          <w:szCs w:val="24"/>
+        </w:rPr>
+        <w:t>).</w:t>
+      </w:r>
+    </w:p>
+    <w:p>
+      <w:pPr>
+        <w:tabs>
+          <w:tab w:val="left" w:pos="2595"/>
+        </w:tabs>
+        <w:jc w:val="both"/>
+        <w:rPr>
+          <w:sz w:val="24"/>
+          <w:szCs w:val="24"/>
+        </w:rPr>
+      </w:pPr>
+      <w:r>
+        <w:rPr>
+          <w:sz w:val="24"/>
+          <w:szCs w:val="24"/>
+        </w:rPr>
+        <w:drawing>
+          <wp:inline distT="0" distB="0" distL="0" distR="0" wp14:anchorId="5B0C0063" wp14:editId="294A2127">
+            <wp:extent cx="5400040" cy="904875"/>
+            <wp:effectExtent l="0" t="0" r="0" b="9525"/>
+            <wp:docPr id="458208707" name="Imagen 1" descr="Texto&#10;&#10;Descripción generada automáticamente"/>
+            <wp:cNvGraphicFramePr>
+              <a:graphicFrameLocks xmlns:a="http://schemas.openxmlformats.org/drawingml/2006/main" noChangeAspect="1"/>
+            </wp:cNvGraphicFramePr>
+            <a:graphic xmlns:a="http://schemas.openxmlformats.org/drawingml/2006/main">
+              <a:graphicData uri="http://schemas.openxmlformats.org/drawingml/2006/picture">
+                <pic:pic xmlns:pic="http://schemas.openxmlformats.org/drawingml/2006/picture">
+                  <pic:nvPicPr>
+                    <pic:cNvPr id="458208707" name="Imagen 1" descr="Texto&#10;&#10;Descripción generada automáticamente"/>
+                    <pic:cNvPicPr/>
+                  </pic:nvPicPr>
+                  <pic:blipFill>
+                    <a:blip r:embed="rId13"/>
+                    <a:stretch>
+                      <a:fillRect/>
+                    </a:stretch>
+                  </pic:blipFill>
+                  <pic:spPr>
+                    <a:xfrm>
+                      <a:off x="0" y="0"/>
+                      <a:ext cx="5400040" cy="904875"/>
+                    </a:xfrm>
+                    <a:prstGeom prst="rect">
+                      <a:avLst/>
+                    </a:prstGeom>
+                  </pic:spPr>
+                </pic:pic>
+              </a:graphicData>
+            </a:graphic>
+          </wp:inline>
+        </w:drawing>
+      </w:r>
+    </w:p>
+    <w:p>
+      <w:pPr>
+        <w:tabs>
+          <w:tab w:val="left" w:pos="2595"/>
+        </w:tabs>
+        <w:jc w:val="both"/>
+        <w:rPr>
+          <w:sz w:val="24"/>
+          <w:szCs w:val="24"/>
+        </w:rPr>
+      </w:pPr>
+    </w:p>
+    <w:p>
+      <w:pPr>
+        <w:tabs>
+          <w:tab w:val="left" w:pos="2595"/>
+        </w:tabs>
+        <w:jc w:val="both"/>
+        <w:rPr>
+          <w:b/>
+          <w:bCs/>
+          <w:sz w:val="24"/>
+          <w:szCs w:val="24"/>
+        </w:rPr>
+      </w:pPr>
+      <w:proofErr w:type="spellStart"/>
+      <w:r>
+        <w:rPr>
+          <w:b/>
+          <w:bCs/>
+          <w:sz w:val="24"/>
+          <w:szCs w:val="24"/>
+        </w:rPr>
+        <w:t>creaBotonStart</w:t>
+      </w:r>
+      <w:proofErr w:type="spellEnd"/>
+      <w:r>
+        <w:rPr>
+          <w:b/>
+          <w:bCs/>
+          <w:sz w:val="24"/>
+          <w:szCs w:val="24"/>
+        </w:rPr>
+        <w:t xml:space="preserve"> </w:t>
+      </w:r>
+      <w:r>
+        <w:rPr>
+          <w:b/>
+          <w:bCs/>
+          <w:sz w:val="24"/>
+          <w:szCs w:val="24"/>
+        </w:rPr>
+        <w:t>():</w:t>
+      </w:r>
+    </w:p>
+    <w:p>
+      <w:pPr>
+        <w:tabs>
+          <w:tab w:val="left" w:pos="2595"/>
+        </w:tabs>
+        <w:jc w:val="both"/>
+        <w:rPr>
+          <w:sz w:val="24"/>
+          <w:szCs w:val="24"/>
+        </w:rPr>
+      </w:pPr>
+      <w:r>
+        <w:rPr>
+          <w:sz w:val="24"/>
+          <w:szCs w:val="24"/>
+        </w:rPr>
+        <w:t xml:space="preserve">Esta función carga un botón en la página que se usará para comenzar el juego, primero crea un </w:t>
+      </w:r>
+      <w:proofErr w:type="spellStart"/>
+      <w:r>
+        <w:rPr>
+          <w:sz w:val="24"/>
+          <w:szCs w:val="24"/>
+        </w:rPr>
+        <w:t>section</w:t>
+      </w:r>
+      <w:proofErr w:type="spellEnd"/>
+      <w:r>
+        <w:rPr>
+          <w:sz w:val="24"/>
+          <w:szCs w:val="24"/>
+        </w:rPr>
+        <w:t xml:space="preserve">, dentro creará un a y por último un </w:t>
+      </w:r>
+      <w:proofErr w:type="spellStart"/>
+      <w:r>
+        <w:rPr>
+          <w:sz w:val="24"/>
+          <w:szCs w:val="24"/>
+        </w:rPr>
+        <w:t>img</w:t>
+      </w:r>
+      <w:proofErr w:type="spellEnd"/>
+      <w:r>
+        <w:rPr>
+          <w:sz w:val="24"/>
+          <w:szCs w:val="24"/>
+        </w:rPr>
+        <w:t>.</w:t>
+      </w:r>
+    </w:p>
+    <w:p>
+      <w:pPr>
+        <w:tabs>
+          <w:tab w:val="left" w:pos="2595"/>
+        </w:tabs>
+        <w:jc w:val="both"/>
+        <w:rPr>
+          <w:sz w:val="24"/>
+          <w:szCs w:val="24"/>
+        </w:rPr>
+      </w:pPr>
+    </w:p>
+    <w:p>
+      <w:pPr>
+        <w:tabs>
+          <w:tab w:val="left" w:pos="2595"/>
+        </w:tabs>
+        <w:jc w:val="both"/>
+        <w:rPr>
+          <w:b/>
+          <w:bCs/>
+          <w:sz w:val="24"/>
+          <w:szCs w:val="24"/>
+        </w:rPr>
+      </w:pPr>
+      <w:proofErr w:type="spellStart"/>
+      <w:r>
+        <w:rPr>
+          <w:b/>
+          <w:bCs/>
+          <w:sz w:val="24"/>
+          <w:szCs w:val="24"/>
+        </w:rPr>
+        <w:t>apagarTemporizador</w:t>
+      </w:r>
+      <w:proofErr w:type="spellEnd"/>
+      <w:r>
+        <w:rPr>
+          <w:b/>
+          <w:bCs/>
+          <w:sz w:val="24"/>
+          <w:szCs w:val="24"/>
+        </w:rPr>
+        <w:t xml:space="preserve"> </w:t>
+      </w:r>
+      <w:r>
+        <w:rPr>
+          <w:b/>
+          <w:bCs/>
+          <w:sz w:val="24"/>
+          <w:szCs w:val="24"/>
+        </w:rPr>
+        <w:t>():</w:t>
+      </w:r>
+    </w:p>
+    <w:p>
+      <w:pPr>
+        <w:tabs>
+          <w:tab w:val="left" w:pos="2595"/>
+        </w:tabs>
+        <w:jc w:val="both"/>
+        <w:rPr>
+          <w:sz w:val="24"/>
+          <w:szCs w:val="24"/>
+        </w:rPr>
+      </w:pPr>
+      <w:proofErr w:type="gramStart"/>
+      <w:r>
+        <w:rPr>
+          <w:sz w:val="24"/>
+          <w:szCs w:val="24"/>
+        </w:rPr>
+        <w:t>Resetea</w:t>
+      </w:r>
+      <w:proofErr w:type="gramEnd"/>
+      <w:r>
+        <w:rPr>
+          <w:sz w:val="24"/>
+          <w:szCs w:val="24"/>
+        </w:rPr>
+        <w:t xml:space="preserve"> el intervalo de ‘intervalo’ que es </w:t>
+      </w:r>
+      <w:r>
+        <w:rPr>
+          <w:sz w:val="24"/>
+          <w:szCs w:val="24"/>
+        </w:rPr>
+        <w:t>el que controla el tiempo en el juego, y pone el texto del contador a 00:00.</w:t>
+      </w:r>
+    </w:p>
+    <w:p>
+      <w:pPr>
+        <w:tabs>
+          <w:tab w:val="left" w:pos="2595"/>
+        </w:tabs>
+        <w:jc w:val="both"/>
+        <w:rPr>
+          <w:sz w:val="24"/>
+          <w:szCs w:val="24"/>
+        </w:rPr>
+      </w:pPr>
+    </w:p>
+    <w:p>
+      <w:pPr>
+        <w:tabs>
+          <w:tab w:val="left" w:pos="2595"/>
+        </w:tabs>
+        <w:jc w:val="both"/>
+        <w:rPr>
+          <w:b/>
+          <w:bCs/>
+          <w:sz w:val="24"/>
+          <w:szCs w:val="24"/>
+        </w:rPr>
+      </w:pPr>
+      <w:proofErr w:type="spellStart"/>
+      <w:r>
+        <w:rPr>
+          <w:b/>
+          <w:bCs/>
+          <w:sz w:val="24"/>
+          <w:szCs w:val="24"/>
+        </w:rPr>
+        <w:t>inicioFin</w:t>
+      </w:r>
+      <w:proofErr w:type="spellEnd"/>
+      <w:r>
+        <w:rPr>
+          <w:b/>
+          <w:bCs/>
+          <w:sz w:val="24"/>
+          <w:szCs w:val="24"/>
+        </w:rPr>
+        <w:t xml:space="preserve"> </w:t>
+      </w:r>
+      <w:r>
+        <w:rPr>
+          <w:b/>
+          <w:bCs/>
+          <w:sz w:val="24"/>
+          <w:szCs w:val="24"/>
+        </w:rPr>
+        <w:t>():</w:t>
+      </w:r>
+    </w:p>
+    <w:p>
+      <w:pPr>
+        <w:tabs>
+          <w:tab w:val="left" w:pos="2595"/>
+        </w:tabs>
+        <w:jc w:val="both"/>
+        <w:rPr>
+          <w:sz w:val="24"/>
+          <w:szCs w:val="24"/>
+        </w:rPr>
+      </w:pPr>
+      <w:r>
+        <w:rPr>
+          <w:sz w:val="24"/>
+          <w:szCs w:val="24"/>
+        </w:rPr>
+        <w:t>Inicia la secuencia final, la cual varía si has perdido o ganado, al final de esta, creo un botón y puedes repetir la partida.</w:t>
+      </w:r>
+    </w:p>
+    <w:p>
+      <w:pPr>
+        <w:tabs>
+          <w:tab w:val="left" w:pos="2595"/>
+        </w:tabs>
+        <w:jc w:val="both"/>
+        <w:rPr>
+          <w:sz w:val="24"/>
+          <w:szCs w:val="24"/>
+        </w:rPr>
+      </w:pPr>
+    </w:p>
+    <w:p>
+      <w:pPr>
+        <w:tabs>
+          <w:tab w:val="left" w:pos="2595"/>
+        </w:tabs>
+        <w:jc w:val="both"/>
+        <w:rPr>
+          <w:b/>
+          <w:bCs/>
+          <w:sz w:val="24"/>
+          <w:szCs w:val="24"/>
+        </w:rPr>
+      </w:pPr>
+      <w:proofErr w:type="spellStart"/>
+      <w:r>
+        <w:rPr>
+          <w:b/>
+          <w:bCs/>
+          <w:sz w:val="24"/>
+          <w:szCs w:val="24"/>
+        </w:rPr>
+        <w:t>recorridoGanado</w:t>
+      </w:r>
+      <w:proofErr w:type="spellEnd"/>
+      <w:r>
+        <w:rPr>
+          <w:b/>
+          <w:bCs/>
+          <w:sz w:val="24"/>
+          <w:szCs w:val="24"/>
+        </w:rPr>
+        <w:t xml:space="preserve"> </w:t>
+      </w:r>
+      <w:r>
+        <w:rPr>
+          <w:b/>
+          <w:bCs/>
+          <w:sz w:val="24"/>
+          <w:szCs w:val="24"/>
+        </w:rPr>
+        <w:t>():</w:t>
+      </w:r>
+    </w:p>
+    <w:p>
+      <w:pPr>
+        <w:tabs>
+          <w:tab w:val="left" w:pos="2595"/>
+        </w:tabs>
+        <w:jc w:val="both"/>
+        <w:rPr>
+          <w:sz w:val="24"/>
+          <w:szCs w:val="24"/>
+        </w:rPr>
+      </w:pPr>
+      <w:r>
+        <w:rPr>
+          <w:sz w:val="24"/>
+          <w:szCs w:val="24"/>
+        </w:rPr>
+        <w:t xml:space="preserve">Función que devuelve si el nivel ha sido superado, llamo a esta función cada vez que realizo un movimiento que no sea erróneo, consiste en un recorrido de dos dimensiones un </w:t>
+      </w:r>
+      <w:proofErr w:type="spellStart"/>
+      <w:r>
+        <w:rPr>
+          <w:sz w:val="24"/>
+          <w:szCs w:val="24"/>
+        </w:rPr>
+        <w:t>for</w:t>
+      </w:r>
+      <w:proofErr w:type="spellEnd"/>
+      <w:r>
+        <w:rPr>
+          <w:sz w:val="24"/>
+          <w:szCs w:val="24"/>
+        </w:rPr>
+        <w:t xml:space="preserve"> y un </w:t>
+      </w:r>
+      <w:proofErr w:type="spellStart"/>
+      <w:r>
+        <w:rPr>
+          <w:sz w:val="24"/>
+          <w:szCs w:val="24"/>
+        </w:rPr>
+        <w:t>while</w:t>
+      </w:r>
+      <w:proofErr w:type="spellEnd"/>
+      <w:r>
+        <w:rPr>
+          <w:sz w:val="24"/>
+          <w:szCs w:val="24"/>
+        </w:rPr>
+        <w:t xml:space="preserve">. El </w:t>
+      </w:r>
+      <w:proofErr w:type="spellStart"/>
+      <w:r>
+        <w:rPr>
+          <w:sz w:val="24"/>
+          <w:szCs w:val="24"/>
+        </w:rPr>
+        <w:t>for</w:t>
+      </w:r>
+      <w:proofErr w:type="spellEnd"/>
+      <w:r>
+        <w:rPr>
+          <w:sz w:val="24"/>
+          <w:szCs w:val="24"/>
+        </w:rPr>
+        <w:t xml:space="preserve"> recorre todos los frascos, y si el frasco tiene tantas bolas como el máximo de bolas permitidas, guardo el valor de la primera bola y recorro mediante un </w:t>
+      </w:r>
+      <w:proofErr w:type="spellStart"/>
+      <w:r>
+        <w:rPr>
+          <w:sz w:val="24"/>
+          <w:szCs w:val="24"/>
+        </w:rPr>
+        <w:t>while</w:t>
+      </w:r>
+      <w:proofErr w:type="spellEnd"/>
+      <w:r>
+        <w:rPr>
+          <w:sz w:val="24"/>
+          <w:szCs w:val="24"/>
+        </w:rPr>
+        <w:t xml:space="preserve"> hasta que la bola comprobada no corresponda al color de la guardada, si esto ocurre la función devuelve false directamente.</w:t>
+      </w:r>
+    </w:p>
+    <w:p>
+      <w:pPr>
+        <w:tabs>
+          <w:tab w:val="left" w:pos="2595"/>
+        </w:tabs>
+        <w:jc w:val="both"/>
+        <w:rPr>
+          <w:sz w:val="24"/>
+          <w:szCs w:val="24"/>
+        </w:rPr>
+      </w:pPr>
+    </w:p>
+    <w:p>
+      <w:pPr>
+        <w:tabs>
+          <w:tab w:val="left" w:pos="2595"/>
+        </w:tabs>
+        <w:jc w:val="both"/>
+        <w:rPr>
+          <w:b/>
+          <w:bCs/>
+          <w:sz w:val="24"/>
+          <w:szCs w:val="24"/>
+        </w:rPr>
+      </w:pPr>
+      <w:proofErr w:type="spellStart"/>
+      <w:r>
+        <w:rPr>
+          <w:b/>
+          <w:bCs/>
+          <w:sz w:val="24"/>
+          <w:szCs w:val="24"/>
+        </w:rPr>
+        <w:t>borraEntorno</w:t>
+      </w:r>
+      <w:proofErr w:type="spellEnd"/>
+      <w:r>
+        <w:rPr>
+          <w:b/>
+          <w:bCs/>
+          <w:sz w:val="24"/>
+          <w:szCs w:val="24"/>
+        </w:rPr>
+        <w:t xml:space="preserve"> </w:t>
+      </w:r>
+      <w:r>
+        <w:rPr>
+          <w:b/>
+          <w:bCs/>
+          <w:sz w:val="24"/>
+          <w:szCs w:val="24"/>
+        </w:rPr>
+        <w:t>():</w:t>
+      </w:r>
+    </w:p>
+    <w:p>
+      <w:pPr>
+        <w:tabs>
+          <w:tab w:val="left" w:pos="2595"/>
+        </w:tabs>
+        <w:jc w:val="both"/>
+        <w:rPr>
+          <w:sz w:val="24"/>
+          <w:szCs w:val="24"/>
+        </w:rPr>
+      </w:pPr>
+      <w:r>
+        <w:rPr>
+          <w:sz w:val="24"/>
+          <w:szCs w:val="24"/>
+        </w:rPr>
+        <w:t>Elimina la capa contenedora de frascos</w:t>
+      </w:r>
+    </w:p>
+    <w:p>
+      <w:pPr>
+        <w:tabs>
+          <w:tab w:val="left" w:pos="2595"/>
+        </w:tabs>
+        <w:jc w:val="both"/>
+        <w:rPr>
+          <w:sz w:val="24"/>
+          <w:szCs w:val="24"/>
+        </w:rPr>
+      </w:pPr>
+    </w:p>
+    <w:p>
+      <w:pPr>
+        <w:tabs>
+          <w:tab w:val="left" w:pos="2595"/>
+        </w:tabs>
+        <w:jc w:val="both"/>
+        <w:rPr>
+          <w:b/>
+          <w:bCs/>
+          <w:sz w:val="24"/>
+          <w:szCs w:val="24"/>
+        </w:rPr>
+      </w:pPr>
+      <w:proofErr w:type="spellStart"/>
+      <w:r>
+        <w:rPr>
+          <w:b/>
+          <w:bCs/>
+          <w:sz w:val="24"/>
+          <w:szCs w:val="24"/>
+        </w:rPr>
+        <w:t>cieloColor</w:t>
+      </w:r>
+      <w:proofErr w:type="spellEnd"/>
+      <w:r>
+        <w:rPr>
+          <w:b/>
+          <w:bCs/>
+          <w:sz w:val="24"/>
+          <w:szCs w:val="24"/>
+        </w:rPr>
+        <w:t xml:space="preserve"> </w:t>
+      </w:r>
+      <w:r>
+        <w:rPr>
+          <w:b/>
+          <w:bCs/>
+          <w:sz w:val="24"/>
+          <w:szCs w:val="24"/>
+        </w:rPr>
+        <w:t>():</w:t>
+      </w:r>
+    </w:p>
+    <w:p>
+      <w:pPr>
+        <w:tabs>
+          <w:tab w:val="left" w:pos="2595"/>
+        </w:tabs>
+        <w:jc w:val="both"/>
+        <w:rPr>
+          <w:sz w:val="24"/>
+          <w:szCs w:val="24"/>
+        </w:rPr>
+      </w:pPr>
+      <w:r>
+        <w:rPr>
+          <w:sz w:val="24"/>
+          <w:szCs w:val="24"/>
+        </w:rPr>
+        <w:t xml:space="preserve">Gestiona las clases </w:t>
+      </w:r>
+      <w:r>
+        <w:rPr>
+          <w:sz w:val="24"/>
+          <w:szCs w:val="24"/>
+        </w:rPr>
+        <w:t xml:space="preserve">que a su vez añaden una animación que cambia el color </w:t>
+      </w:r>
+      <w:r>
+        <w:rPr>
+          <w:sz w:val="24"/>
+          <w:szCs w:val="24"/>
+        </w:rPr>
+        <w:t xml:space="preserve">de la capa </w:t>
+      </w:r>
+      <w:proofErr w:type="spellStart"/>
+      <w:proofErr w:type="gramStart"/>
+      <w:r>
+        <w:rPr>
+          <w:sz w:val="24"/>
+          <w:szCs w:val="24"/>
+        </w:rPr>
+        <w:t>div.visor</w:t>
+      </w:r>
+      <w:proofErr w:type="gramEnd"/>
+      <w:r>
+        <w:rPr>
+          <w:sz w:val="24"/>
+          <w:szCs w:val="24"/>
+        </w:rPr>
+        <w:t>_bg</w:t>
+      </w:r>
+      <w:proofErr w:type="spellEnd"/>
+      <w:r>
+        <w:rPr>
+          <w:sz w:val="24"/>
+          <w:szCs w:val="24"/>
+        </w:rPr>
+        <w:t xml:space="preserve"> y </w:t>
+      </w:r>
+      <w:proofErr w:type="spellStart"/>
+      <w:r>
+        <w:rPr>
+          <w:sz w:val="24"/>
+          <w:szCs w:val="24"/>
+        </w:rPr>
+        <w:t>div.container__visor</w:t>
+      </w:r>
+      <w:proofErr w:type="spellEnd"/>
+      <w:r>
+        <w:rPr>
+          <w:sz w:val="24"/>
+          <w:szCs w:val="24"/>
+        </w:rPr>
+        <w:t>. En el caso de visor__</w:t>
+      </w:r>
+      <w:proofErr w:type="spellStart"/>
+      <w:r>
+        <w:rPr>
+          <w:sz w:val="24"/>
+          <w:szCs w:val="24"/>
+        </w:rPr>
+        <w:t>bg</w:t>
+      </w:r>
+      <w:proofErr w:type="spellEnd"/>
+      <w:r>
+        <w:rPr>
+          <w:sz w:val="24"/>
+          <w:szCs w:val="24"/>
+        </w:rPr>
+        <w:t xml:space="preserve"> lo que cambia es el porcentaje de mezcla del filtro que aplica blanco y negro.</w:t>
+      </w:r>
+    </w:p>
+    <w:p>
+      <w:pPr>
+        <w:tabs>
+          <w:tab w:val="left" w:pos="2595"/>
+        </w:tabs>
+        <w:jc w:val="both"/>
+        <w:rPr>
+          <w:sz w:val="24"/>
+          <w:szCs w:val="24"/>
+        </w:rPr>
+      </w:pPr>
+      <w:r>
+        <w:rPr>
+          <w:sz w:val="24"/>
+          <w:szCs w:val="24"/>
+        </w:rPr>
+        <w:t>Cuando se repite la partida, hay que limpiar las clases previamente añadidas y reestablecer todo de por defecto, esto me dio problemas asique gestiono las clases de esta forma</w:t>
+      </w:r>
+    </w:p>
+    <w:p>
+      <w:pPr>
+        <w:tabs>
+          <w:tab w:val="left" w:pos="2595"/>
+        </w:tabs>
+        <w:jc w:val="both"/>
+        <w:rPr>
+          <w:sz w:val="24"/>
+          <w:szCs w:val="24"/>
+        </w:rPr>
+      </w:pPr>
+      <w:r>
+        <w:rPr>
+          <w:sz w:val="24"/>
+          <w:szCs w:val="24"/>
+        </w:rPr>
+        <w:t xml:space="preserve">Debido que </w:t>
+      </w:r>
+      <w:proofErr w:type="spellStart"/>
+      <w:r>
+        <w:rPr>
+          <w:sz w:val="24"/>
+          <w:szCs w:val="24"/>
+        </w:rPr>
+        <w:t>classList</w:t>
+      </w:r>
+      <w:proofErr w:type="spellEnd"/>
+      <w:r>
+        <w:rPr>
+          <w:sz w:val="24"/>
+          <w:szCs w:val="24"/>
+        </w:rPr>
+        <w:t xml:space="preserve"> no devuelve un array uso la sintaxis […] que convierte todo en un array y me permite usar funciones </w:t>
+      </w:r>
+      <w:proofErr w:type="spellStart"/>
+      <w:r>
+        <w:rPr>
+          <w:sz w:val="24"/>
+          <w:szCs w:val="24"/>
+        </w:rPr>
+        <w:t>callback</w:t>
+      </w:r>
+      <w:proofErr w:type="spellEnd"/>
+      <w:r>
+        <w:rPr>
+          <w:sz w:val="24"/>
+          <w:szCs w:val="24"/>
+        </w:rPr>
+        <w:t>.</w:t>
+      </w:r>
+    </w:p>
+    <w:p>
+      <w:pPr>
+        <w:tabs>
+          <w:tab w:val="left" w:pos="2595"/>
+        </w:tabs>
+        <w:jc w:val="both"/>
+        <w:rPr>
+          <w:sz w:val="24"/>
+          <w:szCs w:val="24"/>
+        </w:rPr>
+      </w:pPr>
+    </w:p>
+    <w:p>
+      <w:pPr>
+        <w:tabs>
+          <w:tab w:val="left" w:pos="2595"/>
+        </w:tabs>
+        <w:jc w:val="both"/>
+        <w:rPr>
+          <w:sz w:val="24"/>
+          <w:szCs w:val="24"/>
+        </w:rPr>
+      </w:pPr>
+      <w:r>
+        <w:rPr>
+          <w:sz w:val="24"/>
+          <w:szCs w:val="24"/>
+        </w:rPr>
+        <w:drawing>
+          <wp:inline distT="0" distB="0" distL="0" distR="0" wp14:anchorId="5B4BB4B4" wp14:editId="02603FED">
+            <wp:extent cx="4229690" cy="3105583"/>
+            <wp:effectExtent l="0" t="0" r="0" b="0"/>
+            <wp:docPr id="315929730" name="Imagen 1" descr="Texto&#10;&#10;Descripción generada automáticamente"/>
+            <wp:cNvGraphicFramePr>
+              <a:graphicFrameLocks xmlns:a="http://schemas.openxmlformats.org/drawingml/2006/main" noChangeAspect="1"/>
+            </wp:cNvGraphicFramePr>
+            <a:graphic xmlns:a="http://schemas.openxmlformats.org/drawingml/2006/main">
+              <a:graphicData uri="http://schemas.openxmlformats.org/drawingml/2006/picture">
+                <pic:pic xmlns:pic="http://schemas.openxmlformats.org/drawingml/2006/picture">
+                  <pic:nvPicPr>
+                    <pic:cNvPr id="315929730" name="Imagen 1" descr="Texto&#10;&#10;Descripción generada automáticamente"/>
+                    <pic:cNvPicPr/>
+                  </pic:nvPicPr>
+                  <pic:blipFill>
+                    <a:blip r:embed="rId14"/>
+                    <a:stretch>
+                      <a:fillRect/>
+                    </a:stretch>
+                  </pic:blipFill>
+                  <pic:spPr>
+                    <a:xfrm>
+                      <a:off x="0" y="0"/>
+                      <a:ext cx="4229690" cy="3105583"/>
+                    </a:xfrm>
+                    <a:prstGeom prst="rect">
+                      <a:avLst/>
+                    </a:prstGeom>
+                  </pic:spPr>
+                </pic:pic>
+              </a:graphicData>
+            </a:graphic>
+          </wp:inline>
+        </w:drawing>
+      </w:r>
+    </w:p>
+    <w:p>
+      <w:pPr>
+        <w:tabs>
+          <w:tab w:val="left" w:pos="2595"/>
+        </w:tabs>
+        <w:jc w:val="both"/>
+        <w:rPr>
+          <w:sz w:val="24"/>
+          <w:szCs w:val="24"/>
+        </w:rPr>
+      </w:pPr>
+    </w:p>
+    <w:p>
+      <w:pPr>
+        <w:tabs>
+          <w:tab w:val="left" w:pos="2595"/>
+        </w:tabs>
+        <w:jc w:val="both"/>
+        <w:rPr>
+          <w:b/>
+          <w:bCs/>
+          <w:sz w:val="24"/>
+          <w:szCs w:val="24"/>
+        </w:rPr>
+      </w:pPr>
+      <w:r>
+        <w:rPr>
+          <w:b/>
+          <w:bCs/>
+          <w:sz w:val="24"/>
+          <w:szCs w:val="24"/>
+        </w:rPr>
+        <w:t>ganar</w:t>
+      </w:r>
+      <w:r>
+        <w:rPr>
+          <w:b/>
+          <w:bCs/>
+          <w:sz w:val="24"/>
+          <w:szCs w:val="24"/>
+        </w:rPr>
+        <w:t xml:space="preserve"> </w:t>
+      </w:r>
+      <w:r>
+        <w:rPr>
+          <w:b/>
+          <w:bCs/>
+          <w:sz w:val="24"/>
+          <w:szCs w:val="24"/>
+        </w:rPr>
+        <w:t>():</w:t>
+      </w:r>
+    </w:p>
+    <w:p>
+      <w:pPr>
+        <w:tabs>
+          <w:tab w:val="left" w:pos="2595"/>
+        </w:tabs>
+        <w:jc w:val="both"/>
+        <w:rPr>
+          <w:sz w:val="24"/>
+          <w:szCs w:val="24"/>
+        </w:rPr>
+      </w:pPr>
+      <w:r>
+        <w:rPr>
+          <w:sz w:val="24"/>
+          <w:szCs w:val="24"/>
+        </w:rPr>
+        <w:t>Gestiona lo que pasa cuando se gana el nivel, pueden pasar dos cosas: Que se gane la partida o que se pase de nivel</w:t>
+      </w:r>
+      <w:r>
+        <w:rPr>
+          <w:sz w:val="24"/>
+          <w:szCs w:val="24"/>
+        </w:rPr>
+        <w:t>.</w:t>
+      </w:r>
+    </w:p>
+    <w:p>
+      <w:pPr>
+        <w:tabs>
+          <w:tab w:val="left" w:pos="2595"/>
+        </w:tabs>
+        <w:jc w:val="both"/>
+        <w:rPr>
+          <w:noProof/>
+        </w:rPr>
+      </w:pPr>
+      <w:r>
+        <w:rPr>
+          <w:sz w:val="24"/>
+          <w:szCs w:val="24"/>
+        </w:rPr>
+        <w:drawing>
+          <wp:inline distT="0" distB="0" distL="0" distR="0" wp14:anchorId="4EBAD1DE" wp14:editId="701208DD">
+            <wp:extent cx="2276793" cy="1105054"/>
+            <wp:effectExtent l="0" t="0" r="9525" b="0"/>
+            <wp:docPr id="1366025630" name="Imagen 1" descr="Texto&#10;&#10;Descripción generada automáticamente"/>
+            <wp:cNvGraphicFramePr>
+              <a:graphicFrameLocks xmlns:a="http://schemas.openxmlformats.org/drawingml/2006/main" noChangeAspect="1"/>
+            </wp:cNvGraphicFramePr>
+            <a:graphic xmlns:a="http://schemas.openxmlformats.org/drawingml/2006/main">
+              <a:graphicData uri="http://schemas.openxmlformats.org/drawingml/2006/picture">
+                <pic:pic xmlns:pic="http://schemas.openxmlformats.org/drawingml/2006/picture">
+                  <pic:nvPicPr>
+                    <pic:cNvPr id="1366025630" name="Imagen 1" descr="Texto&#10;&#10;Descripción generada automáticamente"/>
+                    <pic:cNvPicPr/>
+                  </pic:nvPicPr>
+                  <pic:blipFill>
+                    <a:blip r:embed="rId15"/>
+                    <a:stretch>
+                      <a:fillRect/>
+                    </a:stretch>
+                  </pic:blipFill>
+                  <pic:spPr>
+                    <a:xfrm>
+                      <a:off x="0" y="0"/>
+                      <a:ext cx="2276793" cy="1105054"/>
+                    </a:xfrm>
+                    <a:prstGeom prst="rect">
+                      <a:avLst/>
+                    </a:prstGeom>
+                  </pic:spPr>
+                </pic:pic>
+              </a:graphicData>
+            </a:graphic>
+          </wp:inline>
+        </w:drawing>
+      </w:r>
+      <w:r>
+        <w:rPr>
+          <w:noProof/>
+        </w:rPr>
+        <w:t xml:space="preserve"> </w:t>
+      </w:r>
+      <w:r>
+        <w:rPr>
+          <w:sz w:val="24"/>
+          <w:szCs w:val="24"/>
+        </w:rPr>
+        <w:drawing>
+          <wp:inline distT="0" distB="0" distL="0" distR="0" wp14:anchorId="6732C83A" wp14:editId="22385634">
+            <wp:extent cx="5249008" cy="1733792"/>
+            <wp:effectExtent l="0" t="0" r="8890" b="0"/>
+            <wp:docPr id="1198052101" name="Imagen 1" descr="Imagen que contiene Texto&#10;&#10;Descripción generada automáticamente"/>
+            <wp:cNvGraphicFramePr>
+              <a:graphicFrameLocks xmlns:a="http://schemas.openxmlformats.org/drawingml/2006/main" noChangeAspect="1"/>
+            </wp:cNvGraphicFramePr>
+            <a:graphic xmlns:a="http://schemas.openxmlformats.org/drawingml/2006/main">
+              <a:graphicData uri="http://schemas.openxmlformats.org/drawingml/2006/picture">
+                <pic:pic xmlns:pic="http://schemas.openxmlformats.org/drawingml/2006/picture">
+                  <pic:nvPicPr>
+                    <pic:cNvPr id="1198052101" name="Imagen 1" descr="Imagen que contiene Texto&#10;&#10;Descripción generada automáticamente"/>
+                    <pic:cNvPicPr/>
+                  </pic:nvPicPr>
+                  <pic:blipFill>
+                    <a:blip r:embed="rId16"/>
+                    <a:stretch>
+                      <a:fillRect/>
+                    </a:stretch>
+                  </pic:blipFill>
+                  <pic:spPr>
+                    <a:xfrm>
+                      <a:off x="0" y="0"/>
+                      <a:ext cx="5249008" cy="1733792"/>
+                    </a:xfrm>
+                    <a:prstGeom prst="rect">
+                      <a:avLst/>
+                    </a:prstGeom>
+                  </pic:spPr>
+                </pic:pic>
+              </a:graphicData>
+            </a:graphic>
+          </wp:inline>
+        </w:drawing>
+      </w:r>
+    </w:p>
+    <w:p>
+      <w:pPr>
+        <w:tabs>
+          <w:tab w:val="left" w:pos="2595"/>
+        </w:tabs>
+        <w:jc w:val="both"/>
+        <w:rPr>
+          <w:noProof/>
+        </w:rPr>
+      </w:pPr>
+    </w:p>
+    <w:p>
+      <w:pPr>
+        <w:tabs>
+          <w:tab w:val="left" w:pos="2595"/>
+        </w:tabs>
+        <w:jc w:val="both"/>
+        <w:rPr>
+          <w:b/>
+          <w:bCs/>
+          <w:sz w:val="24"/>
+          <w:szCs w:val="24"/>
+        </w:rPr>
+      </w:pPr>
+      <w:proofErr w:type="spellStart"/>
+      <w:r>
+        <w:rPr>
+          <w:b/>
+          <w:bCs/>
+          <w:sz w:val="24"/>
+          <w:szCs w:val="24"/>
+        </w:rPr>
+        <w:t>inicioTempo</w:t>
+      </w:r>
+      <w:proofErr w:type="spellEnd"/>
+      <w:r>
+        <w:rPr>
+          <w:b/>
+          <w:bCs/>
+          <w:sz w:val="24"/>
+          <w:szCs w:val="24"/>
+        </w:rPr>
+        <w:t xml:space="preserve"> </w:t>
+      </w:r>
+      <w:r>
+        <w:rPr>
+          <w:b/>
+          <w:bCs/>
+          <w:sz w:val="24"/>
+          <w:szCs w:val="24"/>
+        </w:rPr>
+        <w:t>():</w:t>
+      </w:r>
+    </w:p>
+    <w:p>
+      <w:pPr>
+        <w:tabs>
+          <w:tab w:val="left" w:pos="2595"/>
+        </w:tabs>
+        <w:jc w:val="both"/>
+        <w:rPr>
+          <w:sz w:val="24"/>
+          <w:szCs w:val="24"/>
+        </w:rPr>
+      </w:pPr>
+      <w:r>
+        <w:rPr>
+          <w:sz w:val="24"/>
+          <w:szCs w:val="24"/>
+        </w:rPr>
+        <w:t>Esta función controla el tiempo del juego.</w:t>
+      </w:r>
+    </w:p>
+    <w:p>
+      <w:pPr>
+        <w:tabs>
+          <w:tab w:val="left" w:pos="2595"/>
+        </w:tabs>
+        <w:jc w:val="both"/>
+        <w:rPr>
+          <w:sz w:val="24"/>
+          <w:szCs w:val="24"/>
+        </w:rPr>
+      </w:pPr>
+      <w:r>
+        <w:rPr>
+          <w:sz w:val="24"/>
+          <w:szCs w:val="24"/>
+        </w:rPr>
+        <w:lastRenderedPageBreak/>
+        <w:t>Trabaja mediante un set Interval que tiene una única vida por partida, es decir, empieza cuando empieza la partida y termina cuando se gana, se pierde o el tiempo llega a cero.</w:t>
+      </w:r>
+    </w:p>
+    <w:p>
+      <w:pPr>
+        <w:tabs>
+          <w:tab w:val="left" w:pos="2595"/>
+        </w:tabs>
+        <w:jc w:val="both"/>
+        <w:rPr>
+          <w:sz w:val="24"/>
+          <w:szCs w:val="24"/>
+        </w:rPr>
+      </w:pPr>
+      <w:r>
+        <w:rPr>
+          <w:sz w:val="24"/>
+          <w:szCs w:val="24"/>
+        </w:rPr>
+        <w:t>Cuando se invoca por primera vez esta función, se aplica una animación al temporizador para que este baje a la pantalla</w:t>
+      </w:r>
+    </w:p>
+    <w:p>
+      <w:pPr>
+        <w:tabs>
+          <w:tab w:val="left" w:pos="2595"/>
+        </w:tabs>
+        <w:jc w:val="both"/>
+        <w:rPr>
+          <w:sz w:val="24"/>
+          <w:szCs w:val="24"/>
+        </w:rPr>
+      </w:pPr>
+      <w:r>
+        <w:rPr>
+          <w:sz w:val="24"/>
+          <w:szCs w:val="24"/>
+        </w:rPr>
+        <w:t xml:space="preserve">Para aplicar el estilo de temporizador uso </w:t>
+      </w:r>
+      <w:proofErr w:type="spellStart"/>
+      <w:proofErr w:type="gramStart"/>
+      <w:r>
+        <w:rPr>
+          <w:sz w:val="24"/>
+          <w:szCs w:val="24"/>
+        </w:rPr>
+        <w:t>padStart</w:t>
+      </w:r>
+      <w:proofErr w:type="spellEnd"/>
+      <w:r>
+        <w:rPr>
+          <w:sz w:val="24"/>
+          <w:szCs w:val="24"/>
+        </w:rPr>
+        <w:t>(</w:t>
+      </w:r>
+      <w:proofErr w:type="gramEnd"/>
+      <w:r>
+        <w:rPr>
+          <w:sz w:val="24"/>
+          <w:szCs w:val="24"/>
+        </w:rPr>
+        <w:t>):</w:t>
+      </w:r>
+    </w:p>
+    <w:p>
+      <w:pPr>
+        <w:tabs>
+          <w:tab w:val="left" w:pos="2595"/>
+        </w:tabs>
+        <w:jc w:val="both"/>
+        <w:rPr>
+          <w:sz w:val="24"/>
+          <w:szCs w:val="24"/>
+        </w:rPr>
+      </w:pPr>
+      <w:r>
+        <w:rPr>
+          <w:sz w:val="24"/>
+          <w:szCs w:val="24"/>
+        </w:rPr>
+        <w:drawing>
+          <wp:inline distT="0" distB="0" distL="0" distR="0" wp14:anchorId="1E8F052F" wp14:editId="6FC6AF3E">
+            <wp:extent cx="4801270" cy="1057423"/>
+            <wp:effectExtent l="0" t="0" r="0" b="9525"/>
+            <wp:docPr id="1679439115" name="Imagen 1" descr="Texto&#10;&#10;Descripción generada automáticamente"/>
+            <wp:cNvGraphicFramePr>
+              <a:graphicFrameLocks xmlns:a="http://schemas.openxmlformats.org/drawingml/2006/main" noChangeAspect="1"/>
+            </wp:cNvGraphicFramePr>
+            <a:graphic xmlns:a="http://schemas.openxmlformats.org/drawingml/2006/main">
+              <a:graphicData uri="http://schemas.openxmlformats.org/drawingml/2006/picture">
+                <pic:pic xmlns:pic="http://schemas.openxmlformats.org/drawingml/2006/picture">
+                  <pic:nvPicPr>
+                    <pic:cNvPr id="1679439115" name="Imagen 1" descr="Texto&#10;&#10;Descripción generada automáticamente"/>
+                    <pic:cNvPicPr/>
+                  </pic:nvPicPr>
+                  <pic:blipFill>
+                    <a:blip r:embed="rId17"/>
+                    <a:stretch>
+                      <a:fillRect/>
+                    </a:stretch>
+                  </pic:blipFill>
+                  <pic:spPr>
+                    <a:xfrm>
+                      <a:off x="0" y="0"/>
+                      <a:ext cx="4801270" cy="1057423"/>
+                    </a:xfrm>
+                    <a:prstGeom prst="rect">
+                      <a:avLst/>
+                    </a:prstGeom>
+                  </pic:spPr>
+                </pic:pic>
+              </a:graphicData>
+            </a:graphic>
+          </wp:inline>
+        </w:drawing>
+      </w:r>
+    </w:p>
+    <w:p>
+      <w:pPr>
+        <w:tabs>
+          <w:tab w:val="left" w:pos="2595"/>
+        </w:tabs>
+        <w:jc w:val="both"/>
+        <w:rPr>
+          <w:sz w:val="24"/>
+          <w:szCs w:val="24"/>
+        </w:rPr>
+      </w:pPr>
+    </w:p>
+    <w:p>
+      <w:pPr>
+        <w:tabs>
+          <w:tab w:val="left" w:pos="2595"/>
+        </w:tabs>
+        <w:jc w:val="both"/>
+        <w:rPr>
+          <w:b/>
+          <w:bCs/>
+          <w:sz w:val="24"/>
+          <w:szCs w:val="24"/>
+        </w:rPr>
+      </w:pPr>
+      <w:r>
+        <w:rPr>
+          <w:b/>
+          <w:bCs/>
+          <w:sz w:val="24"/>
+          <w:szCs w:val="24"/>
+        </w:rPr>
+        <w:t>Funciones de audio:</w:t>
+      </w:r>
+    </w:p>
+    <w:p>
+      <w:pPr>
+        <w:tabs>
+          <w:tab w:val="left" w:pos="2595"/>
+        </w:tabs>
+        <w:jc w:val="both"/>
+        <w:rPr>
+          <w:sz w:val="24"/>
+          <w:szCs w:val="24"/>
+        </w:rPr>
+      </w:pPr>
+      <w:r>
+        <w:rPr>
+          <w:sz w:val="24"/>
+          <w:szCs w:val="24"/>
+        </w:rPr>
+        <w:t>Todas son iguales:</w:t>
+      </w:r>
+    </w:p>
+    <w:p>
+      <w:pPr>
+        <w:tabs>
+          <w:tab w:val="left" w:pos="2595"/>
+        </w:tabs>
+        <w:jc w:val="both"/>
+        <w:rPr>
+          <w:sz w:val="24"/>
+          <w:szCs w:val="24"/>
+        </w:rPr>
+      </w:pPr>
+      <w:r>
+        <w:rPr>
+          <w:sz w:val="24"/>
+          <w:szCs w:val="24"/>
+        </w:rPr>
+        <w:drawing>
+          <wp:inline distT="0" distB="0" distL="0" distR="0" wp14:anchorId="59831128" wp14:editId="143609F2">
+            <wp:extent cx="4934639" cy="943107"/>
+            <wp:effectExtent l="0" t="0" r="0" b="9525"/>
+            <wp:docPr id="720011448" name="Imagen 1" descr="Texto, Logotipo&#10;&#10;Descripción generada automáticamente"/>
+            <wp:cNvGraphicFramePr>
+              <a:graphicFrameLocks xmlns:a="http://schemas.openxmlformats.org/drawingml/2006/main" noChangeAspect="1"/>
+            </wp:cNvGraphicFramePr>
+            <a:graphic xmlns:a="http://schemas.openxmlformats.org/drawingml/2006/main">
+              <a:graphicData uri="http://schemas.openxmlformats.org/drawingml/2006/picture">
+                <pic:pic xmlns:pic="http://schemas.openxmlformats.org/drawingml/2006/picture">
+                  <pic:nvPicPr>
+                    <pic:cNvPr id="720011448" name="Imagen 1" descr="Texto, Logotipo&#10;&#10;Descripción generada automáticamente"/>
+                    <pic:cNvPicPr/>
+                  </pic:nvPicPr>
+                  <pic:blipFill>
+                    <a:blip r:embed="rId18"/>
+                    <a:stretch>
+                      <a:fillRect/>
+                    </a:stretch>
+                  </pic:blipFill>
+                  <pic:spPr>
+                    <a:xfrm>
+                      <a:off x="0" y="0"/>
+                      <a:ext cx="4934639" cy="943107"/>
+                    </a:xfrm>
+                    <a:prstGeom prst="rect">
+                      <a:avLst/>
+                    </a:prstGeom>
+                  </pic:spPr>
+                </pic:pic>
+              </a:graphicData>
+            </a:graphic>
+          </wp:inline>
+        </w:drawing>
+      </w:r>
+    </w:p>
+    <w:p>
+      <w:pPr>
+        <w:tabs>
+          <w:tab w:val="left" w:pos="2595"/>
+        </w:tabs>
+        <w:jc w:val="both"/>
+        <w:rPr>
+          <w:sz w:val="24"/>
+          <w:szCs w:val="24"/>
+        </w:rPr>
+      </w:pPr>
+      <w:r>
+        <w:rPr>
+          <w:sz w:val="24"/>
+          <w:szCs w:val="24"/>
+        </w:rPr>
+        <w:t xml:space="preserve">Asigno el </w:t>
+      </w:r>
+      <w:proofErr w:type="spellStart"/>
+      <w:r>
+        <w:rPr>
+          <w:sz w:val="24"/>
+          <w:szCs w:val="24"/>
+        </w:rPr>
+        <w:t>path</w:t>
+      </w:r>
+      <w:proofErr w:type="spellEnd"/>
+      <w:r>
+        <w:rPr>
+          <w:sz w:val="24"/>
+          <w:szCs w:val="24"/>
+        </w:rPr>
+        <w:t xml:space="preserve">, el volumen y le asigno </w:t>
+      </w:r>
+      <w:proofErr w:type="spellStart"/>
+      <w:proofErr w:type="gramStart"/>
+      <w:r>
+        <w:rPr>
+          <w:sz w:val="24"/>
+          <w:szCs w:val="24"/>
+        </w:rPr>
+        <w:t>play</w:t>
+      </w:r>
+      <w:proofErr w:type="spellEnd"/>
+      <w:r>
+        <w:rPr>
+          <w:sz w:val="24"/>
+          <w:szCs w:val="24"/>
+        </w:rPr>
+        <w:t>(</w:t>
+      </w:r>
+      <w:proofErr w:type="gramEnd"/>
+      <w:r>
+        <w:rPr>
+          <w:sz w:val="24"/>
+          <w:szCs w:val="24"/>
+        </w:rPr>
+        <w:t>). Hay un audio para cada situación del juego.</w:t>
+      </w:r>
+    </w:p>
+    <w:p>
+      <w:pPr>
+        <w:tabs>
+          <w:tab w:val="left" w:pos="2595"/>
+        </w:tabs>
+        <w:jc w:val="both"/>
+        <w:rPr>
+          <w:sz w:val="24"/>
+          <w:szCs w:val="24"/>
+        </w:rPr>
+      </w:pPr>
+    </w:p>
+    <w:p>
+      <w:pPr>
+        <w:tabs>
+          <w:tab w:val="left" w:pos="2595"/>
+        </w:tabs>
+        <w:jc w:val="both"/>
+        <w:rPr>
+          <w:b/>
+          <w:bCs/>
+          <w:sz w:val="24"/>
+          <w:szCs w:val="24"/>
+        </w:rPr>
+      </w:pPr>
+      <w:r>
+        <w:rPr>
+          <w:b/>
+          <w:bCs/>
+          <w:sz w:val="24"/>
+          <w:szCs w:val="24"/>
+        </w:rPr>
+        <w:t>Estilos:</w:t>
+      </w:r>
+    </w:p>
+    <w:p>
+      <w:pPr>
+        <w:tabs>
+          <w:tab w:val="left" w:pos="2595"/>
+        </w:tabs>
+        <w:jc w:val="both"/>
+        <w:rPr>
+          <w:sz w:val="24"/>
+          <w:szCs w:val="24"/>
+        </w:rPr>
+      </w:pPr>
+      <w:r>
+        <w:rPr>
+          <w:sz w:val="24"/>
+          <w:szCs w:val="24"/>
+        </w:rPr>
+        <w:t xml:space="preserve">El estilo del juego en general consiste en un fondo con textura de madera </w:t>
+      </w:r>
+      <w:proofErr w:type="gramStart"/>
+      <w:r>
+        <w:rPr>
+          <w:sz w:val="24"/>
+          <w:szCs w:val="24"/>
+        </w:rPr>
+        <w:t>pixel</w:t>
+      </w:r>
+      <w:proofErr w:type="gramEnd"/>
+      <w:r>
+        <w:rPr>
+          <w:sz w:val="24"/>
+          <w:szCs w:val="24"/>
+        </w:rPr>
+        <w:t xml:space="preserve"> y el visor en el centro dejando un margen.</w:t>
+      </w:r>
+    </w:p>
+    <w:p>
+      <w:pPr>
+        <w:tabs>
+          <w:tab w:val="left" w:pos="2595"/>
+        </w:tabs>
+        <w:jc w:val="both"/>
+        <w:rPr>
+          <w:sz w:val="24"/>
+          <w:szCs w:val="24"/>
+        </w:rPr>
+      </w:pPr>
+      <w:r>
+        <w:rPr>
+          <w:sz w:val="24"/>
+          <w:szCs w:val="24"/>
+        </w:rPr>
+        <w:lastRenderedPageBreak/>
+        <w:drawing>
+          <wp:inline distT="0" distB="0" distL="0" distR="0" wp14:anchorId="39F5CDB9" wp14:editId="05FD2DC6">
+            <wp:extent cx="5400040" cy="3815080"/>
+            <wp:effectExtent l="0" t="0" r="0" b="0"/>
+            <wp:docPr id="1495429254" name="Imagen 1" descr="Texto&#10;&#10;Descripción generada automáticamente"/>
+            <wp:cNvGraphicFramePr>
+              <a:graphicFrameLocks xmlns:a="http://schemas.openxmlformats.org/drawingml/2006/main" noChangeAspect="1"/>
+            </wp:cNvGraphicFramePr>
+            <a:graphic xmlns:a="http://schemas.openxmlformats.org/drawingml/2006/main">
+              <a:graphicData uri="http://schemas.openxmlformats.org/drawingml/2006/picture">
+                <pic:pic xmlns:pic="http://schemas.openxmlformats.org/drawingml/2006/picture">
+                  <pic:nvPicPr>
+                    <pic:cNvPr id="1495429254" name="Imagen 1" descr="Texto&#10;&#10;Descripción generada automáticamente"/>
+                    <pic:cNvPicPr/>
+                  </pic:nvPicPr>
+                  <pic:blipFill>
+                    <a:blip r:embed="rId19"/>
+                    <a:stretch>
+                      <a:fillRect/>
+                    </a:stretch>
+                  </pic:blipFill>
+                  <pic:spPr>
+                    <a:xfrm>
+                      <a:off x="0" y="0"/>
+                      <a:ext cx="5400040" cy="3815080"/>
+                    </a:xfrm>
+                    <a:prstGeom prst="rect">
+                      <a:avLst/>
+                    </a:prstGeom>
+                  </pic:spPr>
+                </pic:pic>
+              </a:graphicData>
+            </a:graphic>
+          </wp:inline>
+        </w:drawing>
+      </w:r>
+    </w:p>
+    <w:p>
+      <w:pPr>
+        <w:tabs>
+          <w:tab w:val="left" w:pos="2595"/>
+        </w:tabs>
+        <w:jc w:val="both"/>
+        <w:rPr>
+          <w:sz w:val="24"/>
+          <w:szCs w:val="24"/>
+        </w:rPr>
+      </w:pPr>
+      <w:r>
+        <w:rPr>
+          <w:sz w:val="24"/>
+          <w:szCs w:val="24"/>
+        </w:rPr>
+        <w:t>Aplico un borde que le da un toque arcade/</w:t>
+      </w:r>
+      <w:proofErr w:type="spellStart"/>
+      <w:r>
+        <w:rPr>
+          <w:sz w:val="24"/>
+          <w:szCs w:val="24"/>
+        </w:rPr>
+        <w:t>voxel</w:t>
+      </w:r>
+      <w:proofErr w:type="spellEnd"/>
+      <w:r>
+        <w:rPr>
+          <w:sz w:val="24"/>
+          <w:szCs w:val="24"/>
+        </w:rPr>
+        <w:t xml:space="preserve"> al entorno gráfico.</w:t>
+      </w:r>
+    </w:p>
+    <w:p>
+      <w:pPr>
+        <w:tabs>
+          <w:tab w:val="left" w:pos="2595"/>
+        </w:tabs>
+        <w:jc w:val="both"/>
+        <w:rPr>
+          <w:sz w:val="24"/>
+          <w:szCs w:val="24"/>
+        </w:rPr>
+      </w:pPr>
+    </w:p>
+    <w:p>
+      <w:pPr>
+        <w:tabs>
+          <w:tab w:val="left" w:pos="2595"/>
+        </w:tabs>
+        <w:jc w:val="both"/>
+        <w:rPr>
+          <w:sz w:val="24"/>
+          <w:szCs w:val="24"/>
+        </w:rPr>
+      </w:pPr>
+      <w:r>
+        <w:rPr>
+          <w:sz w:val="24"/>
+          <w:szCs w:val="24"/>
+        </w:rPr>
+        <w:t>Añado unas nubes que se van moviendo en un patrón bucle:</w:t>
+      </w:r>
+    </w:p>
+    <w:p>
+      <w:pPr>
+        <w:tabs>
+          <w:tab w:val="left" w:pos="2595"/>
+        </w:tabs>
+        <w:jc w:val="both"/>
+        <w:rPr>
+          <w:sz w:val="24"/>
+          <w:szCs w:val="24"/>
+        </w:rPr>
+      </w:pPr>
+      <w:r>
+        <w:rPr>
+          <w:sz w:val="24"/>
+          <w:szCs w:val="24"/>
+        </w:rPr>
+        <w:lastRenderedPageBreak/>
+        <w:drawing>
+          <wp:inline distT="0" distB="0" distL="0" distR="0" wp14:anchorId="08BBA252" wp14:editId="484B72A8">
+            <wp:extent cx="4562475" cy="4343400"/>
+            <wp:effectExtent l="0" t="0" r="9525" b="0"/>
+            <wp:docPr id="1951970138" name="Imagen 1" descr="Texto&#10;&#10;Descripción generada automáticamente"/>
+            <wp:cNvGraphicFramePr>
+              <a:graphicFrameLocks xmlns:a="http://schemas.openxmlformats.org/drawingml/2006/main" noChangeAspect="1"/>
+            </wp:cNvGraphicFramePr>
+            <a:graphic xmlns:a="http://schemas.openxmlformats.org/drawingml/2006/main">
+              <a:graphicData uri="http://schemas.openxmlformats.org/drawingml/2006/picture">
+                <pic:pic xmlns:pic="http://schemas.openxmlformats.org/drawingml/2006/picture">
+                  <pic:nvPicPr>
+                    <pic:cNvPr id="1951970138" name="Imagen 1" descr="Texto&#10;&#10;Descripción generada automáticamente"/>
+                    <pic:cNvPicPr/>
+                  </pic:nvPicPr>
+                  <pic:blipFill>
+                    <a:blip r:embed="rId20"/>
+                    <a:stretch>
+                      <a:fillRect/>
+                    </a:stretch>
+                  </pic:blipFill>
+                  <pic:spPr>
+                    <a:xfrm>
+                      <a:off x="0" y="0"/>
+                      <a:ext cx="4563114" cy="4344008"/>
+                    </a:xfrm>
+                    <a:prstGeom prst="rect">
+                      <a:avLst/>
+                    </a:prstGeom>
+                  </pic:spPr>
+                </pic:pic>
+              </a:graphicData>
+            </a:graphic>
+          </wp:inline>
+        </w:drawing>
+      </w:r>
+    </w:p>
+    <w:p>
+      <w:pPr>
+        <w:tabs>
+          <w:tab w:val="left" w:pos="2595"/>
+        </w:tabs>
+        <w:jc w:val="both"/>
+        <w:rPr>
+          <w:sz w:val="24"/>
+          <w:szCs w:val="24"/>
+        </w:rPr>
+      </w:pPr>
+    </w:p>
+    <w:p>
+      <w:pPr>
+        <w:tabs>
+          <w:tab w:val="left" w:pos="2595"/>
+        </w:tabs>
+        <w:jc w:val="both"/>
+        <w:rPr>
+          <w:sz w:val="24"/>
+          <w:szCs w:val="24"/>
+        </w:rPr>
+      </w:pPr>
+      <w:r>
+        <w:rPr>
+          <w:sz w:val="24"/>
+          <w:szCs w:val="24"/>
+        </w:rPr>
+        <w:t xml:space="preserve">Cada </w:t>
+      </w:r>
+      <w:proofErr w:type="spellStart"/>
+      <w:r>
+        <w:rPr>
+          <w:sz w:val="24"/>
+          <w:szCs w:val="24"/>
+        </w:rPr>
+        <w:t>aniamción</w:t>
+      </w:r>
+      <w:proofErr w:type="spellEnd"/>
+      <w:r>
+        <w:rPr>
+          <w:sz w:val="24"/>
+          <w:szCs w:val="24"/>
+        </w:rPr>
+        <w:t xml:space="preserve"> del cielo consiste en esto:</w:t>
+      </w:r>
+    </w:p>
+    <w:p>
+      <w:pPr>
+        <w:tabs>
+          <w:tab w:val="left" w:pos="2595"/>
+        </w:tabs>
+        <w:jc w:val="both"/>
+        <w:rPr>
+          <w:sz w:val="24"/>
+          <w:szCs w:val="24"/>
+        </w:rPr>
+      </w:pPr>
+      <w:r>
+        <w:rPr>
+          <w:sz w:val="24"/>
+          <w:szCs w:val="24"/>
+        </w:rPr>
+        <w:drawing>
+          <wp:inline distT="0" distB="0" distL="0" distR="0" wp14:anchorId="2D3EE8BF" wp14:editId="6173C07A">
+            <wp:extent cx="4906060" cy="1838582"/>
+            <wp:effectExtent l="0" t="0" r="0" b="9525"/>
+            <wp:docPr id="1975187635" name="Imagen 1" descr="Texto&#10;&#10;Descripción generada automáticamente"/>
+            <wp:cNvGraphicFramePr>
+              <a:graphicFrameLocks xmlns:a="http://schemas.openxmlformats.org/drawingml/2006/main" noChangeAspect="1"/>
+            </wp:cNvGraphicFramePr>
+            <a:graphic xmlns:a="http://schemas.openxmlformats.org/drawingml/2006/main">
+              <a:graphicData uri="http://schemas.openxmlformats.org/drawingml/2006/picture">
+                <pic:pic xmlns:pic="http://schemas.openxmlformats.org/drawingml/2006/picture">
+                  <pic:nvPicPr>
+                    <pic:cNvPr id="1975187635" name="Imagen 1" descr="Texto&#10;&#10;Descripción generada automáticamente"/>
+                    <pic:cNvPicPr/>
+                  </pic:nvPicPr>
+                  <pic:blipFill>
+                    <a:blip r:embed="rId21"/>
+                    <a:stretch>
+                      <a:fillRect/>
+                    </a:stretch>
+                  </pic:blipFill>
+                  <pic:spPr>
+                    <a:xfrm>
+                      <a:off x="0" y="0"/>
+                      <a:ext cx="4906060" cy="1838582"/>
+                    </a:xfrm>
+                    <a:prstGeom prst="rect">
+                      <a:avLst/>
+                    </a:prstGeom>
+                  </pic:spPr>
+                </pic:pic>
+              </a:graphicData>
+            </a:graphic>
+          </wp:inline>
+        </w:drawing>
+      </w:r>
+    </w:p>
+    <w:p>
+      <w:pPr>
+        <w:tabs>
+          <w:tab w:val="left" w:pos="2595"/>
+        </w:tabs>
+        <w:jc w:val="both"/>
+        <w:rPr>
+          <w:sz w:val="24"/>
+          <w:szCs w:val="24"/>
+        </w:rPr>
+      </w:pPr>
+      <w:r>
+        <w:rPr>
+          <w:sz w:val="24"/>
+          <w:szCs w:val="24"/>
+        </w:rPr>
+        <w:lastRenderedPageBreak/>
+        <w:drawing>
+          <wp:inline distT="0" distB="0" distL="0" distR="0" wp14:anchorId="7633BF65" wp14:editId="3A427E40">
+            <wp:extent cx="2724530" cy="4353533"/>
+            <wp:effectExtent l="0" t="0" r="0" b="9525"/>
+            <wp:docPr id="1929021212" name="Imagen 1" descr="Texto&#10;&#10;Descripción generada automáticamente"/>
+            <wp:cNvGraphicFramePr>
+              <a:graphicFrameLocks xmlns:a="http://schemas.openxmlformats.org/drawingml/2006/main" noChangeAspect="1"/>
+            </wp:cNvGraphicFramePr>
+            <a:graphic xmlns:a="http://schemas.openxmlformats.org/drawingml/2006/main">
+              <a:graphicData uri="http://schemas.openxmlformats.org/drawingml/2006/picture">
+                <pic:pic xmlns:pic="http://schemas.openxmlformats.org/drawingml/2006/picture">
+                  <pic:nvPicPr>
+                    <pic:cNvPr id="1929021212" name="Imagen 1" descr="Texto&#10;&#10;Descripción generada automáticamente"/>
+                    <pic:cNvPicPr/>
+                  </pic:nvPicPr>
+                  <pic:blipFill>
+                    <a:blip r:embed="rId22"/>
+                    <a:stretch>
+                      <a:fillRect/>
+                    </a:stretch>
+                  </pic:blipFill>
+                  <pic:spPr>
+                    <a:xfrm>
+                      <a:off x="0" y="0"/>
+                      <a:ext cx="2724530" cy="4353533"/>
+                    </a:xfrm>
+                    <a:prstGeom prst="rect">
+                      <a:avLst/>
+                    </a:prstGeom>
+                  </pic:spPr>
+                </pic:pic>
+              </a:graphicData>
+            </a:graphic>
+          </wp:inline>
+        </w:drawing>
+      </w:r>
+    </w:p>
+    <w:p>
+      <w:pPr>
+        <w:tabs>
+          <w:tab w:val="left" w:pos="2595"/>
+        </w:tabs>
+        <w:jc w:val="both"/>
+        <w:rPr>
+          <w:sz w:val="24"/>
+          <w:szCs w:val="24"/>
+        </w:rPr>
+      </w:pPr>
+      <w:r>
+        <w:rPr>
+          <w:sz w:val="24"/>
+          <w:szCs w:val="24"/>
+        </w:rPr>
+        <w:lastRenderedPageBreak/>
+        <w:drawing>
+          <wp:inline distT="0" distB="0" distL="0" distR="0" wp14:anchorId="29501242" wp14:editId="7FD9493C">
+            <wp:extent cx="3753374" cy="5906324"/>
+            <wp:effectExtent l="0" t="0" r="0" b="0"/>
+            <wp:docPr id="881996825" name="Imagen 1" descr="Texto&#10;&#10;Descripción generada automáticamente"/>
+            <wp:cNvGraphicFramePr>
+              <a:graphicFrameLocks xmlns:a="http://schemas.openxmlformats.org/drawingml/2006/main" noChangeAspect="1"/>
+            </wp:cNvGraphicFramePr>
+            <a:graphic xmlns:a="http://schemas.openxmlformats.org/drawingml/2006/main">
+              <a:graphicData uri="http://schemas.openxmlformats.org/drawingml/2006/picture">
+                <pic:pic xmlns:pic="http://schemas.openxmlformats.org/drawingml/2006/picture">
+                  <pic:nvPicPr>
+                    <pic:cNvPr id="881996825" name="Imagen 1" descr="Texto&#10;&#10;Descripción generada automáticamente"/>
+                    <pic:cNvPicPr/>
+                  </pic:nvPicPr>
+                  <pic:blipFill>
+                    <a:blip r:embed="rId23"/>
+                    <a:stretch>
+                      <a:fillRect/>
+                    </a:stretch>
+                  </pic:blipFill>
+                  <pic:spPr>
+                    <a:xfrm>
+                      <a:off x="0" y="0"/>
+                      <a:ext cx="3753374" cy="5906324"/>
+                    </a:xfrm>
+                    <a:prstGeom prst="rect">
+                      <a:avLst/>
+                    </a:prstGeom>
+                  </pic:spPr>
+                </pic:pic>
+              </a:graphicData>
+            </a:graphic>
+          </wp:inline>
+        </w:drawing>
+      </w:r>
+    </w:p>
+    <w:p>
+      <w:pPr>
+        <w:tabs>
+          <w:tab w:val="left" w:pos="2595"/>
+        </w:tabs>
+        <w:jc w:val="both"/>
+        <w:rPr>
+          <w:sz w:val="24"/>
+          <w:szCs w:val="24"/>
+        </w:rPr>
+      </w:pPr>
+    </w:p>
+    <w:p>
+      <w:pPr>
+        <w:tabs>
+          <w:tab w:val="left" w:pos="2595"/>
+        </w:tabs>
+        <w:jc w:val="both"/>
+        <w:rPr>
+          <w:sz w:val="24"/>
+          <w:szCs w:val="24"/>
+        </w:rPr>
+      </w:pPr>
+      <w:r>
+        <w:rPr>
+          <w:sz w:val="24"/>
+          <w:szCs w:val="24"/>
+        </w:rPr>
+        <w:t>Este es el filtro usado para el blanco y negro:</w:t>
+      </w:r>
+    </w:p>
+    <w:p>
+      <w:pPr>
+        <w:tabs>
+          <w:tab w:val="left" w:pos="2595"/>
+        </w:tabs>
+        <w:jc w:val="both"/>
+        <w:rPr>
+          <w:sz w:val="24"/>
+          <w:szCs w:val="24"/>
+        </w:rPr>
+      </w:pPr>
+      <w:r>
+        <w:rPr>
+          <w:sz w:val="24"/>
+          <w:szCs w:val="24"/>
+        </w:rPr>
+        <w:drawing>
+          <wp:inline distT="0" distB="0" distL="0" distR="0" wp14:anchorId="54CCD0B4" wp14:editId="506F5F2F">
+            <wp:extent cx="2562583" cy="1362265"/>
+            <wp:effectExtent l="0" t="0" r="9525" b="9525"/>
+            <wp:docPr id="1726552796" name="Imagen 1" descr="Texto&#10;&#10;Descripción generada automáticamente"/>
+            <wp:cNvGraphicFramePr>
+              <a:graphicFrameLocks xmlns:a="http://schemas.openxmlformats.org/drawingml/2006/main" noChangeAspect="1"/>
+            </wp:cNvGraphicFramePr>
+            <a:graphic xmlns:a="http://schemas.openxmlformats.org/drawingml/2006/main">
+              <a:graphicData uri="http://schemas.openxmlformats.org/drawingml/2006/picture">
+                <pic:pic xmlns:pic="http://schemas.openxmlformats.org/drawingml/2006/picture">
+                  <pic:nvPicPr>
+                    <pic:cNvPr id="1726552796" name="Imagen 1" descr="Texto&#10;&#10;Descripción generada automáticamente"/>
+                    <pic:cNvPicPr/>
+                  </pic:nvPicPr>
+                  <pic:blipFill>
+                    <a:blip r:embed="rId24"/>
+                    <a:stretch>
+                      <a:fillRect/>
+                    </a:stretch>
+                  </pic:blipFill>
+                  <pic:spPr>
+                    <a:xfrm>
+                      <a:off x="0" y="0"/>
+                      <a:ext cx="2562583" cy="1362265"/>
+                    </a:xfrm>
+                    <a:prstGeom prst="rect">
+                      <a:avLst/>
+                    </a:prstGeom>
+                  </pic:spPr>
+                </pic:pic>
+              </a:graphicData>
+            </a:graphic>
+          </wp:inline>
+        </w:drawing>
+      </w:r>
+    </w:p>
+    <w:p>
+      <w:pPr>
+        <w:tabs>
+          <w:tab w:val="left" w:pos="2595"/>
+        </w:tabs>
+        <w:jc w:val="both"/>
+        <w:rPr>
+          <w:sz w:val="24"/>
+          <w:szCs w:val="24"/>
+        </w:rPr>
+      </w:pPr>
+      <w:r>
+        <w:rPr>
+          <w:sz w:val="24"/>
+          <w:szCs w:val="24"/>
+        </w:rPr>
+        <w:t xml:space="preserve">Cabe destacar que esta función parece ser </w:t>
+      </w:r>
+      <w:proofErr w:type="spellStart"/>
+      <w:r>
+        <w:rPr>
+          <w:sz w:val="24"/>
+          <w:szCs w:val="24"/>
+        </w:rPr>
+        <w:t>heredativa</w:t>
+      </w:r>
+      <w:proofErr w:type="spellEnd"/>
+      <w:r>
+        <w:rPr>
+          <w:sz w:val="24"/>
+          <w:szCs w:val="24"/>
+        </w:rPr>
+        <w:t>.</w:t>
+      </w:r>
+    </w:p>
+    <w:p>
+      <w:pPr>
+        <w:tabs>
+          <w:tab w:val="left" w:pos="2595"/>
+        </w:tabs>
+        <w:jc w:val="both"/>
+        <w:rPr>
+          <w:sz w:val="24"/>
+          <w:szCs w:val="24"/>
+        </w:rPr>
+      </w:pPr>
+    </w:p>
+    <w:p>
+      <w:pPr>
+        <w:tabs>
+          <w:tab w:val="left" w:pos="2595"/>
+        </w:tabs>
+        <w:jc w:val="both"/>
+        <w:rPr>
+          <w:b/>
+          <w:bCs/>
+          <w:sz w:val="24"/>
+          <w:szCs w:val="24"/>
+        </w:rPr>
+      </w:pPr>
+      <w:r>
+        <w:rPr>
+          <w:b/>
+          <w:bCs/>
+          <w:sz w:val="24"/>
+          <w:szCs w:val="24"/>
+        </w:rPr>
+        <w:lastRenderedPageBreak/>
+        <w:t>Contexto</w:t>
       </w:r>
       <w:r>
         <w:rPr>
@@ -463,534 +3949,664 @@
           <w:sz w:val="24"/>
           <w:szCs w:val="24"/>
         </w:rPr>
-        <w:t>Recibe dos variables opcionales y automáticamente crea y añade en pantalla los dos parámetros, que serán alfanuméricos.</w:t>
-      </w:r>
-    </w:p>
-    <w:p>
-      <w:pPr>
-        <w:tabs>
-          <w:tab w:val="left" w:pos="2595"/>
-        </w:tabs>
-        <w:jc w:val="both"/>
-        <w:rPr>
-          <w:sz w:val="24"/>
-          <w:szCs w:val="24"/>
-        </w:rPr>
-      </w:pPr>
-    </w:p>
-    <w:p>
-      <w:pPr>
-        <w:tabs>
-          <w:tab w:val="left" w:pos="2595"/>
-        </w:tabs>
-        <w:jc w:val="both"/>
-        <w:rPr>
-          <w:b/>
-          <w:bCs/>
-          <w:sz w:val="24"/>
-          <w:szCs w:val="24"/>
-        </w:rPr>
-      </w:pPr>
-      <w:r>
-        <w:rPr>
-          <w:b/>
-          <w:bCs/>
-          <w:sz w:val="24"/>
-          <w:szCs w:val="24"/>
-        </w:rPr>
-        <w:t>cargaPersonaje</w:t>
-      </w:r>
-      <w:r>
-        <w:rPr>
-          <w:b/>
-          <w:bCs/>
+        <w:t xml:space="preserve">El contexto del juego trata sobre un protagonista llamado Theo que, en su viaje por el bosque pierde </w:t>
+      </w:r>
+      <w:proofErr w:type="gramStart"/>
+      <w:r>
+        <w:rPr>
+          <w:sz w:val="24"/>
+          <w:szCs w:val="24"/>
+        </w:rPr>
+        <w:t>todas su canicas</w:t>
+      </w:r>
+      <w:proofErr w:type="gramEnd"/>
+      <w:r>
+        <w:rPr>
+          <w:sz w:val="24"/>
+          <w:szCs w:val="24"/>
+        </w:rPr>
+        <w:t xml:space="preserve"> de colores, debido a esto deja de ver colores, a medida que pasando de nivel vas ayudando a Theo a recuperar los colores.</w:t>
+      </w:r>
+    </w:p>
+    <w:p>
+      <w:pPr>
+        <w:tabs>
+          <w:tab w:val="left" w:pos="2595"/>
+        </w:tabs>
+        <w:jc w:val="both"/>
+        <w:rPr>
+          <w:b/>
+          <w:bCs/>
+          <w:sz w:val="24"/>
+          <w:szCs w:val="24"/>
+        </w:rPr>
+      </w:pPr>
+    </w:p>
+    <w:p>
+      <w:pPr>
+        <w:tabs>
+          <w:tab w:val="left" w:pos="2595"/>
+        </w:tabs>
+        <w:jc w:val="both"/>
+        <w:rPr>
+          <w:b/>
+          <w:bCs/>
+          <w:sz w:val="24"/>
+          <w:szCs w:val="24"/>
+        </w:rPr>
+      </w:pPr>
+      <w:r>
+        <w:rPr>
+          <w:b/>
+          <w:bCs/>
+          <w:sz w:val="24"/>
+          <w:szCs w:val="24"/>
+        </w:rPr>
+        <w:t>Notas:</w:t>
+      </w:r>
+    </w:p>
+    <w:p>
+      <w:pPr>
+        <w:tabs>
+          <w:tab w:val="left" w:pos="2595"/>
+        </w:tabs>
+        <w:jc w:val="both"/>
+        <w:rPr>
+          <w:sz w:val="24"/>
+          <w:szCs w:val="24"/>
+        </w:rPr>
+      </w:pPr>
+      <w:r>
+        <w:rPr>
+          <w:sz w:val="24"/>
+          <w:szCs w:val="24"/>
+        </w:rPr>
+        <w:t xml:space="preserve">Pienso que el tamaño del juego </w:t>
+      </w:r>
+      <w:r>
+        <w:rPr>
+          <w:sz w:val="24"/>
+          <w:szCs w:val="24"/>
+        </w:rPr>
+        <w:t xml:space="preserve">visualmente </w:t>
+      </w:r>
+      <w:r>
+        <w:rPr>
+          <w:sz w:val="24"/>
+          <w:szCs w:val="24"/>
+        </w:rPr>
+        <w:t>en general es un poco grande: 1300px de ancho y 900px de alto</w:t>
+      </w:r>
+      <w:r>
+        <w:rPr>
+          <w:sz w:val="24"/>
+          <w:szCs w:val="24"/>
+        </w:rPr>
+        <w:t xml:space="preserve">: Para solucionar esto de la mejor forma intenté usar transformaciones gestionadas desde JS que cambiaban el valor pasado por </w:t>
+      </w:r>
+      <w:proofErr w:type="spellStart"/>
+      <w:proofErr w:type="gramStart"/>
+      <w:r>
+        <w:rPr>
+          <w:sz w:val="24"/>
+          <w:szCs w:val="24"/>
+        </w:rPr>
+        <w:t>scale</w:t>
+      </w:r>
+      <w:proofErr w:type="spellEnd"/>
+      <w:r>
+        <w:rPr>
+          <w:sz w:val="24"/>
+          <w:szCs w:val="24"/>
+        </w:rPr>
+        <w:t>(</w:t>
+      </w:r>
+      <w:proofErr w:type="gramEnd"/>
+      <w:r>
+        <w:rPr>
+          <w:sz w:val="24"/>
+          <w:szCs w:val="24"/>
+        </w:rPr>
+        <w:t>) del bod</w:t>
+      </w:r>
+      <w:proofErr w:type="spellStart"/>
+      <w:r>
+        <w:rPr>
+          <w:sz w:val="24"/>
+          <w:szCs w:val="24"/>
+        </w:rPr>
+        <w:t>y</w:t>
+      </w:r>
+      <w:proofErr w:type="spellEnd"/>
+      <w:r>
+        <w:rPr>
+          <w:sz w:val="24"/>
+          <w:szCs w:val="24"/>
+        </w:rPr>
+        <w:t xml:space="preserve"> o del container, y conseguía efecto pero se descuadraban las posiciones en pixeles del fondo, de las montañas… Para esto necesitaría una función que de alguna forma </w:t>
+      </w:r>
+      <w:proofErr w:type="spellStart"/>
+      <w:r>
+        <w:rPr>
+          <w:sz w:val="24"/>
+          <w:szCs w:val="24"/>
+        </w:rPr>
+        <w:t>reescale</w:t>
+      </w:r>
+      <w:proofErr w:type="spellEnd"/>
+      <w:r>
+        <w:rPr>
+          <w:sz w:val="24"/>
+          <w:szCs w:val="24"/>
+        </w:rPr>
+        <w:t xml:space="preserve"> cada </w:t>
+      </w:r>
+      <w:proofErr w:type="gramStart"/>
+      <w:r>
+        <w:rPr>
+          <w:sz w:val="24"/>
+          <w:szCs w:val="24"/>
+        </w:rPr>
+        <w:t>pixel</w:t>
+      </w:r>
+      <w:proofErr w:type="gramEnd"/>
+      <w:r>
+        <w:rPr>
+          <w:sz w:val="24"/>
+          <w:szCs w:val="24"/>
+        </w:rPr>
+        <w:t xml:space="preserve"> de la pantalla, aunque esto pueda consumir recursos y pueda afectar a la resolución del juego, solo se accionaría cuando el usuario carga la página o cuando intenta </w:t>
+      </w:r>
+      <w:proofErr w:type="spellStart"/>
+      <w:r>
+        <w:rPr>
+          <w:sz w:val="24"/>
+          <w:szCs w:val="24"/>
+        </w:rPr>
+        <w:t>zoomear</w:t>
+      </w:r>
+      <w:proofErr w:type="spellEnd"/>
+      <w:r>
+        <w:rPr>
+          <w:sz w:val="24"/>
+          <w:szCs w:val="24"/>
+        </w:rPr>
+        <w:t xml:space="preserve"> o </w:t>
+      </w:r>
+      <w:proofErr w:type="spellStart"/>
+      <w:r>
+        <w:rPr>
+          <w:sz w:val="24"/>
+          <w:szCs w:val="24"/>
+        </w:rPr>
+        <w:t>dezoomear</w:t>
+      </w:r>
+      <w:proofErr w:type="spellEnd"/>
+      <w:r>
+        <w:rPr>
+          <w:sz w:val="24"/>
+          <w:szCs w:val="24"/>
+        </w:rPr>
+        <w:t>. Con esta función el juego podría jugarse en muchas más plataformas.</w:t>
+      </w:r>
+      <w:r>
+        <w:rPr>
+          <w:sz w:val="24"/>
+          <w:szCs w:val="24"/>
+        </w:rPr>
+        <w:t xml:space="preserve"> De momento el usuario que juega en PC probablemente tenga que </w:t>
+      </w:r>
+      <w:proofErr w:type="spellStart"/>
+      <w:r>
+        <w:rPr>
+          <w:sz w:val="24"/>
+          <w:szCs w:val="24"/>
+        </w:rPr>
+        <w:t>dezoomear</w:t>
+      </w:r>
+      <w:proofErr w:type="spellEnd"/>
+      <w:r>
+        <w:rPr>
+          <w:sz w:val="24"/>
+          <w:szCs w:val="24"/>
+        </w:rPr>
+        <w:t xml:space="preserve"> un 10 por ciento aproximadamente si tiene una pantalla convencional estándar y en móvil es posible </w:t>
+      </w:r>
+      <w:proofErr w:type="gramStart"/>
+      <w:r>
+        <w:rPr>
+          <w:sz w:val="24"/>
+          <w:szCs w:val="24"/>
+        </w:rPr>
+        <w:t>jugar</w:t>
+      </w:r>
+      <w:proofErr w:type="gramEnd"/>
+      <w:r>
+        <w:rPr>
+          <w:sz w:val="24"/>
+          <w:szCs w:val="24"/>
+        </w:rPr>
+        <w:t xml:space="preserve"> pero con problemas visuales en el modo horizontal, ya que en navegadores de móviles, normalmente no se puede </w:t>
+      </w:r>
+      <w:proofErr w:type="spellStart"/>
+      <w:r>
+        <w:rPr>
+          <w:sz w:val="24"/>
+          <w:szCs w:val="24"/>
+        </w:rPr>
+        <w:t>dezoomear</w:t>
+      </w:r>
+      <w:proofErr w:type="spellEnd"/>
+      <w:r>
+        <w:rPr>
+          <w:sz w:val="24"/>
+          <w:szCs w:val="24"/>
+        </w:rPr>
+        <w:t xml:space="preserve"> fácilmente.</w:t>
+      </w:r>
+    </w:p>
+    <w:p>
+      <w:pPr>
+        <w:tabs>
+          <w:tab w:val="left" w:pos="2595"/>
+        </w:tabs>
+        <w:jc w:val="both"/>
+        <w:rPr>
+          <w:sz w:val="24"/>
+          <w:szCs w:val="24"/>
+        </w:rPr>
+      </w:pPr>
+      <w:r>
+        <w:rPr>
+          <w:sz w:val="24"/>
+          <w:szCs w:val="24"/>
+        </w:rPr>
+        <w:t xml:space="preserve">La función </w:t>
+      </w:r>
+      <w:proofErr w:type="spellStart"/>
+      <w:proofErr w:type="gramStart"/>
+      <w:r>
+        <w:rPr>
+          <w:sz w:val="24"/>
+          <w:szCs w:val="24"/>
+        </w:rPr>
+        <w:t>accionFrasco</w:t>
+      </w:r>
+      <w:proofErr w:type="spellEnd"/>
+      <w:r>
+        <w:rPr>
+          <w:sz w:val="24"/>
+          <w:szCs w:val="24"/>
+        </w:rPr>
+        <w:t>(</w:t>
+      </w:r>
+      <w:proofErr w:type="gramEnd"/>
+      <w:r>
+        <w:rPr>
+          <w:sz w:val="24"/>
+          <w:szCs w:val="24"/>
+        </w:rPr>
+        <w:t xml:space="preserve">) podría refactorizarse de tal forma que no repita código ya que uno de mis problemas ha sido no poder controlar bien los eventos de dos target que se parecen mucho, ambos son </w:t>
+      </w:r>
+      <w:proofErr w:type="spellStart"/>
+      <w:r>
+        <w:rPr>
+          <w:sz w:val="24"/>
+          <w:szCs w:val="24"/>
+        </w:rPr>
+        <w:t>div</w:t>
+      </w:r>
+      <w:proofErr w:type="spellEnd"/>
+      <w:r>
+        <w:rPr>
+          <w:sz w:val="24"/>
+          <w:szCs w:val="24"/>
+        </w:rPr>
+        <w:t xml:space="preserve"> pero, como los eventos pasan por referencia, me he encontrado con problemas para controlar los dos eventos (el de la bola y el del frasco) por igual y poder refactorizar, hay muchas formas para conseguirlo pero todas ellas requerían de bastante tiempo. La forma fácil hubiera sido hacer muchas funciones </w:t>
+      </w:r>
+      <w:proofErr w:type="gramStart"/>
+      <w:r>
+        <w:rPr>
+          <w:sz w:val="24"/>
+          <w:szCs w:val="24"/>
+        </w:rPr>
+        <w:t>distintas</w:t>
+      </w:r>
+      <w:proofErr w:type="gramEnd"/>
+      <w:r>
+        <w:rPr>
+          <w:sz w:val="24"/>
+          <w:szCs w:val="24"/>
+        </w:rPr>
+        <w:t xml:space="preserve"> pero prefiero hacer la mitad de funciones y que controlen por igual los </w:t>
+      </w:r>
+      <w:proofErr w:type="spellStart"/>
+      <w:r>
+        <w:rPr>
+          <w:sz w:val="24"/>
+          <w:szCs w:val="24"/>
+        </w:rPr>
+        <w:t>clicks</w:t>
+      </w:r>
+      <w:proofErr w:type="spellEnd"/>
+      <w:r>
+        <w:rPr>
+          <w:sz w:val="24"/>
+          <w:szCs w:val="24"/>
+        </w:rPr>
+        <w:t xml:space="preserve"> hacia bolas que </w:t>
+      </w:r>
+      <w:proofErr w:type="spellStart"/>
+      <w:r>
+        <w:rPr>
+          <w:sz w:val="24"/>
+          <w:szCs w:val="24"/>
+        </w:rPr>
+        <w:t>hacia</w:t>
+      </w:r>
+      <w:proofErr w:type="spellEnd"/>
+      <w:r>
+        <w:rPr>
+          <w:sz w:val="24"/>
+          <w:szCs w:val="24"/>
+        </w:rPr>
+        <w:t xml:space="preserve"> frascos.</w:t>
+      </w:r>
+    </w:p>
+    <w:p>
+      <w:pPr>
+        <w:tabs>
+          <w:tab w:val="left" w:pos="2595"/>
+        </w:tabs>
+        <w:jc w:val="both"/>
+        <w:rPr>
+          <w:sz w:val="24"/>
+          <w:szCs w:val="24"/>
+        </w:rPr>
+      </w:pPr>
+      <w:r>
+        <w:rPr>
+          <w:sz w:val="24"/>
+          <w:szCs w:val="24"/>
+        </w:rPr>
+        <w:t xml:space="preserve">La función de </w:t>
+      </w:r>
+      <w:proofErr w:type="spellStart"/>
+      <w:r>
+        <w:rPr>
+          <w:sz w:val="24"/>
+          <w:szCs w:val="24"/>
+        </w:rPr>
+        <w:t>github</w:t>
+      </w:r>
+      <w:proofErr w:type="spellEnd"/>
+      <w:r>
+        <w:rPr>
           <w:sz w:val="24"/>
           <w:szCs w:val="24"/>
         </w:rPr>
         <w:t xml:space="preserve"> </w:t>
       </w:r>
-      <w:r>
-        <w:rPr>
-          <w:b/>
-          <w:bCs/>
-          <w:sz w:val="24"/>
-          <w:szCs w:val="24"/>
-        </w:rPr>
-        <w:t>():</w:t>
-      </w:r>
-    </w:p>
-    <w:p>
-      <w:pPr>
-        <w:tabs>
-          <w:tab w:val="left" w:pos="2595"/>
-        </w:tabs>
-        <w:jc w:val="both"/>
-        <w:rPr>
-          <w:sz w:val="24"/>
-          <w:szCs w:val="24"/>
-        </w:rPr>
-      </w:pPr>
-      <w:r>
-        <w:rPr>
-          <w:sz w:val="24"/>
-          <w:szCs w:val="24"/>
-        </w:rPr>
-        <w:t>Carga la información de la imagen del protagonita Theo para mostrarlo en pantalla</w:t>
-      </w:r>
-    </w:p>
-    <w:p>
-      <w:pPr>
-        <w:tabs>
-          <w:tab w:val="left" w:pos="2595"/>
-        </w:tabs>
-        <w:jc w:val="both"/>
-        <w:rPr>
-          <w:sz w:val="24"/>
-          <w:szCs w:val="24"/>
-        </w:rPr>
-      </w:pPr>
-    </w:p>
-    <w:p>
-      <w:pPr>
-        <w:tabs>
-          <w:tab w:val="left" w:pos="2595"/>
-        </w:tabs>
-        <w:jc w:val="both"/>
-        <w:rPr>
-          <w:b/>
-          <w:bCs/>
-          <w:sz w:val="24"/>
-          <w:szCs w:val="24"/>
-        </w:rPr>
-      </w:pPr>
-      <w:r>
-        <w:rPr>
-          <w:b/>
-          <w:bCs/>
-          <w:sz w:val="24"/>
-          <w:szCs w:val="24"/>
-        </w:rPr>
-        <w:t>iniciaEntorno</w:t>
-      </w:r>
-      <w:r>
-        <w:rPr>
-          <w:b/>
-          <w:bCs/>
+      <w:proofErr w:type="spellStart"/>
+      <w:r>
+        <w:rPr>
+          <w:sz w:val="24"/>
+          <w:szCs w:val="24"/>
+        </w:rPr>
+        <w:t>pages</w:t>
+      </w:r>
+      <w:proofErr w:type="spellEnd"/>
+      <w:r>
+        <w:rPr>
+          <w:sz w:val="24"/>
+          <w:szCs w:val="24"/>
+        </w:rPr>
+        <w:t xml:space="preserve">, para </w:t>
+      </w:r>
+      <w:proofErr w:type="spellStart"/>
+      <w:r>
+        <w:rPr>
+          <w:sz w:val="24"/>
+          <w:szCs w:val="24"/>
+        </w:rPr>
+        <w:t>hostear</w:t>
+      </w:r>
+      <w:proofErr w:type="spellEnd"/>
+      <w:r>
+        <w:rPr>
+          <w:sz w:val="24"/>
+          <w:szCs w:val="24"/>
+        </w:rPr>
+        <w:t xml:space="preserve"> el juego me ha ayudado con los </w:t>
+      </w:r>
+      <w:proofErr w:type="spellStart"/>
+      <w:r>
+        <w:rPr>
+          <w:sz w:val="24"/>
+          <w:szCs w:val="24"/>
+        </w:rPr>
+        <w:t>path</w:t>
+      </w:r>
+      <w:proofErr w:type="spellEnd"/>
+      <w:r>
+        <w:rPr>
+          <w:sz w:val="24"/>
+          <w:szCs w:val="24"/>
+        </w:rPr>
+        <w:t xml:space="preserve"> para </w:t>
+      </w:r>
+      <w:r>
+        <w:rPr>
+          <w:sz w:val="24"/>
+          <w:szCs w:val="24"/>
+        </w:rPr>
+        <w:t>l</w:t>
+      </w:r>
+      <w:r>
+        <w:rPr>
+          <w:sz w:val="24"/>
+          <w:szCs w:val="24"/>
+        </w:rPr>
+        <w:t xml:space="preserve">as imágenes, ya que cuando usas </w:t>
+      </w:r>
+      <w:proofErr w:type="spellStart"/>
+      <w:r>
+        <w:rPr>
+          <w:sz w:val="24"/>
+          <w:szCs w:val="24"/>
+        </w:rPr>
+        <w:t>live</w:t>
+      </w:r>
+      <w:proofErr w:type="spellEnd"/>
+      <w:r>
+        <w:rPr>
+          <w:sz w:val="24"/>
+          <w:szCs w:val="24"/>
+        </w:rPr>
+        <w:t xml:space="preserve"> server los </w:t>
+      </w:r>
+      <w:proofErr w:type="spellStart"/>
+      <w:r>
+        <w:rPr>
+          <w:sz w:val="24"/>
+          <w:szCs w:val="24"/>
+        </w:rPr>
+        <w:t>path</w:t>
+      </w:r>
+      <w:proofErr w:type="spellEnd"/>
+      <w:r>
+        <w:rPr>
           <w:sz w:val="24"/>
           <w:szCs w:val="24"/>
         </w:rPr>
         <w:t xml:space="preserve"> </w:t>
       </w:r>
-      <w:r>
-        <w:rPr>
-          <w:b/>
-          <w:bCs/>
-          <w:sz w:val="24"/>
-          <w:szCs w:val="24"/>
-        </w:rPr>
-        <w:t>():</w:t>
-      </w:r>
-    </w:p>
-    <w:p>
-      <w:pPr>
-        <w:tabs>
-          <w:tab w:val="left" w:pos="2595"/>
-        </w:tabs>
-        <w:jc w:val="both"/>
-        <w:rPr>
-          <w:sz w:val="24"/>
-          <w:szCs w:val="24"/>
-        </w:rPr>
-      </w:pPr>
-      <w:r>
-        <w:rPr>
-          <w:sz w:val="24"/>
-          <w:szCs w:val="24"/>
-        </w:rPr>
-        <w:t>Resetea la partida, funciona como una especie de breakpoint y devuelve todos los valores a su valor inicial. En esta función se puede modificar la configuración del juego (MAXniveles, MAXfrascos y MAXbolas pueden ser modificados al gusto).</w:t>
-      </w:r>
-    </w:p>
-    <w:p>
-      <w:pPr>
-        <w:tabs>
-          <w:tab w:val="left" w:pos="2595"/>
-        </w:tabs>
-        <w:jc w:val="both"/>
-        <w:rPr>
-          <w:sz w:val="24"/>
-          <w:szCs w:val="24"/>
-        </w:rPr>
-      </w:pPr>
-    </w:p>
-    <w:p>
-      <w:pPr>
-        <w:tabs>
-          <w:tab w:val="left" w:pos="2595"/>
-        </w:tabs>
-        <w:jc w:val="both"/>
-        <w:rPr>
-          <w:b/>
-          <w:bCs/>
-          <w:sz w:val="24"/>
-          <w:szCs w:val="24"/>
-        </w:rPr>
-      </w:pPr>
-      <w:r>
-        <w:rPr>
-          <w:b/>
-          <w:bCs/>
-          <w:sz w:val="24"/>
-          <w:szCs w:val="24"/>
-        </w:rPr>
-        <w:t>actualizarEntorno</w:t>
-      </w:r>
-      <w:r>
-        <w:rPr>
-          <w:b/>
-          <w:bCs/>
-          <w:sz w:val="24"/>
-          <w:szCs w:val="24"/>
-        </w:rPr>
-        <w:t xml:space="preserve"> </w:t>
-      </w:r>
-      <w:r>
-        <w:rPr>
-          <w:b/>
-          <w:bCs/>
-          <w:sz w:val="24"/>
-          <w:szCs w:val="24"/>
-        </w:rPr>
-        <w:t>():</w:t>
-      </w:r>
-    </w:p>
-    <w:p>
-      <w:pPr>
-        <w:tabs>
-          <w:tab w:val="left" w:pos="2595"/>
-        </w:tabs>
-        <w:jc w:val="both"/>
-        <w:rPr>
-          <w:sz w:val="24"/>
-          <w:szCs w:val="24"/>
-        </w:rPr>
-      </w:pPr>
-      <w:r>
-        <w:rPr>
-          <w:sz w:val="24"/>
-          <w:szCs w:val="24"/>
-        </w:rPr>
-        <w:t>Recibe dos variables opcionales. Esta función actualiza el entorno gráfico.</w:t>
-      </w:r>
-    </w:p>
-    <w:p>
-      <w:pPr>
-        <w:tabs>
-          <w:tab w:val="left" w:pos="2595"/>
-        </w:tabs>
-        <w:jc w:val="both"/>
-        <w:rPr>
-          <w:sz w:val="24"/>
-          <w:szCs w:val="24"/>
-        </w:rPr>
-      </w:pPr>
-      <w:r>
-        <w:rPr>
-          <w:sz w:val="24"/>
-          <w:szCs w:val="24"/>
-        </w:rPr>
-        <w:t>Si recibo dos parámetros actualizo dos frascos en comparación al TAD, dadas sus posiciones por los dos parámetros de la función.</w:t>
-      </w:r>
-      <w:r>
-        <w:t xml:space="preserve"> </w:t>
-      </w:r>
-      <w:r>
-        <w:rPr>
-          <w:sz w:val="24"/>
-          <w:szCs w:val="24"/>
-        </w:rPr>
-        <w:t>editarEntorno</w:t>
-      </w:r>
-      <w:r>
-        <w:rPr>
-          <w:sz w:val="24"/>
-          <w:szCs w:val="24"/>
-        </w:rPr>
-        <w:t>()</w:t>
-      </w:r>
-    </w:p>
-    <w:p>
-      <w:pPr>
-        <w:tabs>
-          <w:tab w:val="left" w:pos="2595"/>
-        </w:tabs>
-        <w:jc w:val="both"/>
-        <w:rPr>
-          <w:sz w:val="24"/>
-          <w:szCs w:val="24"/>
-        </w:rPr>
-      </w:pPr>
-      <w:r>
-        <w:rPr>
-          <w:sz w:val="24"/>
-          <w:szCs w:val="24"/>
-        </w:rPr>
-        <w:t xml:space="preserve">Si no recibo dos parámetros, significa que estoy generando el mismo, actualiza el entorno añadiendo </w:t>
-      </w:r>
-      <w:r>
-        <w:rPr>
-          <w:sz w:val="24"/>
-          <w:szCs w:val="24"/>
-        </w:rPr>
-        <w:t>el evento al contenedor de los frascos</w:t>
-      </w:r>
-      <w:r>
-        <w:rPr>
-          <w:sz w:val="24"/>
-          <w:szCs w:val="24"/>
-        </w:rPr>
-        <w:t xml:space="preserve">. </w:t>
-      </w:r>
-      <w:r>
-        <w:rPr>
-          <w:sz w:val="24"/>
-          <w:szCs w:val="24"/>
-        </w:rPr>
-        <w:t>generarEntorno</w:t>
-      </w:r>
-      <w:r>
-        <w:rPr>
-          <w:sz w:val="24"/>
-          <w:szCs w:val="24"/>
-        </w:rPr>
-        <w:t>()</w:t>
-      </w:r>
-    </w:p>
-    <w:p>
-      <w:pPr>
-        <w:tabs>
-          <w:tab w:val="left" w:pos="2595"/>
-        </w:tabs>
-        <w:jc w:val="both"/>
-        <w:rPr>
-          <w:sz w:val="24"/>
-          <w:szCs w:val="24"/>
-        </w:rPr>
-      </w:pPr>
-    </w:p>
-    <w:p>
-      <w:pPr>
-        <w:tabs>
-          <w:tab w:val="left" w:pos="2595"/>
-        </w:tabs>
-        <w:jc w:val="both"/>
-        <w:rPr>
-          <w:b/>
-          <w:bCs/>
-          <w:sz w:val="24"/>
-          <w:szCs w:val="24"/>
-        </w:rPr>
-      </w:pPr>
-      <w:r>
-        <w:rPr>
-          <w:b/>
-          <w:bCs/>
-          <w:sz w:val="24"/>
-          <w:szCs w:val="24"/>
-        </w:rPr>
-        <w:t xml:space="preserve">actualizarEntorno </w:t>
-      </w:r>
-      <w:r>
-        <w:rPr>
-          <w:b/>
-          <w:bCs/>
-          <w:sz w:val="24"/>
-          <w:szCs w:val="24"/>
-        </w:rPr>
-        <w:t>():</w:t>
-      </w:r>
-    </w:p>
-    <w:p>
-      <w:pPr>
-        <w:tabs>
-          <w:tab w:val="left" w:pos="2595"/>
-        </w:tabs>
-        <w:jc w:val="both"/>
-        <w:rPr>
-          <w:sz w:val="24"/>
-          <w:szCs w:val="24"/>
-        </w:rPr>
-      </w:pPr>
-      <w:r>
-        <w:rPr>
-          <w:sz w:val="24"/>
-          <w:szCs w:val="24"/>
-        </w:rPr>
-        <w:t>Recibe dos variables opcionales. Esta función actualiza el entorno gráfico.</w:t>
-      </w:r>
-    </w:p>
-    <w:p>
-      <w:pPr>
-        <w:tabs>
-          <w:tab w:val="left" w:pos="2595"/>
-        </w:tabs>
-        <w:jc w:val="both"/>
-        <w:rPr>
-          <w:sz w:val="24"/>
-          <w:szCs w:val="24"/>
-        </w:rPr>
-      </w:pPr>
-      <w:r>
-        <w:rPr>
-          <w:sz w:val="24"/>
-          <w:szCs w:val="24"/>
-        </w:rPr>
-        <w:t>Si recibo dos parámetros actualizo dos frascos en comparación al TAD, dadas sus posiciones por los dos parámetros de la función.</w:t>
-      </w:r>
-      <w:r>
-        <w:t xml:space="preserve"> </w:t>
-      </w:r>
-      <w:r>
-        <w:rPr>
-          <w:sz w:val="24"/>
-          <w:szCs w:val="24"/>
-        </w:rPr>
-        <w:t>editarEntorno</w:t>
-      </w:r>
-      <w:r>
-        <w:rPr>
-          <w:sz w:val="24"/>
-          <w:szCs w:val="24"/>
-        </w:rPr>
-        <w:t>()</w:t>
-      </w:r>
-    </w:p>
-    <w:p>
-      <w:pPr>
-        <w:tabs>
-          <w:tab w:val="left" w:pos="2595"/>
-        </w:tabs>
-        <w:jc w:val="both"/>
-        <w:rPr>
-          <w:sz w:val="24"/>
-          <w:szCs w:val="24"/>
-        </w:rPr>
-      </w:pPr>
-      <w:r>
-        <w:rPr>
-          <w:sz w:val="24"/>
-          <w:szCs w:val="24"/>
-        </w:rPr>
-        <w:t xml:space="preserve">Si no recibo dos parámetros, significa que estoy generando el mismo, actualiza el entorno añadiendo el evento al contenedor de los frascos. </w:t>
-      </w:r>
-      <w:r>
-        <w:rPr>
-          <w:sz w:val="24"/>
-          <w:szCs w:val="24"/>
-        </w:rPr>
-        <w:t>generarEntorno</w:t>
-      </w:r>
-      <w:r>
-        <w:rPr>
-          <w:sz w:val="24"/>
-          <w:szCs w:val="24"/>
-        </w:rPr>
-        <w:t>()</w:t>
-      </w:r>
-    </w:p>
-    <w:p>
-      <w:pPr>
-        <w:tabs>
-          <w:tab w:val="left" w:pos="2595"/>
-        </w:tabs>
-        <w:jc w:val="both"/>
-        <w:rPr>
-          <w:sz w:val="24"/>
-          <w:szCs w:val="24"/>
-        </w:rPr>
-      </w:pPr>
-    </w:p>
-    <w:p>
-      <w:pPr>
-        <w:tabs>
-          <w:tab w:val="left" w:pos="2595"/>
-        </w:tabs>
-        <w:jc w:val="both"/>
-        <w:rPr>
-          <w:b/>
-          <w:bCs/>
-          <w:sz w:val="24"/>
-          <w:szCs w:val="24"/>
-        </w:rPr>
-      </w:pPr>
-      <w:r>
-        <w:rPr>
-          <w:b/>
-          <w:bCs/>
-          <w:sz w:val="24"/>
-          <w:szCs w:val="24"/>
-        </w:rPr>
-        <w:t>accionFrasco</w:t>
-      </w:r>
-      <w:r>
-        <w:rPr>
-          <w:b/>
-          <w:bCs/>
-          <w:sz w:val="24"/>
-          <w:szCs w:val="24"/>
-        </w:rPr>
-        <w:t xml:space="preserve"> </w:t>
-      </w:r>
-      <w:r>
-        <w:rPr>
-          <w:b/>
-          <w:bCs/>
-          <w:sz w:val="24"/>
-          <w:szCs w:val="24"/>
-        </w:rPr>
-        <w:t>():</w:t>
-      </w:r>
-    </w:p>
-    <w:p>
-      <w:pPr>
-        <w:tabs>
-          <w:tab w:val="left" w:pos="2595"/>
-        </w:tabs>
-        <w:jc w:val="both"/>
-        <w:rPr>
-          <w:sz w:val="24"/>
-          <w:szCs w:val="24"/>
-        </w:rPr>
-      </w:pPr>
-      <w:r>
-        <w:rPr>
-          <w:sz w:val="24"/>
-          <w:szCs w:val="24"/>
-        </w:rPr>
-        <w:t>Contiene gran parte de la lógica del juego controla lo que pasa cuando queremos realizar un movimiento de bola, en este caso el mayor reto ha sido refactorizar el código y no repetir código, ya que al trabajar con eventos en referencia tengo que controlar los clicks, a una bola, a un frasco y fuera de los anteriores.</w:t>
-      </w:r>
-    </w:p>
-    <w:p>
-      <w:pPr>
-        <w:tabs>
-          <w:tab w:val="left" w:pos="2595"/>
-        </w:tabs>
-        <w:jc w:val="both"/>
-        <w:rPr>
-          <w:sz w:val="24"/>
-          <w:szCs w:val="24"/>
-        </w:rPr>
-      </w:pPr>
-      <w:r>
-        <w:rPr>
-          <w:sz w:val="24"/>
-          <w:szCs w:val="24"/>
-        </w:rPr>
-        <w:t>Esta función primero edita el TAD, y luego actualiza el entorno gráfico.</w:t>
+      <w:proofErr w:type="gramStart"/>
+      <w:r>
+        <w:rPr>
+          <w:sz w:val="24"/>
+          <w:szCs w:val="24"/>
+        </w:rPr>
+        <w:t>funcionan</w:t>
+      </w:r>
+      <w:proofErr w:type="gramEnd"/>
+      <w:r>
+        <w:rPr>
+          <w:sz w:val="24"/>
+          <w:szCs w:val="24"/>
+        </w:rPr>
+        <w:t xml:space="preserve"> pero cuando los </w:t>
+      </w:r>
+      <w:proofErr w:type="spellStart"/>
+      <w:r>
+        <w:rPr>
+          <w:sz w:val="24"/>
+          <w:szCs w:val="24"/>
+        </w:rPr>
+        <w:t>hosteas</w:t>
+      </w:r>
+      <w:proofErr w:type="spellEnd"/>
+      <w:r>
+        <w:rPr>
+          <w:sz w:val="24"/>
+          <w:szCs w:val="24"/>
+        </w:rPr>
+        <w:t xml:space="preserve"> no.</w:t>
+      </w:r>
+    </w:p>
+    <w:p>
+      <w:pPr>
+        <w:tabs>
+          <w:tab w:val="left" w:pos="2595"/>
+        </w:tabs>
+        <w:jc w:val="both"/>
+        <w:rPr>
+          <w:sz w:val="24"/>
+          <w:szCs w:val="24"/>
+        </w:rPr>
+      </w:pPr>
+      <w:r>
+        <w:rPr>
+          <w:sz w:val="24"/>
+          <w:szCs w:val="24"/>
+        </w:rPr>
+        <w:t>Seguramente algunos nombres de funciones, intervalos o clases CSS podrían ser mejorables.</w:t>
+      </w:r>
+    </w:p>
+    <w:p>
+      <w:pPr>
+        <w:tabs>
+          <w:tab w:val="left" w:pos="2595"/>
+        </w:tabs>
+        <w:jc w:val="both"/>
+        <w:rPr>
+          <w:sz w:val="24"/>
+          <w:szCs w:val="24"/>
+        </w:rPr>
+      </w:pPr>
+      <w:r>
+        <w:rPr>
+          <w:sz w:val="24"/>
+          <w:szCs w:val="24"/>
+        </w:rPr>
+        <w:t xml:space="preserve">Al comienzo del desarrollo no pensaba que usar funciones </w:t>
+      </w:r>
+      <w:proofErr w:type="spellStart"/>
+      <w:r>
+        <w:rPr>
+          <w:sz w:val="24"/>
+          <w:szCs w:val="24"/>
+        </w:rPr>
+        <w:t>callback</w:t>
+      </w:r>
+      <w:proofErr w:type="spellEnd"/>
+      <w:r>
+        <w:rPr>
+          <w:sz w:val="24"/>
+          <w:szCs w:val="24"/>
+        </w:rPr>
+        <w:t xml:space="preserve"> era tan importante, pero me fui dando cuenta de que era mejor usarlas al final del desarrollo, debería haberlas usado más, en </w:t>
+      </w:r>
+      <w:proofErr w:type="spellStart"/>
+      <w:proofErr w:type="gramStart"/>
+      <w:r>
+        <w:rPr>
+          <w:sz w:val="24"/>
+          <w:szCs w:val="24"/>
+        </w:rPr>
+        <w:t>cieloColor</w:t>
+      </w:r>
+      <w:proofErr w:type="spellEnd"/>
+      <w:r>
+        <w:rPr>
+          <w:sz w:val="24"/>
+          <w:szCs w:val="24"/>
+        </w:rPr>
+        <w:t>(</w:t>
+      </w:r>
+      <w:proofErr w:type="gramEnd"/>
+      <w:r>
+        <w:rPr>
+          <w:sz w:val="24"/>
+          <w:szCs w:val="24"/>
+        </w:rPr>
+        <w:t xml:space="preserve">) uso una función tipo </w:t>
+      </w:r>
+      <w:proofErr w:type="spellStart"/>
+      <w:r>
+        <w:rPr>
+          <w:sz w:val="24"/>
+          <w:szCs w:val="24"/>
+        </w:rPr>
+        <w:t>callback</w:t>
+      </w:r>
+      <w:proofErr w:type="spellEnd"/>
+      <w:r>
+        <w:rPr>
+          <w:sz w:val="24"/>
+          <w:szCs w:val="24"/>
+        </w:rPr>
+        <w:t xml:space="preserve"> y además uso dispersión para convertir un objeto no array a array.</w:t>
+      </w:r>
+    </w:p>
+    <w:p>
+      <w:pPr>
+        <w:tabs>
+          <w:tab w:val="left" w:pos="2595"/>
+        </w:tabs>
+        <w:jc w:val="both"/>
+        <w:rPr>
+          <w:sz w:val="24"/>
+          <w:szCs w:val="24"/>
+        </w:rPr>
+      </w:pPr>
+      <w:r>
+        <w:rPr>
+          <w:sz w:val="24"/>
+          <w:szCs w:val="24"/>
+        </w:rPr>
+        <w:t xml:space="preserve">Creo que añadir audio, una pequeña historia, un personaje y un temporizador es básico para la inmersión de una persona en el juego, creo </w:t>
+      </w:r>
+      <w:proofErr w:type="gramStart"/>
+      <w:r>
+        <w:rPr>
+          <w:sz w:val="24"/>
+          <w:szCs w:val="24"/>
+        </w:rPr>
+        <w:t>que</w:t>
+      </w:r>
+      <w:proofErr w:type="gramEnd"/>
+      <w:r>
+        <w:rPr>
+          <w:sz w:val="24"/>
+          <w:szCs w:val="24"/>
+        </w:rPr>
+        <w:t xml:space="preserve"> si el juego fuese un poco más difícil, por ejemplo asignando menos tiempo o más bolas, este sería más adictivo.</w:t>
       </w:r>
     </w:p>
     <w:sectPr>
-      <w:headerReference w:type="default" r:id="rId8"/>
-      <w:footerReference w:type="default" r:id="rId9"/>
+      <w:headerReference w:type="default" r:id="rId25"/>
+      <w:footerReference w:type="default" r:id="rId26"/>
       <w:pgSz w:w="11906" w:h="16838"/>
       <w:pgMar w:top="1417" w:right="1701" w:bottom="1417" w:left="1701" w:header="708" w:footer="708" w:gutter="0"/>
       <w:cols w:space="708"/>

</xml_diff>